<commit_message>
Mi parte del informe
</commit_message>
<xml_diff>
--- a/TPI-Plantilla-Informe-de-Avance-OO1.docx
+++ b/TPI-Plantilla-Informe-de-Avance-OO1.docx
@@ -2,7 +2,7 @@
 <file path=word/document.xml><?xml version="1.0" encoding="utf-8"?>
 <w:document xmlns:wpc="http://schemas.microsoft.com/office/word/2010/wordprocessingCanvas" xmlns:cx="http://schemas.microsoft.com/office/drawing/2014/chartex" xmlns:cx1="http://schemas.microsoft.com/office/drawing/2015/9/8/chartex" xmlns:mc="http://schemas.openxmlformats.org/markup-compatibility/2006" xmlns:o="urn:schemas-microsoft-com:office:office" xmlns:r="http://schemas.openxmlformats.org/officeDocument/2006/relationships" xmlns:m="http://schemas.openxmlformats.org/officeDocument/2006/math" xmlns:v="urn:schemas-microsoft-com:vml" xmlns:wp14="http://schemas.microsoft.com/office/word/2010/wordprocessingDrawing" xmlns:wp="http://schemas.openxmlformats.org/drawingml/2006/wordprocessingDrawing" xmlns:w10="urn:schemas-microsoft-com:office:word" xmlns:w="http://schemas.openxmlformats.org/wordprocessingml/2006/main" xmlns:w14="http://schemas.microsoft.com/office/word/2010/wordml" xmlns:w15="http://schemas.microsoft.com/office/word/2012/wordml" xmlns:w16se="http://schemas.microsoft.com/office/word/2015/wordml/symex" xmlns:wpg="http://schemas.microsoft.com/office/word/2010/wordprocessingGroup" xmlns:wpi="http://schemas.microsoft.com/office/word/2010/wordprocessingInk" xmlns:wne="http://schemas.microsoft.com/office/word/2006/wordml" xmlns:wps="http://schemas.microsoft.com/office/word/2010/wordprocessingShape" mc:Ignorable="w14 w15 w16se wp14">
   <w:body>
-    <w:p>
+    <w:p xmlns:wp14="http://schemas.microsoft.com/office/word/2010/wordml" wp14:textId="77777777">
       <w:pPr>
         <w:pStyle w:val="Title"/>
         <w:keepNext w:val="0"/>
@@ -10,8 +10,8 @@
         <w:spacing w:after="0" w:line="240" w:lineRule="auto"/>
         <w:jc w:val="center"/>
       </w:pPr>
-      <w:bookmarkStart w:id="0" w:name="Bookmark"/>
-      <w:bookmarkStart w:id="1" w:name="_GoBack"/>
+      <w:bookmarkStart w:name="Bookmark" w:id="0"/>
+      <w:bookmarkStart w:name="_GoBack" w:id="1"/>
       <w:bookmarkEnd w:id="0"/>
       <w:bookmarkEnd w:id="1"/>
       <w:r>
@@ -24,19 +24,19 @@
         <w:t>Informe de Avance TPI</w:t>
       </w:r>
     </w:p>
-    <w:p>
-      <w:pPr>
-        <w:pStyle w:val="Standard"/>
-        <w:rPr>
-          <w:lang w:val="es-ES"/>
-        </w:rPr>
-      </w:pPr>
-    </w:p>
-    <w:p>
+    <w:p xmlns:wp14="http://schemas.microsoft.com/office/word/2010/wordml" wp14:textId="77777777">
+      <w:pPr>
+        <w:pStyle w:val="Standard"/>
+        <w:rPr>
+          <w:lang w:val="es-ES"/>
+        </w:rPr>
+      </w:pPr>
+    </w:p>
+    <w:p xmlns:wp14="http://schemas.microsoft.com/office/word/2010/wordml" wp14:textId="77777777">
       <w:pPr>
         <w:pStyle w:val="Heading1"/>
       </w:pPr>
-      <w:bookmarkStart w:id="2" w:name="Bookmark1"/>
+      <w:bookmarkStart w:name="Bookmark1" w:id="2"/>
       <w:bookmarkEnd w:id="2"/>
       <w:r>
         <w:rPr>
@@ -53,22 +53,22 @@
         <w:t>29/09/2020</w:t>
       </w:r>
     </w:p>
-    <w:p>
+    <w:p xmlns:wp14="http://schemas.microsoft.com/office/word/2010/wordml" wp14:textId="77777777">
       <w:pPr>
         <w:pStyle w:val="Heading1"/>
         <w:rPr>
           <w:lang w:val="es-ES"/>
         </w:rPr>
       </w:pPr>
-      <w:bookmarkStart w:id="3" w:name="Bookmark2"/>
+      <w:bookmarkStart w:name="Bookmark2" w:id="3"/>
       <w:bookmarkEnd w:id="3"/>
     </w:p>
-    <w:p>
+    <w:p xmlns:wp14="http://schemas.microsoft.com/office/word/2010/wordml" wp14:textId="77777777">
       <w:pPr>
         <w:pStyle w:val="Heading1"/>
         <w:widowControl w:val="0"/>
       </w:pPr>
-      <w:bookmarkStart w:id="4" w:name="Bookmark3"/>
+      <w:bookmarkStart w:name="Bookmark3" w:id="4"/>
       <w:bookmarkEnd w:id="4"/>
       <w:r>
         <w:rPr>
@@ -85,19 +85,19 @@
         <w:t>10</w:t>
       </w:r>
     </w:p>
-    <w:p>
-      <w:pPr>
-        <w:pStyle w:val="Standard"/>
-        <w:rPr>
-          <w:lang w:val="es-ES"/>
-        </w:rPr>
-      </w:pPr>
-    </w:p>
-    <w:p>
+    <w:p xmlns:wp14="http://schemas.microsoft.com/office/word/2010/wordml" wp14:textId="77777777">
+      <w:pPr>
+        <w:pStyle w:val="Standard"/>
+        <w:rPr>
+          <w:lang w:val="es-ES"/>
+        </w:rPr>
+      </w:pPr>
+    </w:p>
+    <w:p xmlns:wp14="http://schemas.microsoft.com/office/word/2010/wordml" wp14:textId="77777777">
       <w:pPr>
         <w:pStyle w:val="Heading1"/>
       </w:pPr>
-      <w:bookmarkStart w:id="5" w:name="Bookmark4"/>
+      <w:bookmarkStart w:name="Bookmark4" w:id="5"/>
       <w:bookmarkEnd w:id="5"/>
       <w:r>
         <w:rPr>
@@ -112,15 +112,15 @@
         <w:tab/>
       </w:r>
     </w:p>
-    <w:p>
-      <w:pPr>
-        <w:pStyle w:val="Standard"/>
-        <w:rPr>
-          <w:lang w:val="es-ES"/>
-        </w:rPr>
-      </w:pPr>
-    </w:p>
-    <w:p>
+    <w:p xmlns:wp14="http://schemas.microsoft.com/office/word/2010/wordml" wp14:textId="77777777">
+      <w:pPr>
+        <w:pStyle w:val="Standard"/>
+        <w:rPr>
+          <w:lang w:val="es-ES"/>
+        </w:rPr>
+      </w:pPr>
+    </w:p>
+    <w:p xmlns:wp14="http://schemas.microsoft.com/office/word/2010/wordml" wp14:textId="77777777">
       <w:pPr>
         <w:pStyle w:val="Heading1"/>
         <w:widowControl w:val="0"/>
@@ -128,107 +128,129 @@
           <w:ilvl w:val="0"/>
           <w:numId w:val="4"/>
         </w:numPr>
-      </w:pPr>
-      <w:bookmarkStart w:id="6" w:name="Bookmark5"/>
+        <w:rPr>
+          <w:b w:val="0"/>
+          <w:bCs w:val="0"/>
+          <w:color w:val="000000" w:themeColor="text1" w:themeTint="FF" w:themeShade="FF"/>
+        </w:rPr>
+      </w:pPr>
+      <w:bookmarkStart w:name="Bookmark5" w:id="6"/>
       <w:bookmarkEnd w:id="6"/>
       <w:r>
         <w:rPr>
           <w:b w:val="0"/>
-          <w:color w:val="434343"/>
+          <w:bCs w:val="0"/>
+          <w:color w:val="auto"/>
           <w:sz w:val="24"/>
           <w:szCs w:val="24"/>
         </w:rPr>
         <w:t>Luciano Vidal</w:t>
       </w:r>
     </w:p>
-    <w:p>
+    <w:p xmlns:wp14="http://schemas.microsoft.com/office/word/2010/wordml" wp14:textId="20D1B8B2">
       <w:pPr>
         <w:pStyle w:val="Heading1"/>
         <w:widowControl w:val="0"/>
         <w:numPr>
           <w:ilvl w:val="0"/>
-          <w:numId w:val="2"/>
+          <w:numId w:val="4"/>
         </w:numPr>
-      </w:pPr>
-      <w:bookmarkStart w:id="7" w:name="Bookmark6"/>
+        <w:rPr>
+          <w:rFonts w:ascii="Arial" w:hAnsi="Arial" w:eastAsia="Arial" w:cs="Arial"/>
+          <w:b w:val="0"/>
+          <w:bCs w:val="0"/>
+          <w:color w:val="000000" w:themeColor="text1" w:themeTint="FF" w:themeShade="FF"/>
+          <w:sz w:val="24"/>
+          <w:szCs w:val="24"/>
+        </w:rPr>
+      </w:pPr>
+      <w:bookmarkStart w:name="Bookmark6" w:id="7"/>
       <w:bookmarkEnd w:id="7"/>
       <w:r>
         <w:rPr>
           <w:b w:val="0"/>
-          <w:color w:val="434343"/>
+          <w:bCs w:val="0"/>
+          <w:color w:val="auto"/>
           <w:sz w:val="24"/>
           <w:szCs w:val="24"/>
         </w:rPr>
         <w:t>Emiliano Jerochim</w:t>
       </w:r>
     </w:p>
-    <w:p>
+    <w:p xmlns:wp14="http://schemas.microsoft.com/office/word/2010/wordml" wp14:textId="29AF4B8D">
       <w:pPr>
         <w:pStyle w:val="Heading1"/>
         <w:widowControl w:val="0"/>
         <w:numPr>
           <w:ilvl w:val="0"/>
-          <w:numId w:val="2"/>
+          <w:numId w:val="4"/>
         </w:numPr>
         <w:rPr>
-          <w:b w:val="0"/>
-          <w:sz w:val="24"/>
-          <w:szCs w:val="24"/>
-        </w:rPr>
-      </w:pPr>
-      <w:bookmarkStart w:id="8" w:name="Bookmark7"/>
-      <w:bookmarkEnd w:id="8"/>
-      <w:r>
-        <w:rPr>
-          <w:b w:val="0"/>
+          <w:rFonts w:ascii="Arial" w:hAnsi="Arial" w:eastAsia="Arial" w:cs="Arial"/>
+          <w:b w:val="0"/>
+          <w:bCs w:val="0"/>
+          <w:color w:val="000000" w:themeColor="text1" w:themeTint="FF" w:themeShade="FF"/>
+          <w:sz w:val="24"/>
+          <w:szCs w:val="24"/>
+        </w:rPr>
+      </w:pPr>
+      <w:r>
+        <w:rPr>
+          <w:b w:val="0"/>
+          <w:bCs w:val="0"/>
+          <w:color w:val="auto"/>
           <w:sz w:val="24"/>
           <w:szCs w:val="24"/>
         </w:rPr>
         <w:t>Matías Franco Silvestri</w:t>
       </w:r>
+      <w:bookmarkStart w:name="_eej9qx7ryk3t" w:id="9"/>
+      <w:bookmarkStart w:name="Bookmark8" w:id="10"/>
+      <w:bookmarkEnd w:id="9"/>
+      <w:bookmarkEnd w:id="10"/>
     </w:p>
     <w:p>
+      <w:pPr>
+        <w:pStyle w:val="Textbody"/>
+        <w:ind w:left="720" w:firstLine="0"/>
+        <w:rPr>
+          <w:b w:val="0"/>
+          <w:bCs w:val="0"/>
+          <w:color w:val="auto"/>
+        </w:rPr>
+      </w:pPr>
+      <w:r>
+        <w:rPr>
+          <w:b w:val="0"/>
+          <w:bCs w:val="0"/>
+          <w:color w:val="auto"/>
+        </w:rPr>
+        <w:t xml:space="preserve">      4.   Maria Eugenia Lopez</w:t>
+      </w:r>
+    </w:p>
+    <w:p xmlns:wp14="http://schemas.microsoft.com/office/word/2010/wordml" wp14:textId="77777777">
+      <w:pPr>
+        <w:pStyle w:val="Standard"/>
+      </w:pPr>
+    </w:p>
+    <w:p xmlns:wp14="http://schemas.microsoft.com/office/word/2010/wordml" wp14:textId="77777777">
       <w:pPr>
         <w:pStyle w:val="Heading1"/>
         <w:widowControl w:val="0"/>
-        <w:numPr>
-          <w:ilvl w:val="0"/>
-          <w:numId w:val="2"/>
-        </w:numPr>
-        <w:rPr>
-          <w:i/>
-          <w:sz w:val="24"/>
-          <w:szCs w:val="24"/>
-        </w:rPr>
-      </w:pPr>
-      <w:bookmarkStart w:id="9" w:name="_eej9qx7ryk3t"/>
-      <w:bookmarkStart w:id="10" w:name="Bookmark8"/>
-      <w:bookmarkEnd w:id="9"/>
-      <w:bookmarkEnd w:id="10"/>
-    </w:p>
-    <w:p>
-      <w:pPr>
-        <w:pStyle w:val="Standard"/>
-      </w:pPr>
-    </w:p>
-    <w:p>
-      <w:pPr>
-        <w:pStyle w:val="Heading1"/>
-        <w:widowControl w:val="0"/>
-      </w:pPr>
-      <w:bookmarkStart w:id="11" w:name="Bookmark9"/>
+      </w:pPr>
+      <w:bookmarkStart w:name="Bookmark9" w:id="11"/>
       <w:bookmarkEnd w:id="11"/>
       <w:r>
         <w:t>Objetivos alcanzados:</w:t>
       </w:r>
     </w:p>
-    <w:p>
+    <w:p xmlns:wp14="http://schemas.microsoft.com/office/word/2010/wordml" wp14:textId="77777777">
       <w:pPr>
         <w:pStyle w:val="Heading1"/>
         <w:widowControl w:val="0"/>
         <w:spacing w:before="200"/>
       </w:pPr>
-      <w:bookmarkStart w:id="12" w:name="Bookmark10"/>
+      <w:bookmarkStart w:name="Bookmark10" w:id="12"/>
       <w:bookmarkEnd w:id="12"/>
       <w:r>
         <w:rPr>
@@ -251,44 +273,44 @@
         <w:t>hayan alcanzado en relación al enunciado del TPI &gt;</w:t>
       </w:r>
     </w:p>
-    <w:p>
-      <w:pPr>
-        <w:pStyle w:val="Standard"/>
-        <w:rPr>
-          <w:lang w:val="es-ES"/>
-        </w:rPr>
-      </w:pPr>
-    </w:p>
-    <w:p>
-      <w:pPr>
-        <w:pStyle w:val="Standard"/>
-        <w:rPr>
-          <w:lang w:val="es-ES"/>
-        </w:rPr>
-      </w:pPr>
-    </w:p>
-    <w:p>
-      <w:pPr>
-        <w:pStyle w:val="Standard"/>
-        <w:rPr>
-          <w:lang w:val="es-ES"/>
-        </w:rPr>
-      </w:pPr>
-    </w:p>
-    <w:p>
-      <w:pPr>
-        <w:pStyle w:val="Standard"/>
-        <w:rPr>
-          <w:lang w:val="es-ES"/>
-        </w:rPr>
-      </w:pPr>
-    </w:p>
-    <w:p>
+    <w:p xmlns:wp14="http://schemas.microsoft.com/office/word/2010/wordml" wp14:textId="77777777">
+      <w:pPr>
+        <w:pStyle w:val="Standard"/>
+        <w:rPr>
+          <w:lang w:val="es-ES"/>
+        </w:rPr>
+      </w:pPr>
+    </w:p>
+    <w:p xmlns:wp14="http://schemas.microsoft.com/office/word/2010/wordml" wp14:textId="77777777">
+      <w:pPr>
+        <w:pStyle w:val="Standard"/>
+        <w:rPr>
+          <w:lang w:val="es-ES"/>
+        </w:rPr>
+      </w:pPr>
+    </w:p>
+    <w:p xmlns:wp14="http://schemas.microsoft.com/office/word/2010/wordml" wp14:textId="77777777">
+      <w:pPr>
+        <w:pStyle w:val="Standard"/>
+        <w:rPr>
+          <w:lang w:val="es-ES"/>
+        </w:rPr>
+      </w:pPr>
+    </w:p>
+    <w:p xmlns:wp14="http://schemas.microsoft.com/office/word/2010/wordml" wp14:textId="77777777">
+      <w:pPr>
+        <w:pStyle w:val="Standard"/>
+        <w:rPr>
+          <w:lang w:val="es-ES"/>
+        </w:rPr>
+      </w:pPr>
+    </w:p>
+    <w:p xmlns:wp14="http://schemas.microsoft.com/office/word/2010/wordml" wp14:textId="77777777">
       <w:pPr>
         <w:pStyle w:val="Heading1"/>
         <w:widowControl w:val="0"/>
       </w:pPr>
-      <w:bookmarkStart w:id="13" w:name="Bookmark11"/>
+      <w:bookmarkStart w:name="Bookmark11" w:id="13"/>
       <w:bookmarkEnd w:id="13"/>
       <w:r>
         <w:rPr>
@@ -297,15 +319,15 @@
         <w:t>Detalle participación (por cada integrante) :</w:t>
       </w:r>
     </w:p>
-    <w:p>
-      <w:pPr>
-        <w:pStyle w:val="Standard"/>
-        <w:rPr>
-          <w:lang w:val="es-ES"/>
-        </w:rPr>
-      </w:pPr>
-    </w:p>
-    <w:p>
+    <w:p xmlns:wp14="http://schemas.microsoft.com/office/word/2010/wordml" wp14:textId="77777777">
+      <w:pPr>
+        <w:pStyle w:val="Standard"/>
+        <w:rPr>
+          <w:lang w:val="es-ES"/>
+        </w:rPr>
+      </w:pPr>
+    </w:p>
+    <w:p xmlns:wp14="http://schemas.microsoft.com/office/word/2010/wordml" wp14:textId="48C5D884">
       <w:pPr>
         <w:pStyle w:val="Heading1"/>
         <w:widowControl w:val="0"/>
@@ -313,315 +335,932 @@
           <w:ilvl w:val="0"/>
           <w:numId w:val="5"/>
         </w:numPr>
-      </w:pPr>
-      <w:bookmarkStart w:id="14" w:name="Bookmark12"/>
+        <w:rPr>
+          <w:color w:val="000000" w:themeColor="text1" w:themeTint="FF" w:themeShade="FF"/>
+        </w:rPr>
+      </w:pPr>
+      <w:bookmarkStart w:name="Bookmark12" w:id="14"/>
       <w:bookmarkEnd w:id="14"/>
       <w:r>
         <w:rPr>
           <w:b w:val="0"/>
-          <w:color w:val="434343"/>
-          <w:sz w:val="24"/>
-          <w:szCs w:val="24"/>
-          <w:lang w:val="es-ES"/>
-        </w:rPr>
-        <w:t xml:space="preserve">&lt; Luciano Vidal &gt; </w:t>
-      </w:r>
-      <w:r>
-        <w:rPr>
-          <w:sz w:val="24"/>
-          <w:szCs w:val="24"/>
-          <w:lang w:val="es-ES"/>
-        </w:rPr>
-        <w:t xml:space="preserve">: </w:t>
-      </w:r>
-      <w:r>
-        <w:rPr>
-          <w:b w:val="0"/>
-          <w:color w:val="434343"/>
-          <w:sz w:val="24"/>
-          <w:szCs w:val="24"/>
-          <w:lang w:val="es-ES"/>
-        </w:rPr>
-        <w:t xml:space="preserve">&lt; Creación de las clases: Turno, Comercio, y diaRetiro. Creación de los métodos: 2) traerHoraRetiro, 3) generarTurnosLibres, 4) </w:t>
-      </w:r>
-      <w:r>
-        <w:rPr>
-          <w:b w:val="0"/>
-          <w:color w:val="434343"/>
-          <w:sz w:val="24"/>
-          <w:szCs w:val="24"/>
-          <w:lang w:val="es-ES"/>
-        </w:rPr>
-        <w:t>traerTurnosOcupados 5) generarAgenda 6) agregarDiaRetiro.</w:t>
-      </w:r>
-    </w:p>
-    <w:p>
+          <w:bCs w:val="0"/>
+          <w:color w:val="auto"/>
+          <w:sz w:val="24"/>
+          <w:szCs w:val="24"/>
+          <w:lang w:val="es-ES"/>
+        </w:rPr>
+        <w:t xml:space="preserve">&lt; Luciano Vidal &gt;: Creación de las clases: Turno, Comercio, y </w:t>
+      </w:r>
+      <w:r>
+        <w:rPr>
+          <w:b w:val="0"/>
+          <w:bCs w:val="0"/>
+          <w:color w:val="auto"/>
+          <w:sz w:val="24"/>
+          <w:szCs w:val="24"/>
+          <w:lang w:val="es-ES"/>
+        </w:rPr>
+        <w:t>diaRetiro</w:t>
+      </w:r>
+      <w:r>
+        <w:rPr>
+          <w:b w:val="0"/>
+          <w:bCs w:val="0"/>
+          <w:color w:val="auto"/>
+          <w:sz w:val="24"/>
+          <w:szCs w:val="24"/>
+          <w:lang w:val="es-ES"/>
+        </w:rPr>
+        <w:t xml:space="preserve">. Creación de los métodos: 2) </w:t>
+      </w:r>
+      <w:proofErr w:type="spellStart"/>
+      <w:r>
+        <w:rPr>
+          <w:b w:val="0"/>
+          <w:bCs w:val="0"/>
+          <w:color w:val="auto"/>
+          <w:sz w:val="24"/>
+          <w:szCs w:val="24"/>
+          <w:lang w:val="es-ES"/>
+        </w:rPr>
+        <w:t>traerHoraRetiro</w:t>
+      </w:r>
+      <w:proofErr w:type="spellEnd"/>
+      <w:r>
+        <w:rPr>
+          <w:b w:val="0"/>
+          <w:bCs w:val="0"/>
+          <w:color w:val="auto"/>
+          <w:sz w:val="24"/>
+          <w:szCs w:val="24"/>
+          <w:lang w:val="es-ES"/>
+        </w:rPr>
+        <w:t xml:space="preserve">, 3) </w:t>
+      </w:r>
+      <w:proofErr w:type="spellStart"/>
+      <w:r>
+        <w:rPr>
+          <w:b w:val="0"/>
+          <w:bCs w:val="0"/>
+          <w:color w:val="auto"/>
+          <w:sz w:val="24"/>
+          <w:szCs w:val="24"/>
+          <w:lang w:val="es-ES"/>
+        </w:rPr>
+        <w:t>generarTurnosLibres</w:t>
+      </w:r>
+      <w:proofErr w:type="spellEnd"/>
+      <w:r>
+        <w:rPr>
+          <w:b w:val="0"/>
+          <w:bCs w:val="0"/>
+          <w:color w:val="auto"/>
+          <w:sz w:val="24"/>
+          <w:szCs w:val="24"/>
+          <w:lang w:val="es-ES"/>
+        </w:rPr>
+        <w:t xml:space="preserve">, 4) </w:t>
+      </w:r>
+      <w:proofErr w:type="spellStart"/>
+      <w:r>
+        <w:rPr>
+          <w:b w:val="0"/>
+          <w:bCs w:val="0"/>
+          <w:color w:val="auto"/>
+          <w:sz w:val="24"/>
+          <w:szCs w:val="24"/>
+          <w:lang w:val="es-ES"/>
+        </w:rPr>
+        <w:t>traerTurnosOcupados</w:t>
+      </w:r>
+      <w:proofErr w:type="spellEnd"/>
+      <w:r>
+        <w:rPr>
+          <w:b w:val="0"/>
+          <w:bCs w:val="0"/>
+          <w:color w:val="auto"/>
+          <w:sz w:val="24"/>
+          <w:szCs w:val="24"/>
+          <w:lang w:val="es-ES"/>
+        </w:rPr>
+        <w:t xml:space="preserve"> 5) </w:t>
+      </w:r>
+      <w:proofErr w:type="spellStart"/>
+      <w:r>
+        <w:rPr>
+          <w:b w:val="0"/>
+          <w:bCs w:val="0"/>
+          <w:color w:val="auto"/>
+          <w:sz w:val="24"/>
+          <w:szCs w:val="24"/>
+          <w:lang w:val="es-ES"/>
+        </w:rPr>
+        <w:t>generarAgenda</w:t>
+      </w:r>
+      <w:proofErr w:type="spellEnd"/>
+      <w:r>
+        <w:rPr>
+          <w:b w:val="0"/>
+          <w:bCs w:val="0"/>
+          <w:color w:val="auto"/>
+          <w:sz w:val="24"/>
+          <w:szCs w:val="24"/>
+          <w:lang w:val="es-ES"/>
+        </w:rPr>
+        <w:t xml:space="preserve"> 6) </w:t>
+      </w:r>
+      <w:proofErr w:type="spellStart"/>
+      <w:r>
+        <w:rPr>
+          <w:b w:val="0"/>
+          <w:bCs w:val="0"/>
+          <w:color w:val="auto"/>
+          <w:sz w:val="24"/>
+          <w:szCs w:val="24"/>
+          <w:lang w:val="es-ES"/>
+        </w:rPr>
+        <w:t>agregarDiaRetiro</w:t>
+      </w:r>
+      <w:proofErr w:type="spellEnd"/>
+      <w:r>
+        <w:rPr>
+          <w:b w:val="0"/>
+          <w:bCs w:val="0"/>
+          <w:color w:val="auto"/>
+          <w:sz w:val="24"/>
+          <w:szCs w:val="24"/>
+          <w:lang w:val="es-ES"/>
+        </w:rPr>
+        <w:t>.</w:t>
+      </w:r>
+    </w:p>
+    <w:p xmlns:wp14="http://schemas.microsoft.com/office/word/2010/wordml" wp14:textId="77777777">
       <w:pPr>
         <w:pStyle w:val="Standard"/>
         <w:ind w:left="1440"/>
         <w:rPr>
-          <w:lang w:val="es-ES"/>
-        </w:rPr>
-      </w:pPr>
-    </w:p>
-    <w:p>
+          <w:color w:val="auto"/>
+          <w:lang w:val="es-ES"/>
+        </w:rPr>
+      </w:pPr>
+    </w:p>
+    <w:p xmlns:wp14="http://schemas.microsoft.com/office/word/2010/wordml" wp14:textId="77777777">
       <w:pPr>
         <w:pStyle w:val="Standard"/>
         <w:ind w:left="1440"/>
         <w:rPr>
-          <w:lang w:val="es-ES"/>
-        </w:rPr>
-      </w:pPr>
-    </w:p>
-    <w:p>
+          <w:color w:val="auto"/>
+          <w:lang w:val="es-ES"/>
+        </w:rPr>
+      </w:pPr>
+    </w:p>
+    <w:p xmlns:wp14="http://schemas.microsoft.com/office/word/2010/wordml" wp14:textId="77777777">
       <w:pPr>
         <w:pStyle w:val="Standard"/>
         <w:ind w:left="1440"/>
         <w:rPr>
-          <w:lang w:val="es-ES"/>
-        </w:rPr>
-      </w:pPr>
-    </w:p>
-    <w:p>
-      <w:pPr>
-        <w:pStyle w:val="Standard"/>
-        <w:rPr>
-          <w:lang w:val="es-ES"/>
-        </w:rPr>
-      </w:pPr>
-    </w:p>
-    <w:p>
+          <w:color w:val="auto"/>
+          <w:lang w:val="es-ES"/>
+        </w:rPr>
+      </w:pPr>
+    </w:p>
+    <w:p xmlns:wp14="http://schemas.microsoft.com/office/word/2010/wordml" wp14:textId="77777777">
+      <w:pPr>
+        <w:pStyle w:val="Standard"/>
+        <w:rPr>
+          <w:color w:val="auto"/>
+          <w:lang w:val="es-ES"/>
+        </w:rPr>
+      </w:pPr>
+    </w:p>
+    <w:p xmlns:wp14="http://schemas.microsoft.com/office/word/2010/wordml" wp14:textId="2F8309DB">
       <w:pPr>
         <w:pStyle w:val="Heading1"/>
         <w:widowControl w:val="0"/>
         <w:numPr>
           <w:ilvl w:val="0"/>
-          <w:numId w:val="1"/>
+          <w:numId w:val="5"/>
         </w:numPr>
-      </w:pPr>
-      <w:bookmarkStart w:id="15" w:name="Bookmark13"/>
-      <w:bookmarkEnd w:id="15"/>
-      <w:r>
-        <w:rPr>
-          <w:b w:val="0"/>
-          <w:color w:val="434343"/>
-          <w:sz w:val="24"/>
-          <w:szCs w:val="24"/>
-          <w:lang w:val="es-ES"/>
-        </w:rPr>
-        <w:t>Emiliano Jerochim</w:t>
-      </w:r>
-      <w:r>
-        <w:rPr>
-          <w:sz w:val="24"/>
-          <w:szCs w:val="24"/>
-          <w:lang w:val="es-ES"/>
-        </w:rPr>
-        <w:t xml:space="preserve">: </w:t>
-      </w:r>
-      <w:r>
-        <w:rPr>
-          <w:b w:val="0"/>
-          <w:color w:val="434343"/>
-          <w:sz w:val="24"/>
-          <w:szCs w:val="24"/>
-          <w:lang w:val="es-ES"/>
-        </w:rPr>
-        <w:t>Desarrollo de las clases: Cliente, Actor y Contacto. Implementación del método 1) validarIdentificadorUnico</w:t>
-      </w:r>
-    </w:p>
-    <w:p>
-      <w:pPr>
-        <w:pStyle w:val="Standard"/>
-        <w:rPr>
-          <w:lang w:val="es-ES"/>
-        </w:rPr>
-      </w:pPr>
-    </w:p>
-    <w:p>
+        <w:rPr>
+          <w:rFonts w:ascii="Arial" w:hAnsi="Arial" w:eastAsia="Arial" w:cs="Arial"/>
+          <w:b w:val="0"/>
+          <w:bCs w:val="0"/>
+          <w:color w:val="auto"/>
+          <w:sz w:val="24"/>
+          <w:szCs w:val="24"/>
+          <w:lang w:val="es-ES"/>
+        </w:rPr>
+      </w:pPr>
+      <w:r>
+        <w:rPr>
+          <w:b w:val="0"/>
+          <w:bCs w:val="0"/>
+          <w:color w:val="auto"/>
+          <w:sz w:val="24"/>
+          <w:szCs w:val="24"/>
+          <w:lang w:val="es-ES"/>
+        </w:rPr>
+        <w:t>Emiliano Jerochim &gt;:</w:t>
+      </w:r>
+      <w:r>
+        <w:rPr>
+          <w:color w:val="auto"/>
+          <w:sz w:val="24"/>
+          <w:szCs w:val="24"/>
+          <w:lang w:val="es-ES"/>
+        </w:rPr>
+        <w:t xml:space="preserve"> </w:t>
+      </w:r>
+      <w:r>
+        <w:rPr>
+          <w:b w:val="0"/>
+          <w:bCs w:val="0"/>
+          <w:color w:val="auto"/>
+          <w:sz w:val="24"/>
+          <w:szCs w:val="24"/>
+          <w:lang w:val="es-ES"/>
+        </w:rPr>
+        <w:t xml:space="preserve">Desarrollo de las clases: Cliente, Actor y Contacto. Implementación del método 1) </w:t>
+      </w:r>
+      <w:proofErr w:type="spellStart"/>
+      <w:r>
+        <w:rPr>
+          <w:b w:val="0"/>
+          <w:bCs w:val="0"/>
+          <w:color w:val="auto"/>
+          <w:sz w:val="24"/>
+          <w:szCs w:val="24"/>
+          <w:lang w:val="es-ES"/>
+        </w:rPr>
+        <w:t>validarIdentificadorUnico</w:t>
+      </w:r>
+      <w:proofErr w:type="spellEnd"/>
+    </w:p>
+    <w:p xmlns:wp14="http://schemas.microsoft.com/office/word/2010/wordml" wp14:textId="77777777">
+      <w:pPr>
+        <w:pStyle w:val="Standard"/>
+        <w:rPr>
+          <w:color w:val="auto"/>
+          <w:lang w:val="es-ES"/>
+        </w:rPr>
+      </w:pPr>
+    </w:p>
+    <w:p xmlns:wp14="http://schemas.microsoft.com/office/word/2010/wordml" wp14:textId="77777777">
       <w:pPr>
         <w:pStyle w:val="Standard"/>
         <w:ind w:left="1440"/>
         <w:rPr>
-          <w:lang w:val="es-ES"/>
-        </w:rPr>
-      </w:pPr>
-    </w:p>
-    <w:p>
+          <w:color w:val="auto"/>
+          <w:lang w:val="es-ES"/>
+        </w:rPr>
+      </w:pPr>
+    </w:p>
+    <w:p xmlns:wp14="http://schemas.microsoft.com/office/word/2010/wordml" wp14:textId="77777777">
       <w:pPr>
         <w:pStyle w:val="Standard"/>
         <w:ind w:left="1440"/>
         <w:rPr>
-          <w:lang w:val="es-ES"/>
-        </w:rPr>
-      </w:pPr>
-    </w:p>
-    <w:p>
-      <w:pPr>
-        <w:pStyle w:val="Standard"/>
-        <w:rPr>
-          <w:lang w:val="es-ES"/>
-        </w:rPr>
-      </w:pPr>
-    </w:p>
-    <w:p>
+          <w:color w:val="auto"/>
+          <w:lang w:val="es-ES"/>
+        </w:rPr>
+      </w:pPr>
+    </w:p>
+    <w:p xmlns:wp14="http://schemas.microsoft.com/office/word/2010/wordml" wp14:textId="77777777">
+      <w:pPr>
+        <w:pStyle w:val="Standard"/>
+        <w:rPr>
+          <w:color w:val="auto"/>
+          <w:lang w:val="es-ES"/>
+        </w:rPr>
+      </w:pPr>
+    </w:p>
+    <w:p xmlns:wp14="http://schemas.microsoft.com/office/word/2010/wordml" wp14:textId="1F3D6CE6">
       <w:pPr>
         <w:pStyle w:val="Heading1"/>
         <w:widowControl w:val="0"/>
         <w:numPr>
           <w:ilvl w:val="0"/>
-          <w:numId w:val="1"/>
+          <w:numId w:val="5"/>
         </w:numPr>
-      </w:pPr>
-      <w:r>
-        <w:rPr>
-          <w:b w:val="0"/>
-          <w:color w:val="434343"/>
-          <w:sz w:val="24"/>
-          <w:szCs w:val="24"/>
-          <w:lang w:val="es-ES"/>
-        </w:rPr>
-        <w:t>&lt; Matías Franco Silvestri &gt; : Dessarrollo de clase Envío y Ubic</w:t>
-      </w:r>
-      <w:r>
-        <w:rPr>
-          <w:b w:val="0"/>
-          <w:color w:val="434343"/>
-          <w:sz w:val="24"/>
-          <w:szCs w:val="24"/>
-          <w:lang w:val="es-ES"/>
-        </w:rPr>
-        <w:t>ación. Implementación del metodo 16) setCosto(Ubicacion ubicacion, double costoFijo, double costoPorKm) y 17) traerUbicacion() : Ubicacion</w:t>
-      </w:r>
-    </w:p>
-    <w:p>
-      <w:pPr>
-        <w:pStyle w:val="Standard"/>
-        <w:rPr>
-          <w:lang w:val="es-ES"/>
-        </w:rPr>
-      </w:pPr>
-    </w:p>
-    <w:p>
-      <w:pPr>
-        <w:pStyle w:val="Standard"/>
-        <w:rPr>
-          <w:lang w:val="es-ES"/>
-        </w:rPr>
-      </w:pPr>
-    </w:p>
-    <w:p>
-      <w:pPr>
-        <w:pStyle w:val="Standard"/>
-        <w:rPr>
-          <w:lang w:val="es-ES"/>
-        </w:rPr>
-      </w:pPr>
-    </w:p>
-    <w:p>
-      <w:pPr>
-        <w:pStyle w:val="Standard"/>
-        <w:rPr>
-          <w:lang w:val="es-ES"/>
-        </w:rPr>
-      </w:pPr>
-    </w:p>
-    <w:p>
-      <w:pPr>
-        <w:pStyle w:val="Standard"/>
-        <w:rPr>
-          <w:lang w:val="es-ES"/>
-        </w:rPr>
-      </w:pPr>
-    </w:p>
-    <w:p>
+        <w:rPr>
+          <w:rFonts w:ascii="Arial" w:hAnsi="Arial" w:eastAsia="Arial" w:cs="Arial"/>
+          <w:b w:val="0"/>
+          <w:bCs w:val="0"/>
+          <w:color w:val="auto"/>
+          <w:sz w:val="24"/>
+          <w:szCs w:val="24"/>
+          <w:lang w:val="es-ES"/>
+        </w:rPr>
+      </w:pPr>
+      <w:r>
+        <w:rPr>
+          <w:b w:val="0"/>
+          <w:bCs w:val="0"/>
+          <w:color w:val="auto"/>
+          <w:sz w:val="24"/>
+          <w:szCs w:val="24"/>
+          <w:lang w:val="es-ES"/>
+        </w:rPr>
+        <w:t xml:space="preserve">&lt; Matías Franco Silvestri &gt;: </w:t>
+      </w:r>
+      <w:r>
+        <w:rPr>
+          <w:b w:val="0"/>
+          <w:bCs w:val="0"/>
+          <w:color w:val="auto"/>
+          <w:sz w:val="24"/>
+          <w:szCs w:val="24"/>
+          <w:lang w:val="es-ES"/>
+        </w:rPr>
+        <w:t>Desarrollo</w:t>
+      </w:r>
+      <w:r>
+        <w:rPr>
+          <w:b w:val="0"/>
+          <w:bCs w:val="0"/>
+          <w:color w:val="auto"/>
+          <w:sz w:val="24"/>
+          <w:szCs w:val="24"/>
+          <w:lang w:val="es-ES"/>
+        </w:rPr>
+        <w:t xml:space="preserve"> de clase Envío y Ubicación. Implementación del </w:t>
+      </w:r>
+      <w:proofErr w:type="spellStart"/>
+      <w:r>
+        <w:rPr>
+          <w:b w:val="0"/>
+          <w:bCs w:val="0"/>
+          <w:color w:val="auto"/>
+          <w:sz w:val="24"/>
+          <w:szCs w:val="24"/>
+          <w:lang w:val="es-ES"/>
+        </w:rPr>
+        <w:t>metodo</w:t>
+      </w:r>
+      <w:proofErr w:type="spellEnd"/>
+      <w:r>
+        <w:rPr>
+          <w:b w:val="0"/>
+          <w:bCs w:val="0"/>
+          <w:color w:val="auto"/>
+          <w:sz w:val="24"/>
+          <w:szCs w:val="24"/>
+          <w:lang w:val="es-ES"/>
+        </w:rPr>
+        <w:t xml:space="preserve"> 16) </w:t>
+      </w:r>
+      <w:proofErr w:type="spellStart"/>
+      <w:r>
+        <w:rPr>
+          <w:b w:val="0"/>
+          <w:bCs w:val="0"/>
+          <w:color w:val="auto"/>
+          <w:sz w:val="24"/>
+          <w:szCs w:val="24"/>
+          <w:lang w:val="es-ES"/>
+        </w:rPr>
+        <w:t>setCosto</w:t>
+      </w:r>
+      <w:proofErr w:type="spellEnd"/>
+      <w:r>
+        <w:rPr>
+          <w:b w:val="0"/>
+          <w:bCs w:val="0"/>
+          <w:color w:val="auto"/>
+          <w:sz w:val="24"/>
+          <w:szCs w:val="24"/>
+          <w:lang w:val="es-ES"/>
+        </w:rPr>
+        <w:t>(</w:t>
+      </w:r>
+      <w:proofErr w:type="spellStart"/>
+      <w:r>
+        <w:rPr>
+          <w:b w:val="0"/>
+          <w:bCs w:val="0"/>
+          <w:color w:val="auto"/>
+          <w:sz w:val="24"/>
+          <w:szCs w:val="24"/>
+          <w:lang w:val="es-ES"/>
+        </w:rPr>
+        <w:t>Ubicacion</w:t>
+      </w:r>
+      <w:proofErr w:type="spellEnd"/>
+      <w:r>
+        <w:rPr>
+          <w:b w:val="0"/>
+          <w:bCs w:val="0"/>
+          <w:color w:val="auto"/>
+          <w:sz w:val="24"/>
+          <w:szCs w:val="24"/>
+          <w:lang w:val="es-ES"/>
+        </w:rPr>
+        <w:t xml:space="preserve"> </w:t>
+      </w:r>
+      <w:proofErr w:type="spellStart"/>
+      <w:r>
+        <w:rPr>
+          <w:b w:val="0"/>
+          <w:bCs w:val="0"/>
+          <w:color w:val="auto"/>
+          <w:sz w:val="24"/>
+          <w:szCs w:val="24"/>
+          <w:lang w:val="es-ES"/>
+        </w:rPr>
+        <w:t>ubicacion</w:t>
+      </w:r>
+      <w:proofErr w:type="spellEnd"/>
+      <w:r>
+        <w:rPr>
+          <w:b w:val="0"/>
+          <w:bCs w:val="0"/>
+          <w:color w:val="auto"/>
+          <w:sz w:val="24"/>
+          <w:szCs w:val="24"/>
+          <w:lang w:val="es-ES"/>
+        </w:rPr>
+        <w:t xml:space="preserve">, </w:t>
+      </w:r>
+      <w:proofErr w:type="spellStart"/>
+      <w:r>
+        <w:rPr>
+          <w:b w:val="0"/>
+          <w:bCs w:val="0"/>
+          <w:color w:val="auto"/>
+          <w:sz w:val="24"/>
+          <w:szCs w:val="24"/>
+          <w:lang w:val="es-ES"/>
+        </w:rPr>
+        <w:t>double</w:t>
+      </w:r>
+      <w:proofErr w:type="spellEnd"/>
+      <w:r>
+        <w:rPr>
+          <w:b w:val="0"/>
+          <w:bCs w:val="0"/>
+          <w:color w:val="auto"/>
+          <w:sz w:val="24"/>
+          <w:szCs w:val="24"/>
+          <w:lang w:val="es-ES"/>
+        </w:rPr>
+        <w:t xml:space="preserve"> </w:t>
+      </w:r>
+      <w:proofErr w:type="spellStart"/>
+      <w:r>
+        <w:rPr>
+          <w:b w:val="0"/>
+          <w:bCs w:val="0"/>
+          <w:color w:val="auto"/>
+          <w:sz w:val="24"/>
+          <w:szCs w:val="24"/>
+          <w:lang w:val="es-ES"/>
+        </w:rPr>
+        <w:t>costoFijo</w:t>
+      </w:r>
+      <w:proofErr w:type="spellEnd"/>
+      <w:r>
+        <w:rPr>
+          <w:b w:val="0"/>
+          <w:bCs w:val="0"/>
+          <w:color w:val="auto"/>
+          <w:sz w:val="24"/>
+          <w:szCs w:val="24"/>
+          <w:lang w:val="es-ES"/>
+        </w:rPr>
+        <w:t xml:space="preserve">, </w:t>
+      </w:r>
+      <w:proofErr w:type="spellStart"/>
+      <w:r>
+        <w:rPr>
+          <w:b w:val="0"/>
+          <w:bCs w:val="0"/>
+          <w:color w:val="auto"/>
+          <w:sz w:val="24"/>
+          <w:szCs w:val="24"/>
+          <w:lang w:val="es-ES"/>
+        </w:rPr>
+        <w:t>double</w:t>
+      </w:r>
+      <w:proofErr w:type="spellEnd"/>
+      <w:r>
+        <w:rPr>
+          <w:b w:val="0"/>
+          <w:bCs w:val="0"/>
+          <w:color w:val="auto"/>
+          <w:sz w:val="24"/>
+          <w:szCs w:val="24"/>
+          <w:lang w:val="es-ES"/>
+        </w:rPr>
+        <w:t xml:space="preserve"> </w:t>
+      </w:r>
+      <w:proofErr w:type="spellStart"/>
+      <w:r>
+        <w:rPr>
+          <w:b w:val="0"/>
+          <w:bCs w:val="0"/>
+          <w:color w:val="auto"/>
+          <w:sz w:val="24"/>
+          <w:szCs w:val="24"/>
+          <w:lang w:val="es-ES"/>
+        </w:rPr>
+        <w:t>costoPorKm</w:t>
+      </w:r>
+      <w:proofErr w:type="spellEnd"/>
+      <w:r>
+        <w:rPr>
+          <w:b w:val="0"/>
+          <w:bCs w:val="0"/>
+          <w:color w:val="auto"/>
+          <w:sz w:val="24"/>
+          <w:szCs w:val="24"/>
+          <w:lang w:val="es-ES"/>
+        </w:rPr>
+        <w:t xml:space="preserve">) y 17) </w:t>
+      </w:r>
+      <w:proofErr w:type="spellStart"/>
+      <w:r>
+        <w:rPr>
+          <w:b w:val="0"/>
+          <w:bCs w:val="0"/>
+          <w:color w:val="auto"/>
+          <w:sz w:val="24"/>
+          <w:szCs w:val="24"/>
+          <w:lang w:val="es-ES"/>
+        </w:rPr>
+        <w:t>traerUbicacion</w:t>
+      </w:r>
+      <w:proofErr w:type="spellEnd"/>
+      <w:r>
+        <w:rPr>
+          <w:b w:val="0"/>
+          <w:bCs w:val="0"/>
+          <w:color w:val="auto"/>
+          <w:sz w:val="24"/>
+          <w:szCs w:val="24"/>
+          <w:lang w:val="es-ES"/>
+        </w:rPr>
+        <w:t>(</w:t>
+      </w:r>
+      <w:proofErr w:type="gramStart"/>
+      <w:r>
+        <w:rPr>
+          <w:b w:val="0"/>
+          <w:bCs w:val="0"/>
+          <w:color w:val="auto"/>
+          <w:sz w:val="24"/>
+          <w:szCs w:val="24"/>
+          <w:lang w:val="es-ES"/>
+        </w:rPr>
+        <w:t>) :</w:t>
+      </w:r>
+      <w:proofErr w:type="gramEnd"/>
+      <w:r>
+        <w:rPr>
+          <w:b w:val="0"/>
+          <w:bCs w:val="0"/>
+          <w:color w:val="auto"/>
+          <w:sz w:val="24"/>
+          <w:szCs w:val="24"/>
+          <w:lang w:val="es-ES"/>
+        </w:rPr>
+        <w:t xml:space="preserve"> </w:t>
+      </w:r>
+      <w:proofErr w:type="spellStart"/>
+      <w:r>
+        <w:rPr>
+          <w:b w:val="0"/>
+          <w:bCs w:val="0"/>
+          <w:color w:val="auto"/>
+          <w:sz w:val="24"/>
+          <w:szCs w:val="24"/>
+          <w:lang w:val="es-ES"/>
+        </w:rPr>
+        <w:t>Ubicacion</w:t>
+      </w:r>
+      <w:proofErr w:type="spellEnd"/>
+    </w:p>
+    <w:p xmlns:wp14="http://schemas.microsoft.com/office/word/2010/wordml" wp14:textId="77777777">
+      <w:pPr>
+        <w:pStyle w:val="Standard"/>
+        <w:rPr>
+          <w:color w:val="auto"/>
+          <w:lang w:val="es-ES"/>
+        </w:rPr>
+      </w:pPr>
+    </w:p>
+    <w:p xmlns:wp14="http://schemas.microsoft.com/office/word/2010/wordml" wp14:textId="77777777">
+      <w:pPr>
+        <w:pStyle w:val="Standard"/>
+        <w:rPr>
+          <w:color w:val="auto"/>
+          <w:lang w:val="es-ES"/>
+        </w:rPr>
+      </w:pPr>
+    </w:p>
+    <w:p xmlns:wp14="http://schemas.microsoft.com/office/word/2010/wordml" wp14:textId="77777777">
+      <w:pPr>
+        <w:pStyle w:val="Standard"/>
+        <w:rPr>
+          <w:color w:val="auto"/>
+          <w:lang w:val="es-ES"/>
+        </w:rPr>
+      </w:pPr>
+    </w:p>
+    <w:p xmlns:wp14="http://schemas.microsoft.com/office/word/2010/wordml" wp14:textId="77777777">
+      <w:pPr>
+        <w:pStyle w:val="Standard"/>
+        <w:rPr>
+          <w:color w:val="auto"/>
+          <w:lang w:val="es-ES"/>
+        </w:rPr>
+      </w:pPr>
+    </w:p>
+    <w:p xmlns:wp14="http://schemas.microsoft.com/office/word/2010/wordml" wp14:textId="77777777">
+      <w:pPr>
+        <w:pStyle w:val="Standard"/>
+        <w:rPr>
+          <w:color w:val="auto"/>
+          <w:lang w:val="es-ES"/>
+        </w:rPr>
+      </w:pPr>
+    </w:p>
+    <w:p xmlns:wp14="http://schemas.microsoft.com/office/word/2010/wordml" wp14:textId="17D10155">
+      <w:pPr>
+        <w:pStyle w:val="Heading1"/>
+        <w:numPr>
+          <w:ilvl w:val="0"/>
+          <w:numId w:val="5"/>
+        </w:numPr>
+        <w:rPr>
+          <w:rFonts w:ascii="Arial" w:hAnsi="Arial" w:eastAsia="Arial" w:cs="Arial"/>
+          <w:b w:val="0"/>
+          <w:bCs w:val="0"/>
+          <w:color w:val="auto"/>
+          <w:sz w:val="24"/>
+          <w:szCs w:val="24"/>
+          <w:lang w:val="es-ES"/>
+        </w:rPr>
+      </w:pPr>
+      <w:bookmarkStart w:name="Bookmark15" w:id="16"/>
+      <w:bookmarkEnd w:id="16"/>
+      <w:r>
+        <w:rPr>
+          <w:b w:val="0"/>
+          <w:bCs w:val="0"/>
+          <w:color w:val="auto"/>
+          <w:sz w:val="24"/>
+          <w:szCs w:val="24"/>
+          <w:lang w:val="es-ES"/>
+        </w:rPr>
+        <w:t xml:space="preserve">&lt; López María Eugenia &gt;: Desarrollo de las clases Articulo, </w:t>
+      </w:r>
+      <w:proofErr w:type="spellStart"/>
+      <w:r>
+        <w:rPr>
+          <w:b w:val="0"/>
+          <w:bCs w:val="0"/>
+          <w:color w:val="auto"/>
+          <w:sz w:val="24"/>
+          <w:szCs w:val="24"/>
+          <w:lang w:val="es-ES"/>
+        </w:rPr>
+        <w:t>ItemCarrito</w:t>
+      </w:r>
+      <w:proofErr w:type="spellEnd"/>
+      <w:r>
+        <w:rPr>
+          <w:b w:val="0"/>
+          <w:bCs w:val="0"/>
+          <w:color w:val="auto"/>
+          <w:sz w:val="24"/>
+          <w:szCs w:val="24"/>
+          <w:lang w:val="es-ES"/>
+        </w:rPr>
+        <w:t xml:space="preserve"> y Carrito. Implementación de los métodos 7) </w:t>
+      </w:r>
+      <w:proofErr w:type="spellStart"/>
+      <w:r>
+        <w:rPr>
+          <w:b w:val="0"/>
+          <w:bCs w:val="0"/>
+          <w:color w:val="auto"/>
+          <w:sz w:val="24"/>
+          <w:szCs w:val="24"/>
+          <w:lang w:val="es-ES"/>
+        </w:rPr>
+        <w:t>validarCodBarras</w:t>
+      </w:r>
+      <w:proofErr w:type="spellEnd"/>
+      <w:r>
+        <w:rPr>
+          <w:b w:val="0"/>
+          <w:bCs w:val="0"/>
+          <w:color w:val="auto"/>
+          <w:sz w:val="24"/>
+          <w:szCs w:val="24"/>
+          <w:lang w:val="es-ES"/>
+        </w:rPr>
+        <w:t xml:space="preserve">, 8) agregar, 9) </w:t>
+      </w:r>
+      <w:proofErr w:type="spellStart"/>
+      <w:r>
+        <w:rPr>
+          <w:b w:val="0"/>
+          <w:bCs w:val="0"/>
+          <w:color w:val="auto"/>
+          <w:sz w:val="24"/>
+          <w:szCs w:val="24"/>
+          <w:lang w:val="es-ES"/>
+        </w:rPr>
+        <w:t>calcularSubTotalItem</w:t>
+      </w:r>
+      <w:proofErr w:type="spellEnd"/>
+      <w:r>
+        <w:rPr>
+          <w:b w:val="0"/>
+          <w:bCs w:val="0"/>
+          <w:color w:val="auto"/>
+          <w:sz w:val="24"/>
+          <w:szCs w:val="24"/>
+          <w:lang w:val="es-ES"/>
+        </w:rPr>
+        <w:t xml:space="preserve">, 10) </w:t>
+      </w:r>
+      <w:proofErr w:type="spellStart"/>
+      <w:r>
+        <w:rPr>
+          <w:b w:val="0"/>
+          <w:bCs w:val="0"/>
+          <w:color w:val="auto"/>
+          <w:sz w:val="24"/>
+          <w:szCs w:val="24"/>
+          <w:lang w:val="es-ES"/>
+        </w:rPr>
+        <w:t>calcularTotalCarrito</w:t>
+      </w:r>
+      <w:proofErr w:type="spellEnd"/>
+      <w:r>
+        <w:rPr>
+          <w:b w:val="0"/>
+          <w:bCs w:val="0"/>
+          <w:color w:val="auto"/>
+          <w:sz w:val="24"/>
+          <w:szCs w:val="24"/>
+          <w:lang w:val="es-ES"/>
+        </w:rPr>
+        <w:t xml:space="preserve">, 11) </w:t>
+      </w:r>
+      <w:proofErr w:type="spellStart"/>
+      <w:r>
+        <w:rPr>
+          <w:b w:val="0"/>
+          <w:bCs w:val="0"/>
+          <w:color w:val="auto"/>
+          <w:sz w:val="24"/>
+          <w:szCs w:val="24"/>
+          <w:lang w:val="es-ES"/>
+        </w:rPr>
+        <w:t>calcularDescuentoDia</w:t>
+      </w:r>
+      <w:proofErr w:type="spellEnd"/>
+      <w:r>
+        <w:rPr>
+          <w:b w:val="0"/>
+          <w:bCs w:val="0"/>
+          <w:color w:val="auto"/>
+          <w:sz w:val="24"/>
+          <w:szCs w:val="24"/>
+          <w:lang w:val="es-ES"/>
+        </w:rPr>
+        <w:t xml:space="preserve">, 12) </w:t>
+      </w:r>
+      <w:proofErr w:type="spellStart"/>
+      <w:r>
+        <w:rPr>
+          <w:b w:val="0"/>
+          <w:bCs w:val="0"/>
+          <w:color w:val="auto"/>
+          <w:sz w:val="24"/>
+          <w:szCs w:val="24"/>
+          <w:lang w:val="es-ES"/>
+        </w:rPr>
+        <w:t>calcularDescuentoEfectivo</w:t>
+      </w:r>
+      <w:proofErr w:type="spellEnd"/>
+      <w:r>
+        <w:rPr>
+          <w:b w:val="0"/>
+          <w:bCs w:val="0"/>
+          <w:color w:val="auto"/>
+          <w:sz w:val="24"/>
+          <w:szCs w:val="24"/>
+          <w:lang w:val="es-ES"/>
+        </w:rPr>
+        <w:t xml:space="preserve">, 13) </w:t>
+      </w:r>
+      <w:proofErr w:type="spellStart"/>
+      <w:r>
+        <w:rPr>
+          <w:b w:val="0"/>
+          <w:bCs w:val="0"/>
+          <w:color w:val="auto"/>
+          <w:sz w:val="24"/>
+          <w:szCs w:val="24"/>
+          <w:lang w:val="es-ES"/>
+        </w:rPr>
+        <w:t>calcularDescuentoCarrito</w:t>
+      </w:r>
+      <w:proofErr w:type="spellEnd"/>
+      <w:r>
+        <w:rPr>
+          <w:b w:val="0"/>
+          <w:bCs w:val="0"/>
+          <w:color w:val="auto"/>
+          <w:sz w:val="24"/>
+          <w:szCs w:val="24"/>
+          <w:lang w:val="es-ES"/>
+        </w:rPr>
+        <w:t xml:space="preserve">, 14) </w:t>
+      </w:r>
+      <w:proofErr w:type="spellStart"/>
+      <w:r>
+        <w:rPr>
+          <w:b w:val="0"/>
+          <w:bCs w:val="0"/>
+          <w:color w:val="auto"/>
+          <w:sz w:val="24"/>
+          <w:szCs w:val="24"/>
+          <w:lang w:val="es-ES"/>
+        </w:rPr>
+        <w:t>setDescuento</w:t>
+      </w:r>
+      <w:proofErr w:type="spellEnd"/>
+      <w:r>
+        <w:rPr>
+          <w:b w:val="0"/>
+          <w:bCs w:val="0"/>
+          <w:color w:val="auto"/>
+          <w:sz w:val="24"/>
+          <w:szCs w:val="24"/>
+          <w:lang w:val="es-ES"/>
+        </w:rPr>
+        <w:t xml:space="preserve">, 15) </w:t>
+      </w:r>
+      <w:proofErr w:type="spellStart"/>
+      <w:r>
+        <w:rPr>
+          <w:b w:val="0"/>
+          <w:bCs w:val="0"/>
+          <w:color w:val="auto"/>
+          <w:sz w:val="24"/>
+          <w:szCs w:val="24"/>
+          <w:lang w:val="es-ES"/>
+        </w:rPr>
+        <w:t>totalAPagarCarrito</w:t>
+      </w:r>
+      <w:proofErr w:type="spellEnd"/>
+    </w:p>
+    <w:p xmlns:wp14="http://schemas.microsoft.com/office/word/2010/wordml" wp14:textId="77777777">
+      <w:pPr>
+        <w:pStyle w:val="Standard"/>
+        <w:rPr>
+          <w:lang w:val="es-ES"/>
+        </w:rPr>
+      </w:pPr>
+      <w:bookmarkStart w:name="Bookmark16" w:id="17"/>
+      <w:bookmarkEnd w:id="17"/>
+    </w:p>
+    <w:p xmlns:wp14="http://schemas.microsoft.com/office/word/2010/wordml" wp14:textId="77777777">
+      <w:pPr>
+        <w:pStyle w:val="Standard"/>
+        <w:rPr>
+          <w:lang w:val="es-ES"/>
+        </w:rPr>
+      </w:pPr>
+    </w:p>
+    <w:p xmlns:wp14="http://schemas.microsoft.com/office/word/2010/wordml" wp14:textId="77777777">
+      <w:pPr>
+        <w:pStyle w:val="Standard"/>
+        <w:rPr>
+          <w:lang w:val="es-ES"/>
+        </w:rPr>
+      </w:pPr>
+    </w:p>
+    <w:p xmlns:wp14="http://schemas.microsoft.com/office/word/2010/wordml" wp14:textId="77777777">
+      <w:pPr>
+        <w:pStyle w:val="Standard"/>
+        <w:rPr>
+          <w:lang w:val="es-ES"/>
+        </w:rPr>
+      </w:pPr>
+    </w:p>
+    <w:p xmlns:wp14="http://schemas.microsoft.com/office/word/2010/wordml" wp14:textId="77777777">
       <w:pPr>
         <w:pStyle w:val="Heading1"/>
         <w:widowControl w:val="0"/>
-        <w:numPr>
-          <w:ilvl w:val="0"/>
-          <w:numId w:val="1"/>
-        </w:numPr>
-      </w:pPr>
-      <w:bookmarkStart w:id="16" w:name="Bookmark15"/>
-      <w:bookmarkEnd w:id="16"/>
-      <w:r>
-        <w:rPr>
-          <w:b w:val="0"/>
-          <w:color w:val="434343"/>
-          <w:sz w:val="24"/>
-          <w:szCs w:val="24"/>
-          <w:lang w:val="es-ES"/>
-        </w:rPr>
-        <w:t xml:space="preserve">&lt; nombre y apellido ( participante ) &gt; </w:t>
-      </w:r>
-      <w:r>
-        <w:rPr>
-          <w:sz w:val="24"/>
-          <w:szCs w:val="24"/>
-          <w:lang w:val="es-ES"/>
-        </w:rPr>
-        <w:t xml:space="preserve">: </w:t>
-      </w:r>
-      <w:r>
-        <w:rPr>
-          <w:b w:val="0"/>
-          <w:color w:val="434343"/>
-          <w:sz w:val="24"/>
-          <w:szCs w:val="24"/>
-          <w:lang w:val="es-ES"/>
-        </w:rPr>
-        <w:t>&lt; participación del participante &gt;</w:t>
-      </w:r>
-    </w:p>
-    <w:p>
-      <w:pPr>
-        <w:pStyle w:val="Standard"/>
-        <w:rPr>
-          <w:lang w:val="es-ES"/>
-        </w:rPr>
-      </w:pPr>
-    </w:p>
-    <w:p>
-      <w:pPr>
-        <w:pStyle w:val="Standard"/>
-        <w:rPr>
-          <w:lang w:val="es-ES"/>
-        </w:rPr>
-      </w:pPr>
-      <w:bookmarkStart w:id="17" w:name="Bookmark16"/>
-      <w:bookmarkEnd w:id="17"/>
-    </w:p>
-    <w:p>
-      <w:pPr>
-        <w:pStyle w:val="Standard"/>
-        <w:rPr>
-          <w:lang w:val="es-ES"/>
-        </w:rPr>
-      </w:pPr>
-    </w:p>
-    <w:p>
-      <w:pPr>
-        <w:pStyle w:val="Standard"/>
-        <w:rPr>
-          <w:lang w:val="es-ES"/>
-        </w:rPr>
-      </w:pPr>
-    </w:p>
-    <w:p>
-      <w:pPr>
-        <w:pStyle w:val="Standard"/>
-        <w:rPr>
-          <w:lang w:val="es-ES"/>
-        </w:rPr>
-      </w:pPr>
-    </w:p>
-    <w:p>
-      <w:pPr>
-        <w:pStyle w:val="Heading1"/>
-        <w:widowControl w:val="0"/>
-      </w:pPr>
-      <w:bookmarkStart w:id="18" w:name="Bookmark17"/>
+      </w:pPr>
+      <w:bookmarkStart w:name="Bookmark17" w:id="18"/>
       <w:bookmarkEnd w:id="18"/>
       <w:r>
         <w:rPr>
@@ -630,13 +1269,13 @@
         <w:t>Inconvenientes:</w:t>
       </w:r>
     </w:p>
-    <w:p>
+    <w:p xmlns:wp14="http://schemas.microsoft.com/office/word/2010/wordml" wp14:textId="77777777">
       <w:pPr>
         <w:pStyle w:val="Heading1"/>
         <w:widowControl w:val="0"/>
         <w:spacing w:before="200"/>
       </w:pPr>
-      <w:bookmarkStart w:id="19" w:name="Bookmark18"/>
+      <w:bookmarkStart w:name="Bookmark18" w:id="19"/>
       <w:bookmarkEnd w:id="19"/>
       <w:r>
         <w:rPr>
@@ -659,15 +1298,15 @@
         <w:t>aquellos obstáculos que hayan interferido en el desarrollo y avance del TPI &gt;</w:t>
       </w:r>
     </w:p>
-    <w:p>
-      <w:pPr>
-        <w:pStyle w:val="Standard"/>
-        <w:rPr>
-          <w:lang w:val="es-ES"/>
-        </w:rPr>
-      </w:pPr>
-    </w:p>
-    <w:p>
+    <w:p xmlns:wp14="http://schemas.microsoft.com/office/word/2010/wordml" wp14:textId="77777777">
+      <w:pPr>
+        <w:pStyle w:val="Standard"/>
+        <w:rPr>
+          <w:lang w:val="es-ES"/>
+        </w:rPr>
+      </w:pPr>
+    </w:p>
+    <w:p xmlns:wp14="http://schemas.microsoft.com/office/word/2010/wordml" wp14:textId="77777777">
       <w:pPr>
         <w:pStyle w:val="ListParagraph"/>
         <w:numPr>
@@ -682,7 +1321,7 @@
         <w:t>Validar CUIT</w:t>
       </w:r>
     </w:p>
-    <w:p>
+    <w:p xmlns:wp14="http://schemas.microsoft.com/office/word/2010/wordml" wp14:textId="77777777">
       <w:pPr>
         <w:pStyle w:val="ListParagraph"/>
         <w:numPr>
@@ -694,29 +1333,29 @@
         </w:rPr>
       </w:pPr>
     </w:p>
-    <w:p>
-      <w:pPr>
-        <w:pStyle w:val="Standard"/>
-        <w:rPr>
-          <w:lang w:val="es-ES"/>
-        </w:rPr>
-      </w:pPr>
-    </w:p>
-    <w:p>
-      <w:pPr>
-        <w:pStyle w:val="Standard"/>
-        <w:rPr>
-          <w:lang w:val="es-ES"/>
-        </w:rPr>
-      </w:pPr>
-    </w:p>
-    <w:p>
+    <w:p xmlns:wp14="http://schemas.microsoft.com/office/word/2010/wordml" wp14:textId="77777777">
+      <w:pPr>
+        <w:pStyle w:val="Standard"/>
+        <w:rPr>
+          <w:lang w:val="es-ES"/>
+        </w:rPr>
+      </w:pPr>
+    </w:p>
+    <w:p xmlns:wp14="http://schemas.microsoft.com/office/word/2010/wordml" wp14:textId="77777777">
+      <w:pPr>
+        <w:pStyle w:val="Standard"/>
+        <w:rPr>
+          <w:lang w:val="es-ES"/>
+        </w:rPr>
+      </w:pPr>
+    </w:p>
+    <w:p xmlns:wp14="http://schemas.microsoft.com/office/word/2010/wordml" wp14:textId="77777777">
       <w:pPr>
         <w:pStyle w:val="Standard"/>
       </w:pPr>
     </w:p>
     <w:sectPr>
-      <w:pgSz w:w="12240" w:h="20160"/>
+      <w:pgSz w:w="12240" w:h="20160" w:orient="portrait"/>
       <w:pgMar w:top="1440" w:right="1440" w:bottom="1440" w:left="1440" w:header="720" w:footer="720" w:gutter="0"/>
       <w:cols w:space="720"/>
     </w:sectPr>
@@ -727,7 +1366,7 @@
 <file path=word/endnotes.xml><?xml version="1.0" encoding="utf-8"?>
 <w:endnotes xmlns:wpc="http://schemas.microsoft.com/office/word/2010/wordprocessingCanvas" xmlns:cx="http://schemas.microsoft.com/office/drawing/2014/chartex" xmlns:cx1="http://schemas.microsoft.com/office/drawing/2015/9/8/chartex" xmlns:mc="http://schemas.openxmlformats.org/markup-compatibility/2006" xmlns:o="urn:schemas-microsoft-com:office:office" xmlns:r="http://schemas.openxmlformats.org/officeDocument/2006/relationships" xmlns:m="http://schemas.openxmlformats.org/officeDocument/2006/math" xmlns:v="urn:schemas-microsoft-com:vml" xmlns:wp14="http://schemas.microsoft.com/office/word/2010/wordprocessingDrawing" xmlns:wp="http://schemas.openxmlformats.org/drawingml/2006/wordprocessingDrawing" xmlns:w10="urn:schemas-microsoft-com:office:word" xmlns:w="http://schemas.openxmlformats.org/wordprocessingml/2006/main" xmlns:w14="http://schemas.microsoft.com/office/word/2010/wordml" xmlns:w15="http://schemas.microsoft.com/office/word/2012/wordml" xmlns:w16se="http://schemas.microsoft.com/office/word/2015/wordml/symex" xmlns:wpg="http://schemas.microsoft.com/office/word/2010/wordprocessingGroup" xmlns:wpi="http://schemas.microsoft.com/office/word/2010/wordprocessingInk" xmlns:wne="http://schemas.microsoft.com/office/word/2006/wordml" xmlns:wps="http://schemas.microsoft.com/office/word/2010/wordprocessingShape" mc:Ignorable="w14 w15 w16se wp14">
   <w:endnote w:type="separator" w:id="-1">
-    <w:p>
+    <w:p xmlns:wp14="http://schemas.microsoft.com/office/word/2010/wordml" wp14:textId="77777777">
       <w:pPr>
         <w:spacing w:line="240" w:lineRule="auto"/>
       </w:pPr>
@@ -737,7 +1376,7 @@
     </w:p>
   </w:endnote>
   <w:endnote w:type="continuationSeparator" w:id="0">
-    <w:p>
+    <w:p xmlns:wp14="http://schemas.microsoft.com/office/word/2010/wordml" wp14:textId="77777777">
       <w:pPr>
         <w:spacing w:line="240" w:lineRule="auto"/>
       </w:pPr>
@@ -752,7 +1391,7 @@
 <file path=word/footnotes.xml><?xml version="1.0" encoding="utf-8"?>
 <w:footnotes xmlns:wpc="http://schemas.microsoft.com/office/word/2010/wordprocessingCanvas" xmlns:cx="http://schemas.microsoft.com/office/drawing/2014/chartex" xmlns:cx1="http://schemas.microsoft.com/office/drawing/2015/9/8/chartex" xmlns:mc="http://schemas.openxmlformats.org/markup-compatibility/2006" xmlns:o="urn:schemas-microsoft-com:office:office" xmlns:r="http://schemas.openxmlformats.org/officeDocument/2006/relationships" xmlns:m="http://schemas.openxmlformats.org/officeDocument/2006/math" xmlns:v="urn:schemas-microsoft-com:vml" xmlns:wp14="http://schemas.microsoft.com/office/word/2010/wordprocessingDrawing" xmlns:wp="http://schemas.openxmlformats.org/drawingml/2006/wordprocessingDrawing" xmlns:w10="urn:schemas-microsoft-com:office:word" xmlns:w="http://schemas.openxmlformats.org/wordprocessingml/2006/main" xmlns:w14="http://schemas.microsoft.com/office/word/2010/wordml" xmlns:w15="http://schemas.microsoft.com/office/word/2012/wordml" xmlns:w16se="http://schemas.microsoft.com/office/word/2015/wordml/symex" xmlns:wpg="http://schemas.microsoft.com/office/word/2010/wordprocessingGroup" xmlns:wpi="http://schemas.microsoft.com/office/word/2010/wordprocessingInk" xmlns:wne="http://schemas.microsoft.com/office/word/2006/wordml" xmlns:wps="http://schemas.microsoft.com/office/word/2010/wordprocessingShape" mc:Ignorable="w14 w15 w16se wp14">
   <w:footnote w:type="separator" w:id="-1">
-    <w:p>
+    <w:p xmlns:wp14="http://schemas.microsoft.com/office/word/2010/wordml" wp14:textId="77777777">
       <w:pPr>
         <w:spacing w:line="240" w:lineRule="auto"/>
       </w:pPr>
@@ -765,7 +1404,7 @@
     </w:p>
   </w:footnote>
   <w:footnote w:type="continuationSeparator" w:id="0">
-    <w:p>
+    <w:p xmlns:wp14="http://schemas.microsoft.com/office/word/2010/wordml" wp14:textId="77777777">
       <w:pPr>
         <w:spacing w:line="240" w:lineRule="auto"/>
       </w:pPr>
@@ -924,7 +1563,7 @@
         <w:ind w:left="720" w:hanging="360"/>
       </w:pPr>
       <w:rPr>
-        <w:rFonts w:ascii="Arial" w:eastAsia="Arial" w:hAnsi="Arial" w:cs="Arial"/>
+        <w:rFonts w:ascii="Arial" w:hAnsi="Arial" w:eastAsia="Arial" w:cs="Arial"/>
       </w:rPr>
     </w:lvl>
     <w:lvl w:ilvl="1">
@@ -1177,11 +1816,11 @@
 </file>
 
 <file path=word/styles.xml><?xml version="1.0" encoding="utf-8"?>
-<w:styles xmlns:mc="http://schemas.openxmlformats.org/markup-compatibility/2006" xmlns:r="http://schemas.openxmlformats.org/officeDocument/2006/relationships" xmlns:w="http://schemas.openxmlformats.org/wordprocessingml/2006/main" xmlns:w14="http://schemas.microsoft.com/office/word/2010/wordml" xmlns:w15="http://schemas.microsoft.com/office/word/2012/wordml" xmlns:w16se="http://schemas.microsoft.com/office/word/2015/wordml/symex" mc:Ignorable="w14 w15 w16se">
+<w:styles xmlns:wp14="http://schemas.microsoft.com/office/word/2010/wordprocessingDrawing" xmlns:mc="http://schemas.openxmlformats.org/markup-compatibility/2006" xmlns:r="http://schemas.openxmlformats.org/officeDocument/2006/relationships" xmlns:w="http://schemas.openxmlformats.org/wordprocessingml/2006/main" xmlns:w14="http://schemas.microsoft.com/office/word/2010/wordml" xmlns:w15="http://schemas.microsoft.com/office/word/2012/wordml" xmlns:w16se="http://schemas.microsoft.com/office/word/2015/wordml/symex" mc:Ignorable="w14 w15 w16se wp14">
   <w:docDefaults>
     <w:rPrDefault>
       <w:rPr>
-        <w:rFonts w:ascii="Arial" w:eastAsia="Arial" w:hAnsi="Arial" w:cs="Arial"/>
+        <w:rFonts w:ascii="Arial" w:hAnsi="Arial" w:eastAsia="Arial" w:cs="Arial"/>
         <w:kern w:val="3"/>
         <w:sz w:val="22"/>
         <w:szCs w:val="22"/>
@@ -1201,14 +1840,14 @@
   <w:latentStyles w:defLockedState="0" w:defUIPriority="99" w:defSemiHidden="0" w:defUnhideWhenUsed="0" w:defQFormat="0" w:count="371">
     <w:lsdException w:name="Normal" w:uiPriority="0" w:qFormat="1"/>
     <w:lsdException w:name="heading 1" w:uiPriority="9" w:qFormat="1"/>
-    <w:lsdException w:name="heading 2" w:semiHidden="1" w:uiPriority="9" w:unhideWhenUsed="1" w:qFormat="1"/>
-    <w:lsdException w:name="heading 3" w:semiHidden="1" w:uiPriority="9" w:unhideWhenUsed="1" w:qFormat="1"/>
-    <w:lsdException w:name="heading 4" w:semiHidden="1" w:uiPriority="9" w:unhideWhenUsed="1" w:qFormat="1"/>
-    <w:lsdException w:name="heading 5" w:semiHidden="1" w:uiPriority="9" w:unhideWhenUsed="1" w:qFormat="1"/>
-    <w:lsdException w:name="heading 6" w:semiHidden="1" w:uiPriority="9" w:unhideWhenUsed="1" w:qFormat="1"/>
-    <w:lsdException w:name="heading 7" w:semiHidden="1" w:uiPriority="9" w:unhideWhenUsed="1" w:qFormat="1"/>
-    <w:lsdException w:name="heading 8" w:semiHidden="1" w:uiPriority="9" w:unhideWhenUsed="1" w:qFormat="1"/>
-    <w:lsdException w:name="heading 9" w:semiHidden="1" w:uiPriority="9" w:unhideWhenUsed="1" w:qFormat="1"/>
+    <w:lsdException w:name="heading 2" w:uiPriority="9" w:semiHidden="1" w:unhideWhenUsed="1" w:qFormat="1"/>
+    <w:lsdException w:name="heading 3" w:uiPriority="9" w:semiHidden="1" w:unhideWhenUsed="1" w:qFormat="1"/>
+    <w:lsdException w:name="heading 4" w:uiPriority="9" w:semiHidden="1" w:unhideWhenUsed="1" w:qFormat="1"/>
+    <w:lsdException w:name="heading 5" w:uiPriority="9" w:semiHidden="1" w:unhideWhenUsed="1" w:qFormat="1"/>
+    <w:lsdException w:name="heading 6" w:uiPriority="9" w:semiHidden="1" w:unhideWhenUsed="1" w:qFormat="1"/>
+    <w:lsdException w:name="heading 7" w:uiPriority="9" w:semiHidden="1" w:unhideWhenUsed="1" w:qFormat="1"/>
+    <w:lsdException w:name="heading 8" w:uiPriority="9" w:semiHidden="1" w:unhideWhenUsed="1" w:qFormat="1"/>
+    <w:lsdException w:name="heading 9" w:uiPriority="9" w:semiHidden="1" w:unhideWhenUsed="1" w:qFormat="1"/>
     <w:lsdException w:name="index 1" w:semiHidden="1" w:unhideWhenUsed="1"/>
     <w:lsdException w:name="index 2" w:semiHidden="1" w:unhideWhenUsed="1"/>
     <w:lsdException w:name="index 3" w:semiHidden="1" w:unhideWhenUsed="1"/>
@@ -1218,22 +1857,22 @@
     <w:lsdException w:name="index 7" w:semiHidden="1" w:unhideWhenUsed="1"/>
     <w:lsdException w:name="index 8" w:semiHidden="1" w:unhideWhenUsed="1"/>
     <w:lsdException w:name="index 9" w:semiHidden="1" w:unhideWhenUsed="1"/>
-    <w:lsdException w:name="toc 1" w:semiHidden="1" w:uiPriority="39" w:unhideWhenUsed="1"/>
-    <w:lsdException w:name="toc 2" w:semiHidden="1" w:uiPriority="39" w:unhideWhenUsed="1"/>
-    <w:lsdException w:name="toc 3" w:semiHidden="1" w:uiPriority="39" w:unhideWhenUsed="1"/>
-    <w:lsdException w:name="toc 4" w:semiHidden="1" w:uiPriority="39" w:unhideWhenUsed="1"/>
-    <w:lsdException w:name="toc 5" w:semiHidden="1" w:uiPriority="39" w:unhideWhenUsed="1"/>
-    <w:lsdException w:name="toc 6" w:semiHidden="1" w:uiPriority="39" w:unhideWhenUsed="1"/>
-    <w:lsdException w:name="toc 7" w:semiHidden="1" w:uiPriority="39" w:unhideWhenUsed="1"/>
-    <w:lsdException w:name="toc 8" w:semiHidden="1" w:uiPriority="39" w:unhideWhenUsed="1"/>
-    <w:lsdException w:name="toc 9" w:semiHidden="1" w:uiPriority="39" w:unhideWhenUsed="1"/>
+    <w:lsdException w:name="toc 1" w:uiPriority="39" w:semiHidden="1" w:unhideWhenUsed="1"/>
+    <w:lsdException w:name="toc 2" w:uiPriority="39" w:semiHidden="1" w:unhideWhenUsed="1"/>
+    <w:lsdException w:name="toc 3" w:uiPriority="39" w:semiHidden="1" w:unhideWhenUsed="1"/>
+    <w:lsdException w:name="toc 4" w:uiPriority="39" w:semiHidden="1" w:unhideWhenUsed="1"/>
+    <w:lsdException w:name="toc 5" w:uiPriority="39" w:semiHidden="1" w:unhideWhenUsed="1"/>
+    <w:lsdException w:name="toc 6" w:uiPriority="39" w:semiHidden="1" w:unhideWhenUsed="1"/>
+    <w:lsdException w:name="toc 7" w:uiPriority="39" w:semiHidden="1" w:unhideWhenUsed="1"/>
+    <w:lsdException w:name="toc 8" w:uiPriority="39" w:semiHidden="1" w:unhideWhenUsed="1"/>
+    <w:lsdException w:name="toc 9" w:uiPriority="39" w:semiHidden="1" w:unhideWhenUsed="1"/>
     <w:lsdException w:name="Normal Indent" w:semiHidden="1" w:unhideWhenUsed="1"/>
     <w:lsdException w:name="footnote text" w:semiHidden="1" w:unhideWhenUsed="1"/>
     <w:lsdException w:name="annotation text" w:semiHidden="1" w:unhideWhenUsed="1"/>
     <w:lsdException w:name="header" w:semiHidden="1" w:unhideWhenUsed="1"/>
     <w:lsdException w:name="footer" w:semiHidden="1" w:unhideWhenUsed="1"/>
     <w:lsdException w:name="index heading" w:semiHidden="1" w:unhideWhenUsed="1"/>
-    <w:lsdException w:name="caption" w:semiHidden="1" w:uiPriority="35" w:unhideWhenUsed="1" w:qFormat="1"/>
+    <w:lsdException w:name="caption" w:uiPriority="35" w:semiHidden="1" w:unhideWhenUsed="1" w:qFormat="1"/>
     <w:lsdException w:name="table of figures" w:semiHidden="1" w:unhideWhenUsed="1"/>
     <w:lsdException w:name="envelope address" w:semiHidden="1" w:unhideWhenUsed="1"/>
     <w:lsdException w:name="envelope return" w:semiHidden="1" w:unhideWhenUsed="1"/>
@@ -1264,7 +1903,7 @@
     <w:lsdException w:name="Title" w:uiPriority="10" w:qFormat="1"/>
     <w:lsdException w:name="Closing" w:semiHidden="1" w:unhideWhenUsed="1"/>
     <w:lsdException w:name="Signature" w:semiHidden="1" w:unhideWhenUsed="1"/>
-    <w:lsdException w:name="Default Paragraph Font" w:semiHidden="1" w:uiPriority="1" w:unhideWhenUsed="1"/>
+    <w:lsdException w:name="Default Paragraph Font" w:uiPriority="1" w:semiHidden="1" w:unhideWhenUsed="1"/>
     <w:lsdException w:name="Body Text" w:semiHidden="1" w:unhideWhenUsed="1"/>
     <w:lsdException w:name="Body Text Indent" w:semiHidden="1" w:unhideWhenUsed="1"/>
     <w:lsdException w:name="List Continue" w:semiHidden="1" w:unhideWhenUsed="1"/>
@@ -1464,8 +2103,8 @@
     <w:lsdException w:name="Subtle Reference" w:uiPriority="31" w:qFormat="1"/>
     <w:lsdException w:name="Intense Reference" w:uiPriority="32" w:qFormat="1"/>
     <w:lsdException w:name="Book Title" w:uiPriority="33" w:qFormat="1"/>
-    <w:lsdException w:name="Bibliography" w:semiHidden="1" w:uiPriority="37" w:unhideWhenUsed="1"/>
-    <w:lsdException w:name="TOC Heading" w:semiHidden="1" w:uiPriority="39" w:unhideWhenUsed="1" w:qFormat="1"/>
+    <w:lsdException w:name="Bibliography" w:uiPriority="37" w:semiHidden="1" w:unhideWhenUsed="1"/>
+    <w:lsdException w:name="TOC Heading" w:uiPriority="39" w:semiHidden="1" w:unhideWhenUsed="1" w:qFormat="1"/>
     <w:lsdException w:name="Plain Table 1" w:uiPriority="41"/>
     <w:lsdException w:name="Plain Table 2" w:uiPriority="42"/>
     <w:lsdException w:name="Plain Table 3" w:uiPriority="43"/>
@@ -1571,7 +2210,7 @@
     <w:lsdException w:name="List Table 6 Colorful Accent 6" w:uiPriority="51"/>
     <w:lsdException w:name="List Table 7 Colorful Accent 6" w:uiPriority="52"/>
   </w:latentStyles>
-  <w:style w:type="paragraph" w:default="1" w:styleId="Normal">
+  <w:style w:type="paragraph" w:styleId="Normal" w:default="1">
     <w:name w:val="Normal"/>
     <w:qFormat/>
   </w:style>
@@ -1668,13 +2307,13 @@
       <w:color w:val="666666"/>
     </w:rPr>
   </w:style>
-  <w:style w:type="character" w:default="1" w:styleId="DefaultParagraphFont">
+  <w:style w:type="character" w:styleId="DefaultParagraphFont" w:default="1">
     <w:name w:val="Default Paragraph Font"/>
     <w:uiPriority w:val="1"/>
     <w:semiHidden/>
     <w:unhideWhenUsed/>
   </w:style>
-  <w:style w:type="table" w:default="1" w:styleId="TableNormal">
+  <w:style w:type="table" w:styleId="TableNormal" w:default="1">
     <w:name w:val="Normal Table"/>
     <w:uiPriority w:val="99"/>
     <w:semiHidden/>
@@ -1689,19 +2328,19 @@
       </w:tblCellMar>
     </w:tblPr>
   </w:style>
-  <w:style w:type="numbering" w:default="1" w:styleId="NoList">
+  <w:style w:type="numbering" w:styleId="NoList" w:default="1">
     <w:name w:val="No List"/>
     <w:uiPriority w:val="99"/>
     <w:semiHidden/>
     <w:unhideWhenUsed/>
   </w:style>
-  <w:style w:type="paragraph" w:customStyle="1" w:styleId="Standard">
+  <w:style w:type="paragraph" w:styleId="Standard" w:customStyle="1">
     <w:name w:val="Standard"/>
     <w:pPr>
       <w:widowControl/>
     </w:pPr>
   </w:style>
-  <w:style w:type="paragraph" w:customStyle="1" w:styleId="Heading">
+  <w:style w:type="paragraph" w:styleId="Heading" w:customStyle="1">
     <w:name w:val="Heading"/>
     <w:basedOn w:val="Standard"/>
     <w:next w:val="Textbody"/>
@@ -1715,7 +2354,7 @@
       <w:szCs w:val="28"/>
     </w:rPr>
   </w:style>
-  <w:style w:type="paragraph" w:customStyle="1" w:styleId="Textbody">
+  <w:style w:type="paragraph" w:styleId="Textbody" w:customStyle="1">
     <w:name w:val="Text body"/>
     <w:basedOn w:val="Standard"/>
     <w:pPr>
@@ -1740,7 +2379,7 @@
       <w:szCs w:val="24"/>
     </w:rPr>
   </w:style>
-  <w:style w:type="paragraph" w:customStyle="1" w:styleId="Index">
+  <w:style w:type="paragraph" w:styleId="Index" w:customStyle="1">
     <w:name w:val="Index"/>
     <w:basedOn w:val="Standard"/>
     <w:pPr>
@@ -1787,7 +2426,7 @@
       <w:ind w:left="720"/>
     </w:pPr>
   </w:style>
-  <w:style w:type="character" w:customStyle="1" w:styleId="ListLabel1">
+  <w:style w:type="character" w:styleId="ListLabel1" w:customStyle="1">
     <w:name w:val="ListLabel 1"/>
     <w:rPr>
       <w:b/>
@@ -1795,19 +2434,19 @@
       <w:u w:val="none"/>
     </w:rPr>
   </w:style>
-  <w:style w:type="character" w:customStyle="1" w:styleId="ListLabel2">
+  <w:style w:type="character" w:styleId="ListLabel2" w:customStyle="1">
     <w:name w:val="ListLabel 2"/>
     <w:rPr>
       <w:rFonts w:eastAsia="Arial" w:cs="Arial"/>
     </w:rPr>
   </w:style>
-  <w:style w:type="character" w:customStyle="1" w:styleId="ListLabel3">
+  <w:style w:type="character" w:styleId="ListLabel3" w:customStyle="1">
     <w:name w:val="ListLabel 3"/>
     <w:rPr>
       <w:rFonts w:cs="Courier New"/>
     </w:rPr>
   </w:style>
-  <w:style w:type="numbering" w:customStyle="1" w:styleId="WWNum1">
+  <w:style w:type="numbering" w:styleId="WWNum1" w:customStyle="1">
     <w:name w:val="WWNum1"/>
     <w:basedOn w:val="NoList"/>
     <w:pPr>
@@ -1816,7 +2455,7 @@
       </w:numPr>
     </w:pPr>
   </w:style>
-  <w:style w:type="numbering" w:customStyle="1" w:styleId="WWNum2">
+  <w:style w:type="numbering" w:styleId="WWNum2" w:customStyle="1">
     <w:name w:val="WWNum2"/>
     <w:basedOn w:val="NoList"/>
     <w:pPr>
@@ -1825,7 +2464,7 @@
       </w:numPr>
     </w:pPr>
   </w:style>
-  <w:style w:type="numbering" w:customStyle="1" w:styleId="WWNum3">
+  <w:style w:type="numbering" w:styleId="WWNum3" w:customStyle="1">
     <w:name w:val="WWNum3"/>
     <w:basedOn w:val="NoList"/>
     <w:pPr>

</xml_diff>

<commit_message>
Actualicé la plantilla de informe de avance
Falta el link del video
</commit_message>
<xml_diff>
--- a/TPI-Plantilla-Informe-de-Avance-OO1.docx
+++ b/TPI-Plantilla-Informe-de-Avance-OO1.docx
@@ -1,6 +1,6 @@
 
 <file path=word/document.xml><?xml version="1.0" encoding="utf-8"?>
-<w:document xmlns:wpc="http://schemas.microsoft.com/office/word/2010/wordprocessingCanvas" xmlns:cx="http://schemas.microsoft.com/office/drawing/2014/chartex" xmlns:cx1="http://schemas.microsoft.com/office/drawing/2015/9/8/chartex" xmlns:mc="http://schemas.openxmlformats.org/markup-compatibility/2006" xmlns:o="urn:schemas-microsoft-com:office:office" xmlns:r="http://schemas.openxmlformats.org/officeDocument/2006/relationships" xmlns:m="http://schemas.openxmlformats.org/officeDocument/2006/math" xmlns:v="urn:schemas-microsoft-com:vml" xmlns:wp14="http://schemas.microsoft.com/office/word/2010/wordprocessingDrawing" xmlns:wp="http://schemas.openxmlformats.org/drawingml/2006/wordprocessingDrawing" xmlns:w10="urn:schemas-microsoft-com:office:word" xmlns:w="http://schemas.openxmlformats.org/wordprocessingml/2006/main" xmlns:w14="http://schemas.microsoft.com/office/word/2010/wordml" xmlns:w15="http://schemas.microsoft.com/office/word/2012/wordml" xmlns:w16se="http://schemas.microsoft.com/office/word/2015/wordml/symex" xmlns:wpg="http://schemas.microsoft.com/office/word/2010/wordprocessingGroup" xmlns:wpi="http://schemas.microsoft.com/office/word/2010/wordprocessingInk" xmlns:wne="http://schemas.microsoft.com/office/word/2006/wordml" xmlns:wps="http://schemas.microsoft.com/office/word/2010/wordprocessingShape" mc:Ignorable="w14 w15 w16se wp14">
+<w:document xmlns:wpc="http://schemas.microsoft.com/office/word/2010/wordprocessingCanvas" xmlns:cx="http://schemas.microsoft.com/office/drawing/2014/chartex" xmlns:mc="http://schemas.openxmlformats.org/markup-compatibility/2006" xmlns:o="urn:schemas-microsoft-com:office:office" xmlns:r="http://schemas.openxmlformats.org/officeDocument/2006/relationships" xmlns:m="http://schemas.openxmlformats.org/officeDocument/2006/math" xmlns:v="urn:schemas-microsoft-com:vml" xmlns:wp14="http://schemas.microsoft.com/office/word/2010/wordprocessingDrawing" xmlns:wp="http://schemas.openxmlformats.org/drawingml/2006/wordprocessingDrawing" xmlns:w10="urn:schemas-microsoft-com:office:word" xmlns:w="http://schemas.openxmlformats.org/wordprocessingml/2006/main" xmlns:w14="http://schemas.microsoft.com/office/word/2010/wordml" xmlns:w15="http://schemas.microsoft.com/office/word/2012/wordml" xmlns:w16se="http://schemas.microsoft.com/office/word/2015/wordml/symex" xmlns:wpg="http://schemas.microsoft.com/office/word/2010/wordprocessingGroup" xmlns:wpi="http://schemas.microsoft.com/office/word/2010/wordprocessingInk" xmlns:wne="http://schemas.microsoft.com/office/word/2006/wordml" xmlns:wps="http://schemas.microsoft.com/office/word/2010/wordprocessingShape" mc:Ignorable="w14 w15 w16se wp14">
   <w:body>
     <w:p>
       <w:pPr>
@@ -54,7 +54,7 @@
           <w:color w:val="434343"/>
           <w:lang w:val="es-ES"/>
         </w:rPr>
-        <w:t>29/09/2020</w:t>
+        <w:t>13/10/2020</w:t>
       </w:r>
     </w:p>
     <w:p>
@@ -70,7 +70,9 @@
     <w:p>
       <w:pPr>
         <w:pStyle w:val="Ttulo1"/>
-        <w:widowControl w:val="0"/>
+        <w:rPr>
+          <w:lang w:val="es-AR"/>
+        </w:rPr>
       </w:pPr>
       <w:bookmarkStart w:id="3" w:name="Bookmark3"/>
       <w:bookmarkEnd w:id="3"/>
@@ -91,6 +93,39 @@
     </w:p>
     <w:p>
       <w:pPr>
+        <w:pStyle w:val="Textbody"/>
+        <w:rPr>
+          <w:lang w:val="es-ES"/>
+        </w:rPr>
+      </w:pPr>
+    </w:p>
+    <w:p>
+      <w:pPr>
+        <w:pStyle w:val="Ttulo1"/>
+        <w:rPr>
+          <w:b w:val="0"/>
+          <w:color w:val="434343"/>
+          <w:lang w:val="es-ES"/>
+        </w:rPr>
+      </w:pPr>
+      <w:r>
+        <w:rPr>
+          <w:bCs/>
+          <w:lang w:val="es-ES"/>
+        </w:rPr>
+        <w:t xml:space="preserve">Video: </w:t>
+      </w:r>
+      <w:r>
+        <w:rPr>
+          <w:b w:val="0"/>
+          <w:color w:val="434343"/>
+          <w:lang w:val="es-ES"/>
+        </w:rPr>
+        <w:t>&lt; link descarga del video de la defensa &gt;</w:t>
+      </w:r>
+    </w:p>
+    <w:p>
+      <w:pPr>
         <w:pStyle w:val="Standard"/>
         <w:rPr>
           <w:lang w:val="es-ES"/>
@@ -124,11 +159,12 @@
         <w:widowControl w:val="0"/>
         <w:numPr>
           <w:ilvl w:val="0"/>
-          <w:numId w:val="8"/>
-        </w:numPr>
-        <w:rPr>
-          <w:b w:val="0"/>
-          <w:color w:val="000000" w:themeColor="text1"/>
+          <w:numId w:val="1"/>
+        </w:numPr>
+        <w:rPr>
+          <w:bCs/>
+          <w:sz w:val="24"/>
+          <w:szCs w:val="24"/>
         </w:rPr>
       </w:pPr>
       <w:bookmarkStart w:id="6" w:name="Bookmark5"/>
@@ -148,11 +184,10 @@
         <w:widowControl w:val="0"/>
         <w:numPr>
           <w:ilvl w:val="0"/>
-          <w:numId w:val="8"/>
-        </w:numPr>
-        <w:rPr>
-          <w:b w:val="0"/>
-          <w:color w:val="000000" w:themeColor="text1"/>
+          <w:numId w:val="1"/>
+        </w:numPr>
+        <w:rPr>
+          <w:bCs/>
           <w:sz w:val="24"/>
           <w:szCs w:val="24"/>
         </w:rPr>
@@ -172,11 +207,12 @@
         <w:widowControl w:val="0"/>
         <w:numPr>
           <w:ilvl w:val="0"/>
-          <w:numId w:val="8"/>
-        </w:numPr>
-        <w:rPr>
-          <w:b w:val="0"/>
-          <w:sz w:val="22"/>
+          <w:numId w:val="1"/>
+        </w:numPr>
+        <w:rPr>
+          <w:bCs/>
+          <w:sz w:val="24"/>
+          <w:szCs w:val="24"/>
         </w:rPr>
       </w:pPr>
       <w:r>
@@ -198,17 +234,19 @@
         <w:widowControl w:val="0"/>
         <w:numPr>
           <w:ilvl w:val="0"/>
-          <w:numId w:val="8"/>
-        </w:numPr>
-        <w:rPr>
-          <w:b w:val="0"/>
+          <w:numId w:val="1"/>
+        </w:numPr>
+        <w:rPr>
+          <w:bCs/>
           <w:sz w:val="22"/>
+          <w:szCs w:val="22"/>
         </w:rPr>
       </w:pPr>
       <w:r>
         <w:rPr>
           <w:b w:val="0"/>
           <w:sz w:val="22"/>
+          <w:szCs w:val="22"/>
         </w:rPr>
         <w:t>Maria Eugenia Lopez</w:t>
       </w:r>
@@ -353,7 +391,7 @@
         <w:widowControl w:val="0"/>
         <w:numPr>
           <w:ilvl w:val="0"/>
-          <w:numId w:val="11"/>
+          <w:numId w:val="12"/>
         </w:numPr>
         <w:rPr>
           <w:color w:val="000000" w:themeColor="text1"/>
@@ -364,21 +402,12 @@
       <w:bookmarkEnd w:id="12"/>
       <w:r>
         <w:rPr>
-          <w:b w:val="0"/>
-          <w:sz w:val="24"/>
-          <w:szCs w:val="24"/>
-          <w:lang w:val="es-ES"/>
-        </w:rPr>
-        <w:t>Luciano Vidal</w:t>
-      </w:r>
-      <w:r>
-        <w:rPr>
-          <w:b w:val="0"/>
-          <w:sz w:val="24"/>
-          <w:szCs w:val="24"/>
-          <w:lang w:val="es-ES"/>
-        </w:rPr>
-        <w:t>:</w:t>
+          <w:bCs/>
+          <w:sz w:val="24"/>
+          <w:szCs w:val="24"/>
+          <w:lang w:val="es-ES"/>
+        </w:rPr>
+        <w:t>Luciano Vidal:</w:t>
       </w:r>
     </w:p>
     <w:p>
@@ -387,7 +416,7 @@
         <w:widowControl w:val="0"/>
         <w:numPr>
           <w:ilvl w:val="1"/>
-          <w:numId w:val="11"/>
+          <w:numId w:val="12"/>
         </w:numPr>
         <w:rPr>
           <w:color w:val="000000" w:themeColor="text1"/>
@@ -403,8 +432,6 @@
         </w:rPr>
         <w:t>Creación de las clases:</w:t>
       </w:r>
-      <w:bookmarkStart w:id="13" w:name="_GoBack"/>
-      <w:bookmarkEnd w:id="13"/>
     </w:p>
     <w:p>
       <w:pPr>
@@ -412,7 +439,7 @@
         <w:widowControl w:val="0"/>
         <w:numPr>
           <w:ilvl w:val="2"/>
-          <w:numId w:val="11"/>
+          <w:numId w:val="12"/>
         </w:numPr>
         <w:rPr>
           <w:color w:val="000000" w:themeColor="text1"/>
@@ -435,7 +462,7 @@
         <w:widowControl w:val="0"/>
         <w:numPr>
           <w:ilvl w:val="2"/>
-          <w:numId w:val="11"/>
+          <w:numId w:val="12"/>
         </w:numPr>
         <w:rPr>
           <w:color w:val="000000" w:themeColor="text1"/>
@@ -458,7 +485,7 @@
         <w:widowControl w:val="0"/>
         <w:numPr>
           <w:ilvl w:val="2"/>
-          <w:numId w:val="11"/>
+          <w:numId w:val="12"/>
         </w:numPr>
         <w:rPr>
           <w:b w:val="0"/>
@@ -510,7 +537,7 @@
         <w:widowControl w:val="0"/>
         <w:numPr>
           <w:ilvl w:val="2"/>
-          <w:numId w:val="11"/>
+          <w:numId w:val="12"/>
         </w:numPr>
         <w:rPr>
           <w:b w:val="0"/>
@@ -543,7 +570,7 @@
         <w:widowControl w:val="0"/>
         <w:numPr>
           <w:ilvl w:val="1"/>
-          <w:numId w:val="11"/>
+          <w:numId w:val="12"/>
         </w:numPr>
         <w:rPr>
           <w:color w:val="000000" w:themeColor="text1"/>
@@ -566,7 +593,7 @@
         <w:widowControl w:val="0"/>
         <w:numPr>
           <w:ilvl w:val="2"/>
-          <w:numId w:val="11"/>
+          <w:numId w:val="12"/>
         </w:numPr>
         <w:ind w:left="1094" w:hanging="357"/>
         <w:rPr>
@@ -638,7 +665,7 @@
         <w:widowControl w:val="0"/>
         <w:numPr>
           <w:ilvl w:val="2"/>
-          <w:numId w:val="11"/>
+          <w:numId w:val="12"/>
         </w:numPr>
         <w:ind w:left="1094" w:hanging="357"/>
         <w:rPr>
@@ -719,7 +746,7 @@
         <w:widowControl w:val="0"/>
         <w:numPr>
           <w:ilvl w:val="2"/>
-          <w:numId w:val="11"/>
+          <w:numId w:val="12"/>
         </w:numPr>
         <w:ind w:left="1094" w:hanging="357"/>
         <w:rPr>
@@ -791,7 +818,7 @@
         <w:widowControl w:val="0"/>
         <w:numPr>
           <w:ilvl w:val="2"/>
-          <w:numId w:val="11"/>
+          <w:numId w:val="12"/>
         </w:numPr>
         <w:ind w:left="1094" w:hanging="357"/>
         <w:rPr>
@@ -854,7 +881,7 @@
         <w:widowControl w:val="0"/>
         <w:numPr>
           <w:ilvl w:val="2"/>
-          <w:numId w:val="11"/>
+          <w:numId w:val="12"/>
         </w:numPr>
         <w:ind w:left="1094" w:hanging="357"/>
         <w:rPr>
@@ -907,7 +934,7 @@
         <w:keepNext/>
         <w:numPr>
           <w:ilvl w:val="2"/>
-          <w:numId w:val="11"/>
+          <w:numId w:val="12"/>
         </w:numPr>
         <w:ind w:left="1094" w:hanging="357"/>
         <w:rPr>
@@ -969,7 +996,7 @@
         <w:keepNext/>
         <w:numPr>
           <w:ilvl w:val="2"/>
-          <w:numId w:val="11"/>
+          <w:numId w:val="12"/>
         </w:numPr>
         <w:ind w:left="1094" w:hanging="357"/>
         <w:rPr>
@@ -1031,7 +1058,7 @@
         <w:keepNext/>
         <w:numPr>
           <w:ilvl w:val="2"/>
-          <w:numId w:val="11"/>
+          <w:numId w:val="12"/>
         </w:numPr>
         <w:ind w:left="1094" w:hanging="357"/>
         <w:rPr>
@@ -1051,7 +1078,7 @@
         <w:keepNext/>
         <w:numPr>
           <w:ilvl w:val="2"/>
-          <w:numId w:val="11"/>
+          <w:numId w:val="12"/>
         </w:numPr>
         <w:ind w:left="1094" w:hanging="357"/>
         <w:rPr>
@@ -1079,33 +1106,24 @@
         <w:widowControl w:val="0"/>
         <w:numPr>
           <w:ilvl w:val="0"/>
-          <w:numId w:val="14"/>
-        </w:numPr>
-        <w:rPr>
-          <w:b w:val="0"/>
-          <w:sz w:val="24"/>
-          <w:szCs w:val="24"/>
-          <w:lang w:val="es-ES"/>
-        </w:rPr>
-      </w:pPr>
-      <w:r>
-        <w:rPr>
-          <w:b w:val="0"/>
+          <w:numId w:val="15"/>
+        </w:numPr>
+        <w:rPr>
+          <w:b w:val="0"/>
+          <w:sz w:val="24"/>
+          <w:szCs w:val="24"/>
+          <w:lang w:val="es-ES"/>
+        </w:rPr>
+      </w:pPr>
+      <w:r>
+        <w:rPr>
+          <w:bCs/>
           <w:sz w:val="24"/>
           <w:szCs w:val="24"/>
           <w:lang w:val="es-ES"/>
         </w:rPr>
         <w:lastRenderedPageBreak/>
-        <w:t>Emiliano Jerochim</w:t>
-      </w:r>
-      <w:r>
-        <w:rPr>
-          <w:b w:val="0"/>
-          <w:sz w:val="24"/>
-          <w:szCs w:val="24"/>
-          <w:lang w:val="es-ES"/>
-        </w:rPr>
-        <w:t>:</w:t>
+        <w:t>Emiliano Jerochim:</w:t>
       </w:r>
     </w:p>
     <w:p>
@@ -1114,7 +1132,7 @@
         <w:widowControl w:val="0"/>
         <w:numPr>
           <w:ilvl w:val="1"/>
-          <w:numId w:val="14"/>
+          <w:numId w:val="15"/>
         </w:numPr>
         <w:rPr>
           <w:b w:val="0"/>
@@ -1139,7 +1157,7 @@
         <w:widowControl w:val="0"/>
         <w:numPr>
           <w:ilvl w:val="2"/>
-          <w:numId w:val="14"/>
+          <w:numId w:val="15"/>
         </w:numPr>
         <w:rPr>
           <w:b w:val="0"/>
@@ -1164,7 +1182,7 @@
         <w:widowControl w:val="0"/>
         <w:numPr>
           <w:ilvl w:val="2"/>
-          <w:numId w:val="14"/>
+          <w:numId w:val="15"/>
         </w:numPr>
         <w:rPr>
           <w:b w:val="0"/>
@@ -1189,7 +1207,7 @@
         <w:widowControl w:val="0"/>
         <w:numPr>
           <w:ilvl w:val="2"/>
-          <w:numId w:val="14"/>
+          <w:numId w:val="15"/>
         </w:numPr>
         <w:rPr>
           <w:b w:val="0"/>
@@ -1232,7 +1250,7 @@
         <w:widowControl w:val="0"/>
         <w:numPr>
           <w:ilvl w:val="2"/>
-          <w:numId w:val="14"/>
+          <w:numId w:val="15"/>
         </w:numPr>
         <w:rPr>
           <w:b w:val="0"/>
@@ -1265,7 +1283,7 @@
         <w:widowControl w:val="0"/>
         <w:numPr>
           <w:ilvl w:val="1"/>
-          <w:numId w:val="14"/>
+          <w:numId w:val="15"/>
         </w:numPr>
         <w:rPr>
           <w:b w:val="0"/>
@@ -1290,7 +1308,7 @@
         <w:widowControl w:val="0"/>
         <w:numPr>
           <w:ilvl w:val="2"/>
-          <w:numId w:val="14"/>
+          <w:numId w:val="15"/>
         </w:numPr>
         <w:spacing w:before="100" w:beforeAutospacing="1" w:after="100" w:afterAutospacing="1"/>
         <w:ind w:left="1077" w:hanging="357"/>
@@ -1361,7 +1379,7 @@
         <w:pStyle w:val="Textbody"/>
         <w:numPr>
           <w:ilvl w:val="2"/>
-          <w:numId w:val="14"/>
+          <w:numId w:val="15"/>
         </w:numPr>
         <w:spacing w:before="100" w:beforeAutospacing="1" w:after="100" w:afterAutospacing="1"/>
         <w:ind w:left="1077" w:hanging="357"/>
@@ -1411,7 +1429,7 @@
         <w:pStyle w:val="Textbody"/>
         <w:numPr>
           <w:ilvl w:val="2"/>
-          <w:numId w:val="14"/>
+          <w:numId w:val="15"/>
         </w:numPr>
         <w:spacing w:before="100" w:beforeAutospacing="1" w:after="100" w:afterAutospacing="1"/>
         <w:ind w:left="1077" w:hanging="357"/>
@@ -1449,7 +1467,7 @@
         <w:pStyle w:val="Textbody"/>
         <w:numPr>
           <w:ilvl w:val="2"/>
-          <w:numId w:val="14"/>
+          <w:numId w:val="15"/>
         </w:numPr>
         <w:spacing w:before="100" w:beforeAutospacing="1" w:after="100" w:afterAutospacing="1"/>
         <w:ind w:left="1077" w:hanging="357"/>
@@ -1490,32 +1508,218 @@
         <w:widowControl w:val="0"/>
         <w:numPr>
           <w:ilvl w:val="0"/>
-          <w:numId w:val="15"/>
-        </w:numPr>
-        <w:rPr>
-          <w:b w:val="0"/>
-          <w:sz w:val="24"/>
-          <w:szCs w:val="24"/>
-          <w:lang w:val="es-ES"/>
-        </w:rPr>
-      </w:pPr>
-      <w:r>
-        <w:rPr>
-          <w:b w:val="0"/>
-          <w:sz w:val="24"/>
-          <w:szCs w:val="24"/>
-          <w:lang w:val="es-ES"/>
-        </w:rPr>
-        <w:t>Matías F</w:t>
-      </w:r>
-      <w:r>
-        <w:rPr>
-          <w:b w:val="0"/>
-          <w:sz w:val="24"/>
-          <w:szCs w:val="24"/>
-          <w:lang w:val="es-ES"/>
-        </w:rPr>
-        <w:t>ranco Silvestri</w:t>
+          <w:numId w:val="16"/>
+        </w:numPr>
+        <w:rPr>
+          <w:b w:val="0"/>
+          <w:sz w:val="24"/>
+          <w:szCs w:val="24"/>
+          <w:lang w:val="es-ES"/>
+        </w:rPr>
+      </w:pPr>
+      <w:r>
+        <w:rPr>
+          <w:bCs/>
+          <w:sz w:val="24"/>
+          <w:szCs w:val="24"/>
+          <w:lang w:val="es-ES"/>
+        </w:rPr>
+        <w:t>Matías Franco Silvestri:</w:t>
+      </w:r>
+    </w:p>
+    <w:p>
+      <w:pPr>
+        <w:pStyle w:val="Ttulo1"/>
+        <w:widowControl w:val="0"/>
+        <w:numPr>
+          <w:ilvl w:val="1"/>
+          <w:numId w:val="16"/>
+        </w:numPr>
+        <w:rPr>
+          <w:b w:val="0"/>
+          <w:sz w:val="24"/>
+          <w:szCs w:val="24"/>
+          <w:lang w:val="es-ES"/>
+        </w:rPr>
+      </w:pPr>
+      <w:r>
+        <w:rPr>
+          <w:b w:val="0"/>
+          <w:sz w:val="24"/>
+          <w:szCs w:val="24"/>
+          <w:lang w:val="es-ES"/>
+        </w:rPr>
+        <w:t xml:space="preserve">Desarrollo de </w:t>
+      </w:r>
+      <w:r>
+        <w:rPr>
+          <w:b w:val="0"/>
+          <w:sz w:val="24"/>
+          <w:szCs w:val="24"/>
+          <w:lang w:val="es-ES"/>
+        </w:rPr>
+        <w:t xml:space="preserve">las </w:t>
+      </w:r>
+      <w:r>
+        <w:rPr>
+          <w:b w:val="0"/>
+          <w:sz w:val="24"/>
+          <w:szCs w:val="24"/>
+          <w:lang w:val="es-ES"/>
+        </w:rPr>
+        <w:t>clase</w:t>
+      </w:r>
+      <w:r>
+        <w:rPr>
+          <w:b w:val="0"/>
+          <w:sz w:val="24"/>
+          <w:szCs w:val="24"/>
+          <w:lang w:val="es-ES"/>
+        </w:rPr>
+        <w:t>s:</w:t>
+      </w:r>
+      <w:bookmarkStart w:id="13" w:name="_GoBack"/>
+      <w:bookmarkEnd w:id="13"/>
+    </w:p>
+    <w:p>
+      <w:pPr>
+        <w:pStyle w:val="Ttulo1"/>
+        <w:widowControl w:val="0"/>
+        <w:numPr>
+          <w:ilvl w:val="2"/>
+          <w:numId w:val="16"/>
+        </w:numPr>
+        <w:rPr>
+          <w:b w:val="0"/>
+          <w:sz w:val="24"/>
+          <w:szCs w:val="24"/>
+          <w:lang w:val="es-ES"/>
+        </w:rPr>
+      </w:pPr>
+      <w:r>
+        <w:rPr>
+          <w:b w:val="0"/>
+          <w:sz w:val="24"/>
+          <w:szCs w:val="24"/>
+          <w:lang w:val="es-ES"/>
+        </w:rPr>
+        <w:t>Envío</w:t>
+      </w:r>
+    </w:p>
+    <w:p>
+      <w:pPr>
+        <w:pStyle w:val="Ttulo1"/>
+        <w:widowControl w:val="0"/>
+        <w:numPr>
+          <w:ilvl w:val="2"/>
+          <w:numId w:val="16"/>
+        </w:numPr>
+        <w:rPr>
+          <w:b w:val="0"/>
+          <w:sz w:val="24"/>
+          <w:szCs w:val="24"/>
+          <w:lang w:val="es-ES"/>
+        </w:rPr>
+      </w:pPr>
+      <w:r>
+        <w:rPr>
+          <w:b w:val="0"/>
+          <w:sz w:val="24"/>
+          <w:szCs w:val="24"/>
+          <w:lang w:val="es-ES"/>
+        </w:rPr>
+        <w:t xml:space="preserve">Ubicación </w:t>
+      </w:r>
+    </w:p>
+    <w:p>
+      <w:pPr>
+        <w:pStyle w:val="Ttulo1"/>
+        <w:numPr>
+          <w:ilvl w:val="2"/>
+          <w:numId w:val="16"/>
+        </w:numPr>
+        <w:rPr>
+          <w:b w:val="0"/>
+          <w:sz w:val="24"/>
+          <w:szCs w:val="24"/>
+          <w:lang w:val="es-ES"/>
+        </w:rPr>
+      </w:pPr>
+      <w:r>
+        <w:rPr>
+          <w:b w:val="0"/>
+          <w:sz w:val="24"/>
+          <w:szCs w:val="24"/>
+          <w:lang w:val="es-ES"/>
+        </w:rPr>
+        <w:t>Retiro Local</w:t>
+      </w:r>
+    </w:p>
+    <w:p>
+      <w:pPr>
+        <w:pStyle w:val="Ttulo1"/>
+        <w:numPr>
+          <w:ilvl w:val="2"/>
+          <w:numId w:val="16"/>
+        </w:numPr>
+        <w:rPr>
+          <w:b w:val="0"/>
+          <w:sz w:val="24"/>
+          <w:szCs w:val="24"/>
+          <w:lang w:val="es-ES"/>
+        </w:rPr>
+      </w:pPr>
+      <w:r>
+        <w:rPr>
+          <w:b w:val="0"/>
+          <w:sz w:val="24"/>
+          <w:szCs w:val="24"/>
+          <w:lang w:val="es-ES"/>
+        </w:rPr>
+        <w:t>Entrega</w:t>
+      </w:r>
+    </w:p>
+    <w:p>
+      <w:pPr>
+        <w:pStyle w:val="Textbody"/>
+        <w:ind w:firstLine="720"/>
+        <w:rPr>
+          <w:lang w:val="es-ES"/>
+        </w:rPr>
+      </w:pPr>
+    </w:p>
+    <w:p>
+      <w:pPr>
+        <w:pStyle w:val="Ttulo1"/>
+        <w:widowControl w:val="0"/>
+        <w:numPr>
+          <w:ilvl w:val="1"/>
+          <w:numId w:val="16"/>
+        </w:numPr>
+        <w:rPr>
+          <w:b w:val="0"/>
+          <w:sz w:val="24"/>
+          <w:szCs w:val="24"/>
+          <w:lang w:val="es-ES"/>
+        </w:rPr>
+      </w:pPr>
+      <w:r>
+        <w:rPr>
+          <w:b w:val="0"/>
+          <w:sz w:val="24"/>
+          <w:szCs w:val="24"/>
+          <w:lang w:val="es-ES"/>
+        </w:rPr>
+        <w:t xml:space="preserve">Implementación del </w:t>
+      </w:r>
+      <w:r>
+        <w:rPr>
+          <w:b w:val="0"/>
+          <w:sz w:val="24"/>
+          <w:szCs w:val="24"/>
+          <w:lang w:val="es-ES"/>
+        </w:rPr>
+        <w:t>método</w:t>
       </w:r>
       <w:r>
         <w:rPr>
@@ -1526,30 +1730,66 @@
         </w:rPr>
         <w:t>:</w:t>
       </w:r>
+      <w:r>
+        <w:rPr>
+          <w:b w:val="0"/>
+          <w:sz w:val="24"/>
+          <w:szCs w:val="24"/>
+          <w:lang w:val="es-ES"/>
+        </w:rPr>
+        <w:t xml:space="preserve"> </w:t>
+      </w:r>
     </w:p>
     <w:p>
       <w:pPr>
         <w:pStyle w:val="Ttulo1"/>
         <w:widowControl w:val="0"/>
         <w:numPr>
-          <w:ilvl w:val="1"/>
-          <w:numId w:val="15"/>
-        </w:numPr>
-        <w:rPr>
-          <w:b w:val="0"/>
-          <w:sz w:val="24"/>
-          <w:szCs w:val="24"/>
-          <w:lang w:val="es-ES"/>
-        </w:rPr>
-      </w:pPr>
-      <w:r>
-        <w:rPr>
-          <w:b w:val="0"/>
-          <w:sz w:val="24"/>
-          <w:szCs w:val="24"/>
-          <w:lang w:val="es-ES"/>
-        </w:rPr>
-        <w:t>Desarrollo de clase</w:t>
+          <w:ilvl w:val="2"/>
+          <w:numId w:val="16"/>
+        </w:numPr>
+        <w:rPr>
+          <w:b w:val="0"/>
+          <w:sz w:val="24"/>
+          <w:szCs w:val="24"/>
+          <w:lang w:val="es-ES"/>
+        </w:rPr>
+      </w:pPr>
+      <w:r>
+        <w:rPr>
+          <w:b w:val="0"/>
+          <w:sz w:val="24"/>
+          <w:szCs w:val="24"/>
+          <w:lang w:val="es-ES"/>
+        </w:rPr>
+        <w:t>S</w:t>
+      </w:r>
+      <w:r>
+        <w:rPr>
+          <w:b w:val="0"/>
+          <w:sz w:val="24"/>
+          <w:szCs w:val="24"/>
+          <w:lang w:val="es-ES"/>
+        </w:rPr>
+        <w:t>et</w:t>
+      </w:r>
+      <w:r>
+        <w:rPr>
+          <w:b w:val="0"/>
+          <w:sz w:val="24"/>
+          <w:szCs w:val="24"/>
+          <w:lang w:val="es-ES"/>
+        </w:rPr>
+        <w:t xml:space="preserve"> </w:t>
+      </w:r>
+      <w:r>
+        <w:rPr>
+          <w:b w:val="0"/>
+          <w:sz w:val="24"/>
+          <w:szCs w:val="24"/>
+          <w:lang w:val="es-ES"/>
+        </w:rPr>
+        <w:t xml:space="preserve">Costo </w:t>
       </w:r>
     </w:p>
     <w:p>
@@ -1558,204 +1798,47 @@
         <w:widowControl w:val="0"/>
         <w:numPr>
           <w:ilvl w:val="2"/>
-          <w:numId w:val="15"/>
-        </w:numPr>
-        <w:rPr>
-          <w:b w:val="0"/>
-          <w:sz w:val="24"/>
-          <w:szCs w:val="24"/>
-          <w:lang w:val="es-ES"/>
-        </w:rPr>
-      </w:pPr>
-      <w:r>
-        <w:rPr>
-          <w:b w:val="0"/>
-          <w:sz w:val="24"/>
-          <w:szCs w:val="24"/>
-          <w:lang w:val="es-ES"/>
-        </w:rPr>
-        <w:t>Envío</w:t>
-      </w:r>
-    </w:p>
-    <w:p>
-      <w:pPr>
-        <w:pStyle w:val="Ttulo1"/>
-        <w:widowControl w:val="0"/>
+          <w:numId w:val="16"/>
+        </w:numPr>
+        <w:rPr>
+          <w:b w:val="0"/>
+          <w:sz w:val="24"/>
+          <w:szCs w:val="24"/>
+          <w:lang w:val="es-ES"/>
+        </w:rPr>
+      </w:pPr>
+      <w:r>
+        <w:rPr>
+          <w:b w:val="0"/>
+          <w:sz w:val="24"/>
+          <w:szCs w:val="24"/>
+          <w:lang w:val="es-ES"/>
+        </w:rPr>
+        <w:t>Traer Ubicación</w:t>
+      </w:r>
+    </w:p>
+    <w:p>
+      <w:pPr>
+        <w:pStyle w:val="Ttulo1"/>
         <w:numPr>
           <w:ilvl w:val="2"/>
-          <w:numId w:val="15"/>
-        </w:numPr>
-        <w:rPr>
-          <w:b w:val="0"/>
-          <w:sz w:val="24"/>
-          <w:szCs w:val="24"/>
-          <w:lang w:val="es-ES"/>
-        </w:rPr>
-      </w:pPr>
-      <w:r>
-        <w:rPr>
-          <w:b w:val="0"/>
-          <w:sz w:val="24"/>
-          <w:szCs w:val="24"/>
-          <w:lang w:val="es-ES"/>
-        </w:rPr>
-        <w:t xml:space="preserve">Ubicación </w:t>
-      </w:r>
-    </w:p>
-    <w:p>
-      <w:pPr>
-        <w:pStyle w:val="Ttulo1"/>
-        <w:widowControl w:val="0"/>
-        <w:numPr>
-          <w:ilvl w:val="1"/>
-          <w:numId w:val="15"/>
-        </w:numPr>
-        <w:rPr>
-          <w:b w:val="0"/>
-          <w:sz w:val="24"/>
-          <w:szCs w:val="24"/>
-          <w:lang w:val="es-ES"/>
-        </w:rPr>
-      </w:pPr>
-      <w:r>
-        <w:rPr>
-          <w:b w:val="0"/>
-          <w:sz w:val="24"/>
-          <w:szCs w:val="24"/>
-          <w:lang w:val="es-ES"/>
-        </w:rPr>
-        <w:t xml:space="preserve">Implementación del </w:t>
-      </w:r>
-      <w:r>
-        <w:rPr>
-          <w:b w:val="0"/>
-          <w:sz w:val="24"/>
-          <w:szCs w:val="24"/>
-          <w:lang w:val="es-ES"/>
-        </w:rPr>
-        <w:t>método</w:t>
-      </w:r>
-      <w:r>
-        <w:rPr>
-          <w:b w:val="0"/>
-          <w:sz w:val="24"/>
-          <w:szCs w:val="24"/>
-          <w:lang w:val="es-ES"/>
-        </w:rPr>
-        <w:t>:</w:t>
-      </w:r>
-      <w:r>
-        <w:rPr>
-          <w:b w:val="0"/>
-          <w:sz w:val="24"/>
-          <w:szCs w:val="24"/>
-          <w:lang w:val="es-ES"/>
-        </w:rPr>
-        <w:t xml:space="preserve"> </w:t>
-      </w:r>
-    </w:p>
-    <w:p>
-      <w:pPr>
-        <w:pStyle w:val="Ttulo1"/>
-        <w:widowControl w:val="0"/>
-        <w:numPr>
-          <w:ilvl w:val="2"/>
-          <w:numId w:val="15"/>
-        </w:numPr>
-        <w:rPr>
-          <w:b w:val="0"/>
-          <w:sz w:val="24"/>
-          <w:szCs w:val="24"/>
-          <w:lang w:val="es-ES"/>
-        </w:rPr>
-      </w:pPr>
-      <w:r>
-        <w:rPr>
-          <w:b w:val="0"/>
-          <w:sz w:val="24"/>
-          <w:szCs w:val="24"/>
-          <w:lang w:val="es-ES"/>
-        </w:rPr>
-        <w:t>S</w:t>
-      </w:r>
-      <w:r>
-        <w:rPr>
-          <w:b w:val="0"/>
-          <w:sz w:val="24"/>
-          <w:szCs w:val="24"/>
-          <w:lang w:val="es-ES"/>
-        </w:rPr>
-        <w:t>et</w:t>
-      </w:r>
-      <w:r>
-        <w:rPr>
-          <w:b w:val="0"/>
-          <w:sz w:val="24"/>
-          <w:szCs w:val="24"/>
-          <w:lang w:val="es-ES"/>
-        </w:rPr>
-        <w:t xml:space="preserve"> </w:t>
-      </w:r>
-      <w:r>
-        <w:rPr>
-          <w:b w:val="0"/>
-          <w:sz w:val="24"/>
-          <w:szCs w:val="24"/>
-          <w:lang w:val="es-ES"/>
-        </w:rPr>
-        <w:t xml:space="preserve">Costo </w:t>
-      </w:r>
-    </w:p>
-    <w:p>
-      <w:pPr>
-        <w:pStyle w:val="Ttulo1"/>
-        <w:widowControl w:val="0"/>
-        <w:numPr>
-          <w:ilvl w:val="2"/>
-          <w:numId w:val="15"/>
-        </w:numPr>
-        <w:rPr>
-          <w:b w:val="0"/>
-          <w:sz w:val="24"/>
-          <w:szCs w:val="24"/>
-          <w:lang w:val="es-ES"/>
-        </w:rPr>
-      </w:pPr>
-      <w:r>
-        <w:rPr>
-          <w:b w:val="0"/>
-          <w:sz w:val="24"/>
-          <w:szCs w:val="24"/>
-          <w:lang w:val="es-ES"/>
-        </w:rPr>
-        <w:t>T</w:t>
-      </w:r>
-      <w:r>
-        <w:rPr>
-          <w:b w:val="0"/>
-          <w:sz w:val="24"/>
-          <w:szCs w:val="24"/>
-          <w:lang w:val="es-ES"/>
-        </w:rPr>
-        <w:t>raer</w:t>
-      </w:r>
-      <w:r>
-        <w:rPr>
-          <w:b w:val="0"/>
-          <w:sz w:val="24"/>
-          <w:szCs w:val="24"/>
-          <w:lang w:val="es-ES"/>
-        </w:rPr>
-        <w:t xml:space="preserve"> </w:t>
-      </w:r>
-      <w:r>
-        <w:rPr>
-          <w:b w:val="0"/>
-          <w:sz w:val="24"/>
-          <w:szCs w:val="24"/>
-          <w:lang w:val="es-ES"/>
-        </w:rPr>
-        <w:t>Ubicación</w:t>
+          <w:numId w:val="16"/>
+        </w:numPr>
+        <w:rPr>
+          <w:b w:val="0"/>
+          <w:sz w:val="24"/>
+          <w:szCs w:val="24"/>
+          <w:lang w:val="es-ES"/>
+        </w:rPr>
+      </w:pPr>
+      <w:r>
+        <w:rPr>
+          <w:b w:val="0"/>
+          <w:sz w:val="24"/>
+          <w:szCs w:val="24"/>
+          <w:lang w:val="es-ES"/>
+        </w:rPr>
+        <w:t>Traer Item Carrito (Corregido a While)</w:t>
       </w:r>
     </w:p>
     <w:p>
@@ -1771,7 +1854,7 @@
         <w:pStyle w:val="Ttulo1"/>
         <w:numPr>
           <w:ilvl w:val="0"/>
-          <w:numId w:val="15"/>
+          <w:numId w:val="16"/>
         </w:numPr>
         <w:rPr>
           <w:b w:val="0"/>
@@ -1784,21 +1867,12 @@
       <w:bookmarkEnd w:id="14"/>
       <w:r>
         <w:rPr>
-          <w:b w:val="0"/>
-          <w:sz w:val="24"/>
-          <w:szCs w:val="24"/>
-          <w:lang w:val="es-ES"/>
-        </w:rPr>
-        <w:t>López María Eugenia</w:t>
-      </w:r>
-      <w:r>
-        <w:rPr>
-          <w:b w:val="0"/>
-          <w:sz w:val="24"/>
-          <w:szCs w:val="24"/>
-          <w:lang w:val="es-ES"/>
-        </w:rPr>
-        <w:t>:</w:t>
+          <w:bCs/>
+          <w:sz w:val="24"/>
+          <w:szCs w:val="24"/>
+          <w:lang w:val="es-ES"/>
+        </w:rPr>
+        <w:t>López María Eugenia:</w:t>
       </w:r>
     </w:p>
     <w:p>
@@ -1806,7 +1880,7 @@
         <w:pStyle w:val="Ttulo1"/>
         <w:numPr>
           <w:ilvl w:val="1"/>
-          <w:numId w:val="15"/>
+          <w:numId w:val="16"/>
         </w:numPr>
         <w:rPr>
           <w:b w:val="0"/>
@@ -1830,7 +1904,7 @@
         <w:pStyle w:val="Ttulo1"/>
         <w:numPr>
           <w:ilvl w:val="2"/>
-          <w:numId w:val="15"/>
+          <w:numId w:val="16"/>
         </w:numPr>
         <w:rPr>
           <w:b w:val="0"/>
@@ -1854,7 +1928,7 @@
         <w:pStyle w:val="Ttulo1"/>
         <w:numPr>
           <w:ilvl w:val="2"/>
-          <w:numId w:val="15"/>
+          <w:numId w:val="16"/>
         </w:numPr>
         <w:rPr>
           <w:b w:val="0"/>
@@ -1896,7 +1970,7 @@
         <w:pStyle w:val="Ttulo1"/>
         <w:numPr>
           <w:ilvl w:val="2"/>
-          <w:numId w:val="15"/>
+          <w:numId w:val="16"/>
         </w:numPr>
         <w:rPr>
           <w:b w:val="0"/>
@@ -1920,7 +1994,7 @@
         <w:pStyle w:val="Ttulo1"/>
         <w:numPr>
           <w:ilvl w:val="1"/>
-          <w:numId w:val="15"/>
+          <w:numId w:val="16"/>
         </w:numPr>
         <w:rPr>
           <w:b w:val="0"/>
@@ -1944,7 +2018,7 @@
         <w:pStyle w:val="Ttulo1"/>
         <w:numPr>
           <w:ilvl w:val="2"/>
-          <w:numId w:val="15"/>
+          <w:numId w:val="16"/>
         </w:numPr>
         <w:rPr>
           <w:b w:val="0"/>
@@ -2013,7 +2087,7 @@
         <w:pStyle w:val="Ttulo1"/>
         <w:numPr>
           <w:ilvl w:val="2"/>
-          <w:numId w:val="15"/>
+          <w:numId w:val="16"/>
         </w:numPr>
         <w:rPr>
           <w:b w:val="0"/>
@@ -2091,7 +2165,7 @@
         <w:pStyle w:val="Ttulo1"/>
         <w:numPr>
           <w:ilvl w:val="2"/>
-          <w:numId w:val="15"/>
+          <w:numId w:val="16"/>
         </w:numPr>
         <w:rPr>
           <w:b w:val="0"/>
@@ -2160,7 +2234,7 @@
         <w:pStyle w:val="Ttulo1"/>
         <w:numPr>
           <w:ilvl w:val="2"/>
-          <w:numId w:val="15"/>
+          <w:numId w:val="16"/>
         </w:numPr>
         <w:rPr>
           <w:b w:val="0"/>
@@ -2238,7 +2312,7 @@
         <w:pStyle w:val="Ttulo1"/>
         <w:numPr>
           <w:ilvl w:val="2"/>
-          <w:numId w:val="15"/>
+          <w:numId w:val="16"/>
         </w:numPr>
         <w:rPr>
           <w:b w:val="0"/>
@@ -2307,7 +2381,7 @@
         <w:pStyle w:val="Ttulo1"/>
         <w:numPr>
           <w:ilvl w:val="2"/>
-          <w:numId w:val="15"/>
+          <w:numId w:val="16"/>
         </w:numPr>
         <w:rPr>
           <w:b w:val="0"/>
@@ -2376,7 +2450,7 @@
         <w:pStyle w:val="Ttulo1"/>
         <w:numPr>
           <w:ilvl w:val="2"/>
-          <w:numId w:val="15"/>
+          <w:numId w:val="16"/>
         </w:numPr>
         <w:rPr>
           <w:b w:val="0"/>
@@ -2427,7 +2501,7 @@
         <w:pStyle w:val="Ttulo1"/>
         <w:numPr>
           <w:ilvl w:val="2"/>
-          <w:numId w:val="15"/>
+          <w:numId w:val="16"/>
         </w:numPr>
         <w:rPr>
           <w:b w:val="0"/>
@@ -2563,7 +2637,7 @@
         <w:pStyle w:val="Prrafodelista"/>
         <w:numPr>
           <w:ilvl w:val="0"/>
-          <w:numId w:val="6"/>
+          <w:numId w:val="7"/>
         </w:numPr>
       </w:pPr>
       <w:r>
@@ -2578,7 +2652,7 @@
         <w:pStyle w:val="Prrafodelista"/>
         <w:numPr>
           <w:ilvl w:val="0"/>
-          <w:numId w:val="3"/>
+          <w:numId w:val="4"/>
         </w:numPr>
         <w:rPr>
           <w:lang w:val="es-ES"/>
@@ -2614,7 +2688,7 @@
 </file>
 
 <file path=word/endnotes.xml><?xml version="1.0" encoding="utf-8"?>
-<w:endnotes xmlns:wpc="http://schemas.microsoft.com/office/word/2010/wordprocessingCanvas" xmlns:cx="http://schemas.microsoft.com/office/drawing/2014/chartex" xmlns:cx1="http://schemas.microsoft.com/office/drawing/2015/9/8/chartex" xmlns:mc="http://schemas.openxmlformats.org/markup-compatibility/2006" xmlns:o="urn:schemas-microsoft-com:office:office" xmlns:r="http://schemas.openxmlformats.org/officeDocument/2006/relationships" xmlns:m="http://schemas.openxmlformats.org/officeDocument/2006/math" xmlns:v="urn:schemas-microsoft-com:vml" xmlns:wp14="http://schemas.microsoft.com/office/word/2010/wordprocessingDrawing" xmlns:wp="http://schemas.openxmlformats.org/drawingml/2006/wordprocessingDrawing" xmlns:w10="urn:schemas-microsoft-com:office:word" xmlns:w="http://schemas.openxmlformats.org/wordprocessingml/2006/main" xmlns:w14="http://schemas.microsoft.com/office/word/2010/wordml" xmlns:w15="http://schemas.microsoft.com/office/word/2012/wordml" xmlns:w16se="http://schemas.microsoft.com/office/word/2015/wordml/symex" xmlns:wpg="http://schemas.microsoft.com/office/word/2010/wordprocessingGroup" xmlns:wpi="http://schemas.microsoft.com/office/word/2010/wordprocessingInk" xmlns:wne="http://schemas.microsoft.com/office/word/2006/wordml" xmlns:wps="http://schemas.microsoft.com/office/word/2010/wordprocessingShape" mc:Ignorable="w14 w15 w16se wp14">
+<w:endnotes xmlns:wpc="http://schemas.microsoft.com/office/word/2010/wordprocessingCanvas" xmlns:cx="http://schemas.microsoft.com/office/drawing/2014/chartex" xmlns:mc="http://schemas.openxmlformats.org/markup-compatibility/2006" xmlns:o="urn:schemas-microsoft-com:office:office" xmlns:r="http://schemas.openxmlformats.org/officeDocument/2006/relationships" xmlns:m="http://schemas.openxmlformats.org/officeDocument/2006/math" xmlns:v="urn:schemas-microsoft-com:vml" xmlns:wp14="http://schemas.microsoft.com/office/word/2010/wordprocessingDrawing" xmlns:wp="http://schemas.openxmlformats.org/drawingml/2006/wordprocessingDrawing" xmlns:w10="urn:schemas-microsoft-com:office:word" xmlns:w="http://schemas.openxmlformats.org/wordprocessingml/2006/main" xmlns:w14="http://schemas.microsoft.com/office/word/2010/wordml" xmlns:w15="http://schemas.microsoft.com/office/word/2012/wordml" xmlns:w16se="http://schemas.microsoft.com/office/word/2015/wordml/symex" xmlns:wpg="http://schemas.microsoft.com/office/word/2010/wordprocessingGroup" xmlns:wpi="http://schemas.microsoft.com/office/word/2010/wordprocessingInk" xmlns:wne="http://schemas.microsoft.com/office/word/2006/wordml" xmlns:wps="http://schemas.microsoft.com/office/word/2010/wordprocessingShape" mc:Ignorable="w14 w15 w16se wp14">
   <w:endnote w:type="separator" w:id="-1">
     <w:p>
       <w:pPr>
@@ -2639,7 +2713,7 @@
 </file>
 
 <file path=word/footnotes.xml><?xml version="1.0" encoding="utf-8"?>
-<w:footnotes xmlns:wpc="http://schemas.microsoft.com/office/word/2010/wordprocessingCanvas" xmlns:cx="http://schemas.microsoft.com/office/drawing/2014/chartex" xmlns:cx1="http://schemas.microsoft.com/office/drawing/2015/9/8/chartex" xmlns:mc="http://schemas.openxmlformats.org/markup-compatibility/2006" xmlns:o="urn:schemas-microsoft-com:office:office" xmlns:r="http://schemas.openxmlformats.org/officeDocument/2006/relationships" xmlns:m="http://schemas.openxmlformats.org/officeDocument/2006/math" xmlns:v="urn:schemas-microsoft-com:vml" xmlns:wp14="http://schemas.microsoft.com/office/word/2010/wordprocessingDrawing" xmlns:wp="http://schemas.openxmlformats.org/drawingml/2006/wordprocessingDrawing" xmlns:w10="urn:schemas-microsoft-com:office:word" xmlns:w="http://schemas.openxmlformats.org/wordprocessingml/2006/main" xmlns:w14="http://schemas.microsoft.com/office/word/2010/wordml" xmlns:w15="http://schemas.microsoft.com/office/word/2012/wordml" xmlns:w16se="http://schemas.microsoft.com/office/word/2015/wordml/symex" xmlns:wpg="http://schemas.microsoft.com/office/word/2010/wordprocessingGroup" xmlns:wpi="http://schemas.microsoft.com/office/word/2010/wordprocessingInk" xmlns:wne="http://schemas.microsoft.com/office/word/2006/wordml" xmlns:wps="http://schemas.microsoft.com/office/word/2010/wordprocessingShape" mc:Ignorable="w14 w15 w16se wp14">
+<w:footnotes xmlns:wpc="http://schemas.microsoft.com/office/word/2010/wordprocessingCanvas" xmlns:cx="http://schemas.microsoft.com/office/drawing/2014/chartex" xmlns:mc="http://schemas.openxmlformats.org/markup-compatibility/2006" xmlns:o="urn:schemas-microsoft-com:office:office" xmlns:r="http://schemas.openxmlformats.org/officeDocument/2006/relationships" xmlns:m="http://schemas.openxmlformats.org/officeDocument/2006/math" xmlns:v="urn:schemas-microsoft-com:vml" xmlns:wp14="http://schemas.microsoft.com/office/word/2010/wordprocessingDrawing" xmlns:wp="http://schemas.openxmlformats.org/drawingml/2006/wordprocessingDrawing" xmlns:w10="urn:schemas-microsoft-com:office:word" xmlns:w="http://schemas.openxmlformats.org/wordprocessingml/2006/main" xmlns:w14="http://schemas.microsoft.com/office/word/2010/wordml" xmlns:w15="http://schemas.microsoft.com/office/word/2012/wordml" xmlns:w16se="http://schemas.microsoft.com/office/word/2015/wordml/symex" xmlns:wpg="http://schemas.microsoft.com/office/word/2010/wordprocessingGroup" xmlns:wpi="http://schemas.microsoft.com/office/word/2010/wordprocessingInk" xmlns:wne="http://schemas.microsoft.com/office/word/2006/wordml" xmlns:wps="http://schemas.microsoft.com/office/word/2010/wordprocessingShape" mc:Ignorable="w14 w15 w16se wp14">
   <w:footnote w:type="separator" w:id="-1">
     <w:p>
       <w:pPr>
@@ -2667,7 +2741,7 @@
 </file>
 
 <file path=word/numbering.xml><?xml version="1.0" encoding="utf-8"?>
-<w:numbering xmlns:wpc="http://schemas.microsoft.com/office/word/2010/wordprocessingCanvas" xmlns:cx="http://schemas.microsoft.com/office/drawing/2014/chartex" xmlns:cx1="http://schemas.microsoft.com/office/drawing/2015/9/8/chartex" xmlns:mc="http://schemas.openxmlformats.org/markup-compatibility/2006" xmlns:o="urn:schemas-microsoft-com:office:office" xmlns:r="http://schemas.openxmlformats.org/officeDocument/2006/relationships" xmlns:m="http://schemas.openxmlformats.org/officeDocument/2006/math" xmlns:v="urn:schemas-microsoft-com:vml" xmlns:wp14="http://schemas.microsoft.com/office/word/2010/wordprocessingDrawing" xmlns:wp="http://schemas.openxmlformats.org/drawingml/2006/wordprocessingDrawing" xmlns:w10="urn:schemas-microsoft-com:office:word" xmlns:w="http://schemas.openxmlformats.org/wordprocessingml/2006/main" xmlns:w14="http://schemas.microsoft.com/office/word/2010/wordml" xmlns:w15="http://schemas.microsoft.com/office/word/2012/wordml" xmlns:w16se="http://schemas.microsoft.com/office/word/2015/wordml/symex" xmlns:wpg="http://schemas.microsoft.com/office/word/2010/wordprocessingGroup" xmlns:wpi="http://schemas.microsoft.com/office/word/2010/wordprocessingInk" xmlns:wne="http://schemas.microsoft.com/office/word/2006/wordml" xmlns:wps="http://schemas.microsoft.com/office/word/2010/wordprocessingShape" mc:Ignorable="w14 w15 w16se wp14">
+<w:numbering xmlns:wpc="http://schemas.microsoft.com/office/word/2010/wordprocessingCanvas" xmlns:cx="http://schemas.microsoft.com/office/drawing/2014/chartex" xmlns:mc="http://schemas.openxmlformats.org/markup-compatibility/2006" xmlns:o="urn:schemas-microsoft-com:office:office" xmlns:r="http://schemas.openxmlformats.org/officeDocument/2006/relationships" xmlns:m="http://schemas.openxmlformats.org/officeDocument/2006/math" xmlns:v="urn:schemas-microsoft-com:vml" xmlns:wp14="http://schemas.microsoft.com/office/word/2010/wordprocessingDrawing" xmlns:wp="http://schemas.openxmlformats.org/drawingml/2006/wordprocessingDrawing" xmlns:w10="urn:schemas-microsoft-com:office:word" xmlns:w="http://schemas.openxmlformats.org/wordprocessingml/2006/main" xmlns:w14="http://schemas.microsoft.com/office/word/2010/wordml" xmlns:w15="http://schemas.microsoft.com/office/word/2012/wordml" xmlns:w16se="http://schemas.microsoft.com/office/word/2015/wordml/symex" xmlns:wpg="http://schemas.microsoft.com/office/word/2010/wordprocessingGroup" xmlns:wpi="http://schemas.microsoft.com/office/word/2010/wordprocessingInk" xmlns:wne="http://schemas.microsoft.com/office/word/2006/wordml" xmlns:wps="http://schemas.microsoft.com/office/word/2010/wordprocessingShape" mc:Ignorable="w14 w15 w16se wp14">
   <w:abstractNum w:abstractNumId="0" w15:restartNumberingAfterBreak="0">
     <w:nsid w:val="2925308D"/>
     <w:multiLevelType w:val="hybridMultilevel"/>
@@ -3339,6 +3413,92 @@
     </w:lvl>
   </w:abstractNum>
   <w:abstractNum w:abstractNumId="6" w15:restartNumberingAfterBreak="0">
+    <w:nsid w:val="3D4F4C79"/>
+    <w:multiLevelType w:val="hybridMultilevel"/>
+    <w:tmpl w:val="E5D6BF9C"/>
+    <w:lvl w:ilvl="0" w:tplc="4F9EB29C">
+      <w:start w:val="1"/>
+      <w:numFmt w:val="decimal"/>
+      <w:lvlText w:val="%1."/>
+      <w:lvlJc w:val="left"/>
+      <w:pPr>
+        <w:ind w:left="720" w:hanging="360"/>
+      </w:pPr>
+    </w:lvl>
+    <w:lvl w:ilvl="1" w:tplc="8D06867C">
+      <w:start w:val="1"/>
+      <w:numFmt w:val="lowerLetter"/>
+      <w:lvlText w:val="%2."/>
+      <w:lvlJc w:val="left"/>
+      <w:pPr>
+        <w:ind w:left="1440" w:hanging="360"/>
+      </w:pPr>
+    </w:lvl>
+    <w:lvl w:ilvl="2" w:tplc="B5E0FFA0">
+      <w:start w:val="1"/>
+      <w:numFmt w:val="lowerRoman"/>
+      <w:lvlText w:val="%3."/>
+      <w:lvlJc w:val="right"/>
+      <w:pPr>
+        <w:ind w:left="2160" w:hanging="180"/>
+      </w:pPr>
+    </w:lvl>
+    <w:lvl w:ilvl="3" w:tplc="47E6D560">
+      <w:start w:val="1"/>
+      <w:numFmt w:val="decimal"/>
+      <w:lvlText w:val="%4."/>
+      <w:lvlJc w:val="left"/>
+      <w:pPr>
+        <w:ind w:left="2880" w:hanging="360"/>
+      </w:pPr>
+    </w:lvl>
+    <w:lvl w:ilvl="4" w:tplc="47B680E2">
+      <w:start w:val="1"/>
+      <w:numFmt w:val="lowerLetter"/>
+      <w:lvlText w:val="%5."/>
+      <w:lvlJc w:val="left"/>
+      <w:pPr>
+        <w:ind w:left="3600" w:hanging="360"/>
+      </w:pPr>
+    </w:lvl>
+    <w:lvl w:ilvl="5" w:tplc="F6F25078">
+      <w:start w:val="1"/>
+      <w:numFmt w:val="lowerRoman"/>
+      <w:lvlText w:val="%6."/>
+      <w:lvlJc w:val="right"/>
+      <w:pPr>
+        <w:ind w:left="4320" w:hanging="180"/>
+      </w:pPr>
+    </w:lvl>
+    <w:lvl w:ilvl="6" w:tplc="622CB3C8">
+      <w:start w:val="1"/>
+      <w:numFmt w:val="decimal"/>
+      <w:lvlText w:val="%7."/>
+      <w:lvlJc w:val="left"/>
+      <w:pPr>
+        <w:ind w:left="5040" w:hanging="360"/>
+      </w:pPr>
+    </w:lvl>
+    <w:lvl w:ilvl="7" w:tplc="7E7032D0">
+      <w:start w:val="1"/>
+      <w:numFmt w:val="lowerLetter"/>
+      <w:lvlText w:val="%8."/>
+      <w:lvlJc w:val="left"/>
+      <w:pPr>
+        <w:ind w:left="5760" w:hanging="360"/>
+      </w:pPr>
+    </w:lvl>
+    <w:lvl w:ilvl="8" w:tplc="D4CC247A">
+      <w:start w:val="1"/>
+      <w:numFmt w:val="lowerRoman"/>
+      <w:lvlText w:val="%9."/>
+      <w:lvlJc w:val="right"/>
+      <w:pPr>
+        <w:ind w:left="6480" w:hanging="180"/>
+      </w:pPr>
+    </w:lvl>
+  </w:abstractNum>
+  <w:abstractNum w:abstractNumId="7" w15:restartNumberingAfterBreak="0">
     <w:nsid w:val="48342FC0"/>
     <w:multiLevelType w:val="hybridMultilevel"/>
     <w:tmpl w:val="61AA4F10"/>
@@ -3451,11 +3611,11 @@
       </w:rPr>
     </w:lvl>
   </w:abstractNum>
-  <w:abstractNum w:abstractNumId="7" w15:restartNumberingAfterBreak="0">
+  <w:abstractNum w:abstractNumId="8" w15:restartNumberingAfterBreak="0">
     <w:nsid w:val="57B91CC0"/>
-    <w:multiLevelType w:val="multilevel"/>
+    <w:multiLevelType w:val="hybridMultilevel"/>
     <w:tmpl w:val="53F8EAB4"/>
-    <w:lvl w:ilvl="0">
+    <w:lvl w:ilvl="0" w:tplc="F87684C4">
       <w:start w:val="1"/>
       <w:numFmt w:val="bullet"/>
       <w:lvlText w:val=""/>
@@ -3467,7 +3627,7 @@
         <w:rFonts w:ascii="Wingdings" w:hAnsi="Wingdings" w:hint="default"/>
       </w:rPr>
     </w:lvl>
-    <w:lvl w:ilvl="1">
+    <w:lvl w:ilvl="1" w:tplc="DD56DCE4">
       <w:start w:val="1"/>
       <w:numFmt w:val="bullet"/>
       <w:lvlText w:val=""/>
@@ -3479,7 +3639,7 @@
         <w:rFonts w:ascii="Wingdings" w:hAnsi="Wingdings" w:hint="default"/>
       </w:rPr>
     </w:lvl>
-    <w:lvl w:ilvl="2">
+    <w:lvl w:ilvl="2" w:tplc="9D822A94">
       <w:start w:val="1"/>
       <w:numFmt w:val="bullet"/>
       <w:lvlText w:val=""/>
@@ -3491,7 +3651,7 @@
         <w:rFonts w:ascii="Wingdings" w:hAnsi="Wingdings" w:hint="default"/>
       </w:rPr>
     </w:lvl>
-    <w:lvl w:ilvl="3">
+    <w:lvl w:ilvl="3" w:tplc="D9703B82">
       <w:start w:val="1"/>
       <w:numFmt w:val="bullet"/>
       <w:lvlText w:val=""/>
@@ -3503,7 +3663,7 @@
         <w:rFonts w:ascii="Symbol" w:hAnsi="Symbol" w:hint="default"/>
       </w:rPr>
     </w:lvl>
-    <w:lvl w:ilvl="4">
+    <w:lvl w:ilvl="4" w:tplc="4F16819C">
       <w:start w:val="1"/>
       <w:numFmt w:val="bullet"/>
       <w:lvlText w:val=""/>
@@ -3515,7 +3675,7 @@
         <w:rFonts w:ascii="Symbol" w:hAnsi="Symbol" w:hint="default"/>
       </w:rPr>
     </w:lvl>
-    <w:lvl w:ilvl="5">
+    <w:lvl w:ilvl="5" w:tplc="C50E40F0">
       <w:start w:val="1"/>
       <w:numFmt w:val="bullet"/>
       <w:lvlText w:val=""/>
@@ -3527,7 +3687,7 @@
         <w:rFonts w:ascii="Wingdings" w:hAnsi="Wingdings" w:hint="default"/>
       </w:rPr>
     </w:lvl>
-    <w:lvl w:ilvl="6">
+    <w:lvl w:ilvl="6" w:tplc="C7E41CFC">
       <w:start w:val="1"/>
       <w:numFmt w:val="bullet"/>
       <w:lvlText w:val=""/>
@@ -3539,7 +3699,7 @@
         <w:rFonts w:ascii="Wingdings" w:hAnsi="Wingdings" w:hint="default"/>
       </w:rPr>
     </w:lvl>
-    <w:lvl w:ilvl="7">
+    <w:lvl w:ilvl="7" w:tplc="4852C12C">
       <w:start w:val="1"/>
       <w:numFmt w:val="bullet"/>
       <w:lvlText w:val=""/>
@@ -3551,7 +3711,7 @@
         <w:rFonts w:ascii="Symbol" w:hAnsi="Symbol" w:hint="default"/>
       </w:rPr>
     </w:lvl>
-    <w:lvl w:ilvl="8">
+    <w:lvl w:ilvl="8" w:tplc="640ED88E">
       <w:start w:val="1"/>
       <w:numFmt w:val="bullet"/>
       <w:lvlText w:val=""/>
@@ -3564,7 +3724,7 @@
       </w:rPr>
     </w:lvl>
   </w:abstractNum>
-  <w:abstractNum w:abstractNumId="8" w15:restartNumberingAfterBreak="0">
+  <w:abstractNum w:abstractNumId="9" w15:restartNumberingAfterBreak="0">
     <w:nsid w:val="6BE323DF"/>
     <w:multiLevelType w:val="multilevel"/>
     <w:tmpl w:val="04090021"/>
@@ -3677,12 +3837,12 @@
       </w:rPr>
     </w:lvl>
   </w:abstractNum>
-  <w:abstractNum w:abstractNumId="9" w15:restartNumberingAfterBreak="0">
+  <w:abstractNum w:abstractNumId="10" w15:restartNumberingAfterBreak="0">
     <w:nsid w:val="79DE7A6C"/>
-    <w:multiLevelType w:val="multilevel"/>
+    <w:multiLevelType w:val="hybridMultilevel"/>
     <w:tmpl w:val="BB66C326"/>
     <w:styleLink w:val="WWNum3"/>
-    <w:lvl w:ilvl="0">
+    <w:lvl w:ilvl="0" w:tplc="1CA2C34C">
       <w:numFmt w:val="bullet"/>
       <w:lvlText w:val="-"/>
       <w:lvlJc w:val="left"/>
@@ -3693,7 +3853,7 @@
         <w:rFonts w:ascii="Arial" w:eastAsia="Arial" w:hAnsi="Arial" w:cs="Arial"/>
       </w:rPr>
     </w:lvl>
-    <w:lvl w:ilvl="1">
+    <w:lvl w:ilvl="1" w:tplc="B5E0E86C">
       <w:numFmt w:val="bullet"/>
       <w:lvlText w:val="o"/>
       <w:lvlJc w:val="left"/>
@@ -3704,7 +3864,7 @@
         <w:rFonts w:ascii="Courier New" w:hAnsi="Courier New" w:cs="Courier New"/>
       </w:rPr>
     </w:lvl>
-    <w:lvl w:ilvl="2">
+    <w:lvl w:ilvl="2" w:tplc="012EB382">
       <w:numFmt w:val="bullet"/>
       <w:lvlText w:val=""/>
       <w:lvlJc w:val="left"/>
@@ -3715,7 +3875,7 @@
         <w:rFonts w:ascii="Wingdings" w:hAnsi="Wingdings"/>
       </w:rPr>
     </w:lvl>
-    <w:lvl w:ilvl="3">
+    <w:lvl w:ilvl="3" w:tplc="2C74EE04">
       <w:numFmt w:val="bullet"/>
       <w:lvlText w:val=""/>
       <w:lvlJc w:val="left"/>
@@ -3726,7 +3886,7 @@
         <w:rFonts w:ascii="Symbol" w:hAnsi="Symbol"/>
       </w:rPr>
     </w:lvl>
-    <w:lvl w:ilvl="4">
+    <w:lvl w:ilvl="4" w:tplc="BDE4861A">
       <w:numFmt w:val="bullet"/>
       <w:lvlText w:val="o"/>
       <w:lvlJc w:val="left"/>
@@ -3737,7 +3897,7 @@
         <w:rFonts w:ascii="Courier New" w:hAnsi="Courier New" w:cs="Courier New"/>
       </w:rPr>
     </w:lvl>
-    <w:lvl w:ilvl="5">
+    <w:lvl w:ilvl="5" w:tplc="F4CE25E2">
       <w:numFmt w:val="bullet"/>
       <w:lvlText w:val=""/>
       <w:lvlJc w:val="left"/>
@@ -3748,7 +3908,7 @@
         <w:rFonts w:ascii="Wingdings" w:hAnsi="Wingdings"/>
       </w:rPr>
     </w:lvl>
-    <w:lvl w:ilvl="6">
+    <w:lvl w:ilvl="6" w:tplc="BAFA83DE">
       <w:numFmt w:val="bullet"/>
       <w:lvlText w:val=""/>
       <w:lvlJc w:val="left"/>
@@ -3759,7 +3919,7 @@
         <w:rFonts w:ascii="Symbol" w:hAnsi="Symbol"/>
       </w:rPr>
     </w:lvl>
-    <w:lvl w:ilvl="7">
+    <w:lvl w:ilvl="7" w:tplc="613C9A68">
       <w:numFmt w:val="bullet"/>
       <w:lvlText w:val="o"/>
       <w:lvlJc w:val="left"/>
@@ -3770,7 +3930,7 @@
         <w:rFonts w:ascii="Courier New" w:hAnsi="Courier New" w:cs="Courier New"/>
       </w:rPr>
     </w:lvl>
-    <w:lvl w:ilvl="8">
+    <w:lvl w:ilvl="8" w:tplc="16506D6A">
       <w:numFmt w:val="bullet"/>
       <w:lvlText w:val=""/>
       <w:lvlJc w:val="left"/>
@@ -3782,7 +3942,7 @@
       </w:rPr>
     </w:lvl>
   </w:abstractNum>
-  <w:abstractNum w:abstractNumId="10" w15:restartNumberingAfterBreak="0">
+  <w:abstractNum w:abstractNumId="11" w15:restartNumberingAfterBreak="0">
     <w:nsid w:val="7B8E48B9"/>
     <w:multiLevelType w:val="multilevel"/>
     <w:tmpl w:val="1BBC556A"/>
@@ -3914,7 +4074,7 @@
       </w:rPr>
     </w:lvl>
   </w:abstractNum>
-  <w:abstractNum w:abstractNumId="11" w15:restartNumberingAfterBreak="0">
+  <w:abstractNum w:abstractNumId="12" w15:restartNumberingAfterBreak="0">
     <w:nsid w:val="7E58516C"/>
     <w:multiLevelType w:val="multilevel"/>
     <w:tmpl w:val="04090021"/>
@@ -4055,20 +4215,21 @@
     </w:lvl>
   </w:abstractNum>
   <w:num w:numId="1">
+    <w:abstractNumId w:val="6"/>
+  </w:num>
+  <w:num w:numId="2">
     <w:abstractNumId w:val="3"/>
   </w:num>
-  <w:num w:numId="2">
-    <w:abstractNumId w:val="10"/>
-  </w:num>
   <w:num w:numId="3">
-    <w:abstractNumId w:val="9"/>
+    <w:abstractNumId w:val="11"/>
   </w:num>
   <w:num w:numId="4">
     <w:abstractNumId w:val="10"/>
+  </w:num>
+  <w:num w:numId="5">
+    <w:abstractNumId w:val="11"/>
     <w:lvlOverride w:ilvl="0">
       <w:startOverride w:val="1"/>
-    </w:lvlOverride>
-    <w:lvlOverride w:ilvl="0">
       <w:lvl w:ilvl="0">
         <w:start w:val="1"/>
         <w:numFmt w:val="decimal"/>
@@ -4084,154 +4245,41 @@
         </w:rPr>
       </w:lvl>
     </w:lvlOverride>
-    <w:lvlOverride w:ilvl="0">
-      <w:lvl w:ilvl="0">
-        <w:start w:val="1"/>
-        <w:numFmt w:val="decimal"/>
-        <w:lvlText w:val="%1."/>
-        <w:lvlJc w:val="left"/>
-        <w:pPr>
-          <w:ind w:left="1440" w:hanging="360"/>
-        </w:pPr>
-        <w:rPr>
-          <w:b w:val="0"/>
-          <w:bCs/>
-          <w:u w:val="none"/>
-        </w:rPr>
-      </w:lvl>
-    </w:lvlOverride>
-    <w:lvlOverride w:ilvl="0">
-      <w:lvl w:ilvl="0">
-        <w:start w:val="1"/>
-        <w:numFmt w:val="decimal"/>
-        <w:lvlText w:val="%1."/>
-        <w:lvlJc w:val="left"/>
-        <w:pPr>
-          <w:ind w:left="1440" w:hanging="360"/>
-        </w:pPr>
-        <w:rPr>
-          <w:b w:val="0"/>
-          <w:bCs/>
-          <w:u w:val="none"/>
-        </w:rPr>
-      </w:lvl>
-    </w:lvlOverride>
-    <w:lvlOverride w:ilvl="0">
-      <w:lvl w:ilvl="0">
-        <w:start w:val="1"/>
-        <w:numFmt w:val="decimal"/>
-        <w:lvlText w:val="%1."/>
-        <w:lvlJc w:val="left"/>
-        <w:pPr>
-          <w:ind w:left="1440" w:hanging="360"/>
-        </w:pPr>
-        <w:rPr>
-          <w:b w:val="0"/>
-          <w:bCs/>
-          <w:u w:val="none"/>
-        </w:rPr>
-      </w:lvl>
-    </w:lvlOverride>
-    <w:lvlOverride w:ilvl="0">
-      <w:lvl w:ilvl="0">
-        <w:start w:val="1"/>
-        <w:numFmt w:val="decimal"/>
-        <w:lvlText w:val="%1."/>
-        <w:lvlJc w:val="left"/>
-        <w:pPr>
-          <w:ind w:left="1440" w:hanging="360"/>
-        </w:pPr>
-        <w:rPr>
-          <w:b w:val="0"/>
-          <w:bCs/>
-          <w:u w:val="none"/>
-        </w:rPr>
-      </w:lvl>
-    </w:lvlOverride>
-    <w:lvlOverride w:ilvl="0">
-      <w:lvl w:ilvl="0">
-        <w:start w:val="1"/>
-        <w:numFmt w:val="decimal"/>
-        <w:lvlText w:val="%1."/>
-        <w:lvlJc w:val="left"/>
-        <w:pPr>
-          <w:ind w:left="1440" w:hanging="360"/>
-        </w:pPr>
-        <w:rPr>
-          <w:b/>
-          <w:bCs/>
-          <w:i/>
-          <w:u w:val="none"/>
-        </w:rPr>
-      </w:lvl>
-    </w:lvlOverride>
-    <w:lvlOverride w:ilvl="0">
-      <w:lvl w:ilvl="0">
-        <w:start w:val="1"/>
-        <w:numFmt w:val="decimal"/>
-        <w:lvlText w:val="%1."/>
-        <w:lvlJc w:val="left"/>
-        <w:pPr>
-          <w:ind w:left="1440" w:hanging="360"/>
-        </w:pPr>
-        <w:rPr>
-          <w:b w:val="0"/>
-          <w:bCs/>
-          <w:u w:val="none"/>
-        </w:rPr>
-      </w:lvl>
-    </w:lvlOverride>
-    <w:lvlOverride w:ilvl="0">
-      <w:lvl w:ilvl="0">
-        <w:start w:val="1"/>
-        <w:numFmt w:val="decimal"/>
-        <w:lvlText w:val="%1."/>
-        <w:lvlJc w:val="left"/>
-        <w:pPr>
-          <w:ind w:left="1440" w:hanging="360"/>
-        </w:pPr>
-        <w:rPr>
-          <w:b w:val="0"/>
-          <w:bCs/>
-          <w:u w:val="none"/>
-        </w:rPr>
-      </w:lvl>
-    </w:lvlOverride>
   </w:num>
-  <w:num w:numId="5">
+  <w:num w:numId="6">
     <w:abstractNumId w:val="3"/>
     <w:lvlOverride w:ilvl="0">
       <w:startOverride w:val="1"/>
     </w:lvlOverride>
   </w:num>
-  <w:num w:numId="6">
+  <w:num w:numId="7">
+    <w:abstractNumId w:val="10"/>
+  </w:num>
+  <w:num w:numId="8">
+    <w:abstractNumId w:val="0"/>
+  </w:num>
+  <w:num w:numId="9">
+    <w:abstractNumId w:val="12"/>
+  </w:num>
+  <w:num w:numId="10">
+    <w:abstractNumId w:val="7"/>
+  </w:num>
+  <w:num w:numId="11">
+    <w:abstractNumId w:val="1"/>
+  </w:num>
+  <w:num w:numId="12">
+    <w:abstractNumId w:val="5"/>
+  </w:num>
+  <w:num w:numId="13">
+    <w:abstractNumId w:val="2"/>
+  </w:num>
+  <w:num w:numId="14">
     <w:abstractNumId w:val="9"/>
   </w:num>
-  <w:num w:numId="7">
-    <w:abstractNumId w:val="0"/>
-  </w:num>
-  <w:num w:numId="8">
-    <w:abstractNumId w:val="11"/>
-  </w:num>
-  <w:num w:numId="9">
-    <w:abstractNumId w:val="6"/>
-  </w:num>
-  <w:num w:numId="10">
-    <w:abstractNumId w:val="1"/>
-  </w:num>
-  <w:num w:numId="11">
-    <w:abstractNumId w:val="5"/>
-  </w:num>
-  <w:num w:numId="12">
-    <w:abstractNumId w:val="2"/>
-  </w:num>
-  <w:num w:numId="13">
+  <w:num w:numId="15">
     <w:abstractNumId w:val="8"/>
   </w:num>
-  <w:num w:numId="14">
-    <w:abstractNumId w:val="7"/>
-  </w:num>
-  <w:num w:numId="15">
+  <w:num w:numId="16">
     <w:abstractNumId w:val="4"/>
   </w:num>
 </w:numbering>
@@ -4873,7 +4921,7 @@
     <w:basedOn w:val="Sinlista"/>
     <w:pPr>
       <w:numPr>
-        <w:numId w:val="1"/>
+        <w:numId w:val="2"/>
       </w:numPr>
     </w:pPr>
   </w:style>
@@ -4882,7 +4930,7 @@
     <w:basedOn w:val="Sinlista"/>
     <w:pPr>
       <w:numPr>
-        <w:numId w:val="2"/>
+        <w:numId w:val="3"/>
       </w:numPr>
     </w:pPr>
   </w:style>
@@ -4891,7 +4939,7 @@
     <w:basedOn w:val="Sinlista"/>
     <w:pPr>
       <w:numPr>
-        <w:numId w:val="3"/>
+        <w:numId w:val="4"/>
       </w:numPr>
     </w:pPr>
   </w:style>

</xml_diff>

<commit_message>
agrego link de video al informe
</commit_message>
<xml_diff>
--- a/TPI-Plantilla-Informe-de-Avance-OO1.docx
+++ b/TPI-Plantilla-Informe-de-Avance-OO1.docx
@@ -1,6 +1,6 @@
 
 <file path=word/document.xml><?xml version="1.0" encoding="utf-8"?>
-<w:document xmlns:wpc="http://schemas.microsoft.com/office/word/2010/wordprocessingCanvas" xmlns:cx="http://schemas.microsoft.com/office/drawing/2014/chartex" xmlns:mc="http://schemas.openxmlformats.org/markup-compatibility/2006" xmlns:o="urn:schemas-microsoft-com:office:office" xmlns:r="http://schemas.openxmlformats.org/officeDocument/2006/relationships" xmlns:m="http://schemas.openxmlformats.org/officeDocument/2006/math" xmlns:v="urn:schemas-microsoft-com:vml" xmlns:wp14="http://schemas.microsoft.com/office/word/2010/wordprocessingDrawing" xmlns:wp="http://schemas.openxmlformats.org/drawingml/2006/wordprocessingDrawing" xmlns:w10="urn:schemas-microsoft-com:office:word" xmlns:w="http://schemas.openxmlformats.org/wordprocessingml/2006/main" xmlns:w14="http://schemas.microsoft.com/office/word/2010/wordml" xmlns:w15="http://schemas.microsoft.com/office/word/2012/wordml" xmlns:w16se="http://schemas.microsoft.com/office/word/2015/wordml/symex" xmlns:wpg="http://schemas.microsoft.com/office/word/2010/wordprocessingGroup" xmlns:wpi="http://schemas.microsoft.com/office/word/2010/wordprocessingInk" xmlns:wne="http://schemas.microsoft.com/office/word/2006/wordml" xmlns:wps="http://schemas.microsoft.com/office/word/2010/wordprocessingShape" mc:Ignorable="w14 w15 w16se wp14">
+<w:document xmlns:wpc="http://schemas.microsoft.com/office/word/2010/wordprocessingCanvas" xmlns:cx="http://schemas.microsoft.com/office/drawing/2014/chartex" xmlns:cx1="http://schemas.microsoft.com/office/drawing/2015/9/8/chartex" xmlns:cx2="http://schemas.microsoft.com/office/drawing/2015/10/21/chartex" xmlns:cx3="http://schemas.microsoft.com/office/drawing/2016/5/9/chartex" xmlns:cx4="http://schemas.microsoft.com/office/drawing/2016/5/10/chartex" xmlns:cx5="http://schemas.microsoft.com/office/drawing/2016/5/11/chartex" xmlns:cx6="http://schemas.microsoft.com/office/drawing/2016/5/12/chartex" xmlns:cx7="http://schemas.microsoft.com/office/drawing/2016/5/13/chartex" xmlns:cx8="http://schemas.microsoft.com/office/drawing/2016/5/14/chartex" xmlns:mc="http://schemas.openxmlformats.org/markup-compatibility/2006" xmlns:aink="http://schemas.microsoft.com/office/drawing/2016/ink" xmlns:am3d="http://schemas.microsoft.com/office/drawing/2017/model3d" xmlns:o="urn:schemas-microsoft-com:office:office" xmlns:r="http://schemas.openxmlformats.org/officeDocument/2006/relationships" xmlns:m="http://schemas.openxmlformats.org/officeDocument/2006/math" xmlns:v="urn:schemas-microsoft-com:vml" xmlns:wp14="http://schemas.microsoft.com/office/word/2010/wordprocessingDrawing" xmlns:wp="http://schemas.openxmlformats.org/drawingml/2006/wordprocessingDrawing" xmlns:w10="urn:schemas-microsoft-com:office:word" xmlns:w="http://schemas.openxmlformats.org/wordprocessingml/2006/main" xmlns:w14="http://schemas.microsoft.com/office/word/2010/wordml" xmlns:w15="http://schemas.microsoft.com/office/word/2012/wordml" xmlns:w16cex="http://schemas.microsoft.com/office/word/2018/wordml/cex" xmlns:w16cid="http://schemas.microsoft.com/office/word/2016/wordml/cid" xmlns:w16="http://schemas.microsoft.com/office/word/2018/wordml" xmlns:w16se="http://schemas.microsoft.com/office/word/2015/wordml/symex" xmlns:wpg="http://schemas.microsoft.com/office/word/2010/wordprocessingGroup" xmlns:wpi="http://schemas.microsoft.com/office/word/2010/wordprocessingInk" xmlns:wne="http://schemas.microsoft.com/office/word/2006/wordml" xmlns:wps="http://schemas.microsoft.com/office/word/2010/wordprocessingShape" mc:Ignorable="w14 w15 w16se w16cid w16 w16cex wp14">
   <w:body>
     <w:p>
       <w:pPr>
@@ -56,14 +56,6 @@
         </w:rPr>
         <w:t>13/10/2020</w:t>
       </w:r>
-    </w:p>
-    <w:p>
-      <w:pPr>
-        <w:pStyle w:val="Ttulo1"/>
-        <w:rPr>
-          <w:lang w:val="es-ES"/>
-        </w:rPr>
-      </w:pPr>
       <w:bookmarkStart w:id="2" w:name="Bookmark2"/>
       <w:bookmarkEnd w:id="2"/>
     </w:p>
@@ -121,7 +113,7 @@
           <w:color w:val="434343"/>
           <w:lang w:val="es-ES"/>
         </w:rPr>
-        <w:t>&lt; link descarga del video de la defensa &gt;</w:t>
+        <w:t>https://bit.ly/3jWpFr4</w:t>
       </w:r>
     </w:p>
     <w:p>
@@ -598,6 +590,77 @@
         <w:ind w:left="1094" w:hanging="357"/>
         <w:rPr>
           <w:b w:val="0"/>
+          <w:sz w:val="22"/>
+          <w:szCs w:val="22"/>
+          <w:lang w:val="es-ES"/>
+        </w:rPr>
+      </w:pPr>
+      <w:r>
+        <w:rPr>
+          <w:b w:val="0"/>
+          <w:sz w:val="22"/>
+          <w:szCs w:val="22"/>
+          <w:lang w:val="es-ES"/>
+        </w:rPr>
+        <w:t>T</w:t>
+      </w:r>
+      <w:r>
+        <w:rPr>
+          <w:b w:val="0"/>
+          <w:sz w:val="22"/>
+          <w:szCs w:val="22"/>
+          <w:lang w:val="es-ES"/>
+        </w:rPr>
+        <w:t>raer</w:t>
+      </w:r>
+      <w:r>
+        <w:rPr>
+          <w:b w:val="0"/>
+          <w:sz w:val="22"/>
+          <w:szCs w:val="22"/>
+          <w:lang w:val="es-ES"/>
+        </w:rPr>
+        <w:t xml:space="preserve"> </w:t>
+      </w:r>
+      <w:r>
+        <w:rPr>
+          <w:b w:val="0"/>
+          <w:sz w:val="22"/>
+          <w:szCs w:val="22"/>
+          <w:lang w:val="es-ES"/>
+        </w:rPr>
+        <w:t>Hora</w:t>
+      </w:r>
+      <w:r>
+        <w:rPr>
+          <w:b w:val="0"/>
+          <w:sz w:val="22"/>
+          <w:szCs w:val="22"/>
+          <w:lang w:val="es-ES"/>
+        </w:rPr>
+        <w:t xml:space="preserve"> </w:t>
+      </w:r>
+      <w:r>
+        <w:rPr>
+          <w:b w:val="0"/>
+          <w:sz w:val="22"/>
+          <w:szCs w:val="22"/>
+          <w:lang w:val="es-ES"/>
+        </w:rPr>
+        <w:t>Retiro</w:t>
+      </w:r>
+    </w:p>
+    <w:p>
+      <w:pPr>
+        <w:pStyle w:val="Ttulo1"/>
+        <w:widowControl w:val="0"/>
+        <w:numPr>
+          <w:ilvl w:val="2"/>
+          <w:numId w:val="12"/>
+        </w:numPr>
+        <w:ind w:left="1094" w:hanging="357"/>
+        <w:rPr>
+          <w:b w:val="0"/>
           <w:color w:val="000000" w:themeColor="text1"/>
           <w:sz w:val="22"/>
           <w:szCs w:val="22"/>
@@ -611,7 +674,7 @@
           <w:szCs w:val="22"/>
           <w:lang w:val="es-ES"/>
         </w:rPr>
-        <w:t>T</w:t>
+        <w:t>G</w:t>
       </w:r>
       <w:r>
         <w:rPr>
@@ -620,7 +683,7 @@
           <w:szCs w:val="22"/>
           <w:lang w:val="es-ES"/>
         </w:rPr>
-        <w:t>raer</w:t>
+        <w:t>enerar</w:t>
       </w:r>
       <w:r>
         <w:rPr>
@@ -638,7 +701,7 @@
           <w:szCs w:val="22"/>
           <w:lang w:val="es-ES"/>
         </w:rPr>
-        <w:t>Hora</w:t>
+        <w:t>Turnos</w:t>
       </w:r>
       <w:r>
         <w:rPr>
@@ -656,7 +719,16 @@
           <w:szCs w:val="22"/>
           <w:lang w:val="es-ES"/>
         </w:rPr>
-        <w:t>Retiro</w:t>
+        <w:t>Libres</w:t>
+      </w:r>
+      <w:r>
+        <w:rPr>
+          <w:b w:val="0"/>
+          <w:sz w:val="22"/>
+          <w:szCs w:val="22"/>
+          <w:lang w:val="es-ES"/>
+        </w:rPr>
+        <w:t xml:space="preserve"> </w:t>
       </w:r>
     </w:p>
     <w:p>
@@ -670,7 +742,6 @@
         <w:ind w:left="1094" w:hanging="357"/>
         <w:rPr>
           <w:b w:val="0"/>
-          <w:color w:val="000000" w:themeColor="text1"/>
           <w:sz w:val="22"/>
           <w:szCs w:val="22"/>
           <w:lang w:val="es-ES"/>
@@ -683,7 +754,7 @@
           <w:szCs w:val="22"/>
           <w:lang w:val="es-ES"/>
         </w:rPr>
-        <w:t>G</w:t>
+        <w:t>T</w:t>
       </w:r>
       <w:r>
         <w:rPr>
@@ -692,7 +763,7 @@
           <w:szCs w:val="22"/>
           <w:lang w:val="es-ES"/>
         </w:rPr>
-        <w:t>enerar</w:t>
+        <w:t>raer</w:t>
       </w:r>
       <w:r>
         <w:rPr>
@@ -728,15 +799,68 @@
           <w:szCs w:val="22"/>
           <w:lang w:val="es-ES"/>
         </w:rPr>
-        <w:t>Libres</w:t>
-      </w:r>
-      <w:r>
+        <w:t xml:space="preserve">Ocupados </w:t>
+      </w:r>
+    </w:p>
+    <w:p>
+      <w:pPr>
+        <w:pStyle w:val="Ttulo1"/>
+        <w:widowControl w:val="0"/>
+        <w:numPr>
+          <w:ilvl w:val="2"/>
+          <w:numId w:val="12"/>
+        </w:numPr>
+        <w:ind w:left="1094" w:hanging="357"/>
         <w:rPr>
           <w:b w:val="0"/>
           <w:sz w:val="22"/>
           <w:szCs w:val="22"/>
           <w:lang w:val="es-ES"/>
         </w:rPr>
+      </w:pPr>
+      <w:r>
+        <w:rPr>
+          <w:b w:val="0"/>
+          <w:sz w:val="22"/>
+          <w:szCs w:val="22"/>
+          <w:lang w:val="es-ES"/>
+        </w:rPr>
+        <w:t>G</w:t>
+      </w:r>
+      <w:r>
+        <w:rPr>
+          <w:b w:val="0"/>
+          <w:sz w:val="22"/>
+          <w:szCs w:val="22"/>
+          <w:lang w:val="es-ES"/>
+        </w:rPr>
+        <w:t>enerar</w:t>
+      </w:r>
+      <w:r>
+        <w:rPr>
+          <w:b w:val="0"/>
+          <w:sz w:val="22"/>
+          <w:szCs w:val="22"/>
+          <w:lang w:val="es-ES"/>
+        </w:rPr>
+        <w:t xml:space="preserve"> </w:t>
+      </w:r>
+      <w:r>
+        <w:rPr>
+          <w:b w:val="0"/>
+          <w:sz w:val="22"/>
+          <w:szCs w:val="22"/>
+          <w:lang w:val="es-ES"/>
+        </w:rPr>
+        <w:t>Agenda</w:t>
+      </w:r>
+      <w:r>
+        <w:rPr>
+          <w:b w:val="0"/>
+          <w:sz w:val="22"/>
+          <w:szCs w:val="22"/>
+          <w:lang w:val="es-ES"/>
+        </w:rPr>
         <w:t xml:space="preserve"> </w:t>
       </w:r>
     </w:p>
@@ -751,7 +875,6 @@
         <w:ind w:left="1094" w:hanging="357"/>
         <w:rPr>
           <w:b w:val="0"/>
-          <w:color w:val="000000" w:themeColor="text1"/>
           <w:sz w:val="22"/>
           <w:szCs w:val="22"/>
           <w:lang w:val="es-ES"/>
@@ -764,7 +887,7 @@
           <w:szCs w:val="22"/>
           <w:lang w:val="es-ES"/>
         </w:rPr>
-        <w:t>T</w:t>
+        <w:t>A</w:t>
       </w:r>
       <w:r>
         <w:rPr>
@@ -773,7 +896,7 @@
           <w:szCs w:val="22"/>
           <w:lang w:val="es-ES"/>
         </w:rPr>
-        <w:t>raer</w:t>
+        <w:t>gregar</w:t>
       </w:r>
       <w:r>
         <w:rPr>
@@ -782,7 +905,7 @@
           <w:szCs w:val="22"/>
           <w:lang w:val="es-ES"/>
         </w:rPr>
-        <w:t xml:space="preserve"> </w:t>
+        <w:t xml:space="preserve"> Día </w:t>
       </w:r>
       <w:r>
         <w:rPr>
@@ -791,141 +914,131 @@
           <w:szCs w:val="22"/>
           <w:lang w:val="es-ES"/>
         </w:rPr>
-        <w:t>Turnos</w:t>
-      </w:r>
-      <w:r>
-        <w:rPr>
-          <w:b w:val="0"/>
-          <w:sz w:val="22"/>
-          <w:szCs w:val="22"/>
-          <w:lang w:val="es-ES"/>
-        </w:rPr>
-        <w:t xml:space="preserve"> </w:t>
-      </w:r>
-      <w:r>
-        <w:rPr>
-          <w:b w:val="0"/>
-          <w:sz w:val="22"/>
-          <w:szCs w:val="22"/>
-          <w:lang w:val="es-ES"/>
-        </w:rPr>
-        <w:t xml:space="preserve">Ocupados </w:t>
-      </w:r>
-    </w:p>
-    <w:p>
-      <w:pPr>
-        <w:pStyle w:val="Ttulo1"/>
-        <w:widowControl w:val="0"/>
+        <w:t>Retiro</w:t>
+      </w:r>
+    </w:p>
+    <w:p>
+      <w:pPr>
+        <w:pStyle w:val="Textbody"/>
+        <w:keepNext/>
         <w:numPr>
           <w:ilvl w:val="2"/>
           <w:numId w:val="12"/>
         </w:numPr>
         <w:ind w:left="1094" w:hanging="357"/>
         <w:rPr>
-          <w:b w:val="0"/>
-          <w:color w:val="000000" w:themeColor="text1"/>
-          <w:sz w:val="22"/>
-          <w:szCs w:val="22"/>
-          <w:lang w:val="es-ES"/>
-        </w:rPr>
-      </w:pPr>
-      <w:r>
-        <w:rPr>
-          <w:b w:val="0"/>
-          <w:sz w:val="22"/>
-          <w:szCs w:val="22"/>
-          <w:lang w:val="es-ES"/>
-        </w:rPr>
-        <w:t>G</w:t>
-      </w:r>
-      <w:r>
-        <w:rPr>
-          <w:b w:val="0"/>
-          <w:sz w:val="22"/>
-          <w:szCs w:val="22"/>
-          <w:lang w:val="es-ES"/>
-        </w:rPr>
-        <w:t>enerar</w:t>
-      </w:r>
-      <w:r>
-        <w:rPr>
-          <w:b w:val="0"/>
-          <w:sz w:val="22"/>
-          <w:szCs w:val="22"/>
+          <w:lang w:val="es-ES"/>
+        </w:rPr>
+      </w:pPr>
+      <w:r>
+        <w:rPr>
+          <w:lang w:val="es-ES"/>
+        </w:rPr>
+        <w:t>A</w:t>
+      </w:r>
+      <w:r>
+        <w:rPr>
+          <w:lang w:val="es-ES"/>
+        </w:rPr>
+        <w:t>dd</w:t>
+      </w:r>
+      <w:r>
+        <w:rPr>
           <w:lang w:val="es-ES"/>
         </w:rPr>
         <w:t xml:space="preserve"> </w:t>
       </w:r>
       <w:r>
         <w:rPr>
-          <w:b w:val="0"/>
-          <w:sz w:val="22"/>
-          <w:szCs w:val="22"/>
-          <w:lang w:val="es-ES"/>
-        </w:rPr>
-        <w:t>Agenda</w:t>
-      </w:r>
-      <w:r>
-        <w:rPr>
-          <w:b w:val="0"/>
-          <w:sz w:val="22"/>
-          <w:szCs w:val="22"/>
-          <w:lang w:val="es-ES"/>
-        </w:rPr>
-        <w:t xml:space="preserve"> </w:t>
-      </w:r>
-    </w:p>
-    <w:p>
-      <w:pPr>
-        <w:pStyle w:val="Ttulo1"/>
-        <w:widowControl w:val="0"/>
+          <w:lang w:val="es-ES"/>
+        </w:rPr>
+        <w:t>L</w:t>
+      </w:r>
+      <w:r>
+        <w:rPr>
+          <w:lang w:val="es-ES"/>
+        </w:rPr>
+        <w:t>i</w:t>
+      </w:r>
+      <w:r>
+        <w:rPr>
+          <w:lang w:val="es-ES"/>
+        </w:rPr>
+        <w:t>st</w:t>
+      </w:r>
+      <w:r>
+        <w:rPr>
+          <w:lang w:val="es-ES"/>
+        </w:rPr>
+        <w:t xml:space="preserve">a </w:t>
+      </w:r>
+      <w:r>
+        <w:rPr>
+          <w:lang w:val="es-ES"/>
+        </w:rPr>
+        <w:t>Articulo</w:t>
+      </w:r>
+    </w:p>
+    <w:p>
+      <w:pPr>
+        <w:pStyle w:val="Textbody"/>
+        <w:keepNext/>
         <w:numPr>
           <w:ilvl w:val="2"/>
           <w:numId w:val="12"/>
         </w:numPr>
         <w:ind w:left="1094" w:hanging="357"/>
         <w:rPr>
-          <w:b w:val="0"/>
-          <w:sz w:val="22"/>
-          <w:szCs w:val="22"/>
-          <w:lang w:val="es-ES"/>
-        </w:rPr>
-      </w:pPr>
-      <w:r>
-        <w:rPr>
-          <w:b w:val="0"/>
-          <w:sz w:val="22"/>
-          <w:szCs w:val="22"/>
+          <w:lang w:val="es-ES"/>
+        </w:rPr>
+      </w:pPr>
+      <w:r>
+        <w:rPr>
           <w:lang w:val="es-ES"/>
         </w:rPr>
         <w:t>A</w:t>
       </w:r>
       <w:r>
         <w:rPr>
-          <w:b w:val="0"/>
-          <w:sz w:val="22"/>
-          <w:szCs w:val="22"/>
-          <w:lang w:val="es-ES"/>
-        </w:rPr>
-        <w:t>gregar</w:t>
-      </w:r>
-      <w:r>
-        <w:rPr>
-          <w:b w:val="0"/>
-          <w:sz w:val="22"/>
-          <w:szCs w:val="22"/>
-          <w:lang w:val="es-ES"/>
-        </w:rPr>
-        <w:t xml:space="preserve"> Día </w:t>
-      </w:r>
-      <w:r>
-        <w:rPr>
-          <w:b w:val="0"/>
-          <w:sz w:val="22"/>
-          <w:szCs w:val="22"/>
-          <w:lang w:val="es-ES"/>
-        </w:rPr>
-        <w:t>Retiro</w:t>
+          <w:lang w:val="es-ES"/>
+        </w:rPr>
+        <w:t>dd</w:t>
+      </w:r>
+      <w:r>
+        <w:rPr>
+          <w:lang w:val="es-ES"/>
+        </w:rPr>
+        <w:t xml:space="preserve"> </w:t>
+      </w:r>
+      <w:r>
+        <w:rPr>
+          <w:lang w:val="es-ES"/>
+        </w:rPr>
+        <w:t>L</w:t>
+      </w:r>
+      <w:r>
+        <w:rPr>
+          <w:lang w:val="es-ES"/>
+        </w:rPr>
+        <w:t>i</w:t>
+      </w:r>
+      <w:r>
+        <w:rPr>
+          <w:lang w:val="es-ES"/>
+        </w:rPr>
+        <w:t>st</w:t>
+      </w:r>
+      <w:r>
+        <w:rPr>
+          <w:lang w:val="es-ES"/>
+        </w:rPr>
+        <w:t xml:space="preserve">a </w:t>
+      </w:r>
+      <w:r>
+        <w:rPr>
+          <w:lang w:val="es-ES"/>
+        </w:rPr>
+        <w:t>Carrito</w:t>
       </w:r>
     </w:p>
     <w:p>
@@ -945,49 +1058,7 @@
         <w:rPr>
           <w:lang w:val="es-ES"/>
         </w:rPr>
-        <w:t>A</w:t>
-      </w:r>
-      <w:r>
-        <w:rPr>
-          <w:lang w:val="es-ES"/>
-        </w:rPr>
-        <w:t>dd</w:t>
-      </w:r>
-      <w:r>
-        <w:rPr>
-          <w:lang w:val="es-ES"/>
-        </w:rPr>
-        <w:t xml:space="preserve"> </w:t>
-      </w:r>
-      <w:r>
-        <w:rPr>
-          <w:lang w:val="es-ES"/>
-        </w:rPr>
-        <w:t>L</w:t>
-      </w:r>
-      <w:r>
-        <w:rPr>
-          <w:lang w:val="es-ES"/>
-        </w:rPr>
-        <w:t>i</w:t>
-      </w:r>
-      <w:r>
-        <w:rPr>
-          <w:lang w:val="es-ES"/>
-        </w:rPr>
-        <w:t>st</w:t>
-      </w:r>
-      <w:r>
-        <w:rPr>
-          <w:lang w:val="es-ES"/>
-        </w:rPr>
-        <w:t xml:space="preserve">a </w:t>
-      </w:r>
-      <w:r>
-        <w:rPr>
-          <w:lang w:val="es-ES"/>
-        </w:rPr>
-        <w:t>Articulo</w:t>
+        <w:t>buscar Índice Día Retiro</w:t>
       </w:r>
     </w:p>
     <w:p>
@@ -1007,88 +1078,6 @@
         <w:rPr>
           <w:lang w:val="es-ES"/>
         </w:rPr>
-        <w:t>A</w:t>
-      </w:r>
-      <w:r>
-        <w:rPr>
-          <w:lang w:val="es-ES"/>
-        </w:rPr>
-        <w:t>dd</w:t>
-      </w:r>
-      <w:r>
-        <w:rPr>
-          <w:lang w:val="es-ES"/>
-        </w:rPr>
-        <w:t xml:space="preserve"> </w:t>
-      </w:r>
-      <w:r>
-        <w:rPr>
-          <w:lang w:val="es-ES"/>
-        </w:rPr>
-        <w:t>L</w:t>
-      </w:r>
-      <w:r>
-        <w:rPr>
-          <w:lang w:val="es-ES"/>
-        </w:rPr>
-        <w:t>i</w:t>
-      </w:r>
-      <w:r>
-        <w:rPr>
-          <w:lang w:val="es-ES"/>
-        </w:rPr>
-        <w:t>st</w:t>
-      </w:r>
-      <w:r>
-        <w:rPr>
-          <w:lang w:val="es-ES"/>
-        </w:rPr>
-        <w:t xml:space="preserve">a </w:t>
-      </w:r>
-      <w:r>
-        <w:rPr>
-          <w:lang w:val="es-ES"/>
-        </w:rPr>
-        <w:t>Carrito</w:t>
-      </w:r>
-    </w:p>
-    <w:p>
-      <w:pPr>
-        <w:pStyle w:val="Textbody"/>
-        <w:keepNext/>
-        <w:numPr>
-          <w:ilvl w:val="2"/>
-          <w:numId w:val="12"/>
-        </w:numPr>
-        <w:ind w:left="1094" w:hanging="357"/>
-        <w:rPr>
-          <w:lang w:val="es-ES"/>
-        </w:rPr>
-      </w:pPr>
-      <w:r>
-        <w:rPr>
-          <w:lang w:val="es-ES"/>
-        </w:rPr>
-        <w:t>buscar Índice Día Retiro</w:t>
-      </w:r>
-    </w:p>
-    <w:p>
-      <w:pPr>
-        <w:pStyle w:val="Textbody"/>
-        <w:keepNext/>
-        <w:numPr>
-          <w:ilvl w:val="2"/>
-          <w:numId w:val="12"/>
-        </w:numPr>
-        <w:ind w:left="1094" w:hanging="357"/>
-        <w:rPr>
-          <w:lang w:val="es-ES"/>
-        </w:rPr>
-      </w:pPr>
-      <w:r>
-        <w:rPr>
-          <w:lang w:val="es-ES"/>
-        </w:rPr>
         <w:t>buscar Si Esta Ocupado</w:t>
       </w:r>
     </w:p>
@@ -1313,9 +1302,6 @@
         <w:spacing w:before="100" w:beforeAutospacing="1" w:after="100" w:afterAutospacing="1"/>
         <w:ind w:left="1077" w:hanging="357"/>
         <w:rPr>
-          <w:b w:val="0"/>
-          <w:sz w:val="24"/>
-          <w:szCs w:val="24"/>
           <w:lang w:val="es-ES"/>
         </w:rPr>
       </w:pPr>
@@ -1372,6 +1358,12 @@
           <w:lang w:val="es-ES"/>
         </w:rPr>
         <w:t>Único</w:t>
+      </w:r>
+      <w:r>
+        <w:rPr>
+          <w:lang w:val="es-ES"/>
+        </w:rPr>
+        <w:t xml:space="preserve"> </w:t>
       </w:r>
     </w:p>
     <w:p>
@@ -1391,7 +1383,13 @@
         <w:rPr>
           <w:lang w:val="es-ES"/>
         </w:rPr>
-        <w:t>Traer</w:t>
+        <w:t>A</w:t>
+      </w:r>
+      <w:r>
+        <w:rPr>
+          <w:lang w:val="es-ES"/>
+        </w:rPr>
+        <w:t>gregar</w:t>
       </w:r>
       <w:r>
         <w:rPr>
@@ -1404,24 +1402,6 @@
           <w:lang w:val="es-ES"/>
         </w:rPr>
         <w:t>Ítem</w:t>
-      </w:r>
-      <w:r>
-        <w:rPr>
-          <w:lang w:val="es-ES"/>
-        </w:rPr>
-        <w:t xml:space="preserve"> </w:t>
-      </w:r>
-      <w:r>
-        <w:rPr>
-          <w:lang w:val="es-ES"/>
-        </w:rPr>
-        <w:t>Carrito</w:t>
-      </w:r>
-      <w:r>
-        <w:rPr>
-          <w:lang w:val="es-ES"/>
-        </w:rPr>
-        <w:t xml:space="preserve"> </w:t>
       </w:r>
     </w:p>
     <w:p>
@@ -1441,44 +1421,6 @@
         <w:rPr>
           <w:lang w:val="es-ES"/>
         </w:rPr>
-        <w:t>A</w:t>
-      </w:r>
-      <w:r>
-        <w:rPr>
-          <w:lang w:val="es-ES"/>
-        </w:rPr>
-        <w:t>gregar</w:t>
-      </w:r>
-      <w:r>
-        <w:rPr>
-          <w:lang w:val="es-ES"/>
-        </w:rPr>
-        <w:t xml:space="preserve"> </w:t>
-      </w:r>
-      <w:r>
-        <w:rPr>
-          <w:lang w:val="es-ES"/>
-        </w:rPr>
-        <w:t>Ítem</w:t>
-      </w:r>
-    </w:p>
-    <w:p>
-      <w:pPr>
-        <w:pStyle w:val="Textbody"/>
-        <w:numPr>
-          <w:ilvl w:val="2"/>
-          <w:numId w:val="15"/>
-        </w:numPr>
-        <w:spacing w:before="100" w:beforeAutospacing="1" w:after="100" w:afterAutospacing="1"/>
-        <w:ind w:left="1077" w:hanging="357"/>
-        <w:rPr>
-          <w:lang w:val="es-ES"/>
-        </w:rPr>
-      </w:pPr>
-      <w:r>
-        <w:rPr>
-          <w:lang w:val="es-ES"/>
-        </w:rPr>
         <w:t>Sacar</w:t>
       </w:r>
       <w:r>
@@ -1578,8 +1520,6 @@
         </w:rPr>
         <w:t>s:</w:t>
       </w:r>
-      <w:bookmarkStart w:id="13" w:name="_GoBack"/>
-      <w:bookmarkEnd w:id="13"/>
     </w:p>
     <w:p>
       <w:pPr>
@@ -1838,7 +1778,7 @@
           <w:szCs w:val="24"/>
           <w:lang w:val="es-ES"/>
         </w:rPr>
-        <w:t>Traer Item Carrito (Corregido a While)</w:t>
+        <w:t>Traer Item Carrito</w:t>
       </w:r>
     </w:p>
     <w:p>
@@ -1863,8 +1803,8 @@
           <w:lang w:val="es-ES"/>
         </w:rPr>
       </w:pPr>
-      <w:bookmarkStart w:id="14" w:name="Bookmark15"/>
-      <w:bookmarkEnd w:id="14"/>
+      <w:bookmarkStart w:id="13" w:name="Bookmark15"/>
+      <w:bookmarkEnd w:id="13"/>
       <w:r>
         <w:rPr>
           <w:bCs/>
@@ -2582,10 +2522,10 @@
           <w:lang w:val="es-ES"/>
         </w:rPr>
       </w:pPr>
-      <w:bookmarkStart w:id="15" w:name="Bookmark16"/>
-      <w:bookmarkStart w:id="16" w:name="Bookmark17"/>
+      <w:bookmarkStart w:id="14" w:name="Bookmark16"/>
+      <w:bookmarkStart w:id="15" w:name="Bookmark17"/>
+      <w:bookmarkEnd w:id="14"/>
       <w:bookmarkEnd w:id="15"/>
-      <w:bookmarkEnd w:id="16"/>
     </w:p>
     <w:p>
       <w:pPr>
@@ -2611,8 +2551,8 @@
           <w:lang w:val="es-ES"/>
         </w:rPr>
       </w:pPr>
-      <w:bookmarkStart w:id="17" w:name="Bookmark18"/>
-      <w:bookmarkEnd w:id="17"/>
+      <w:bookmarkStart w:id="16" w:name="Bookmark18"/>
+      <w:bookmarkEnd w:id="16"/>
       <w:r>
         <w:rPr>
           <w:b w:val="0"/>
@@ -2688,7 +2628,7 @@
 </file>
 
 <file path=word/endnotes.xml><?xml version="1.0" encoding="utf-8"?>
-<w:endnotes xmlns:wpc="http://schemas.microsoft.com/office/word/2010/wordprocessingCanvas" xmlns:cx="http://schemas.microsoft.com/office/drawing/2014/chartex" xmlns:mc="http://schemas.openxmlformats.org/markup-compatibility/2006" xmlns:o="urn:schemas-microsoft-com:office:office" xmlns:r="http://schemas.openxmlformats.org/officeDocument/2006/relationships" xmlns:m="http://schemas.openxmlformats.org/officeDocument/2006/math" xmlns:v="urn:schemas-microsoft-com:vml" xmlns:wp14="http://schemas.microsoft.com/office/word/2010/wordprocessingDrawing" xmlns:wp="http://schemas.openxmlformats.org/drawingml/2006/wordprocessingDrawing" xmlns:w10="urn:schemas-microsoft-com:office:word" xmlns:w="http://schemas.openxmlformats.org/wordprocessingml/2006/main" xmlns:w14="http://schemas.microsoft.com/office/word/2010/wordml" xmlns:w15="http://schemas.microsoft.com/office/word/2012/wordml" xmlns:w16se="http://schemas.microsoft.com/office/word/2015/wordml/symex" xmlns:wpg="http://schemas.microsoft.com/office/word/2010/wordprocessingGroup" xmlns:wpi="http://schemas.microsoft.com/office/word/2010/wordprocessingInk" xmlns:wne="http://schemas.microsoft.com/office/word/2006/wordml" xmlns:wps="http://schemas.microsoft.com/office/word/2010/wordprocessingShape" mc:Ignorable="w14 w15 w16se wp14">
+<w:endnotes xmlns:wpc="http://schemas.microsoft.com/office/word/2010/wordprocessingCanvas" xmlns:cx="http://schemas.microsoft.com/office/drawing/2014/chartex" xmlns:cx1="http://schemas.microsoft.com/office/drawing/2015/9/8/chartex" xmlns:cx2="http://schemas.microsoft.com/office/drawing/2015/10/21/chartex" xmlns:cx3="http://schemas.microsoft.com/office/drawing/2016/5/9/chartex" xmlns:cx4="http://schemas.microsoft.com/office/drawing/2016/5/10/chartex" xmlns:cx5="http://schemas.microsoft.com/office/drawing/2016/5/11/chartex" xmlns:cx6="http://schemas.microsoft.com/office/drawing/2016/5/12/chartex" xmlns:cx7="http://schemas.microsoft.com/office/drawing/2016/5/13/chartex" xmlns:cx8="http://schemas.microsoft.com/office/drawing/2016/5/14/chartex" xmlns:mc="http://schemas.openxmlformats.org/markup-compatibility/2006" xmlns:aink="http://schemas.microsoft.com/office/drawing/2016/ink" xmlns:am3d="http://schemas.microsoft.com/office/drawing/2017/model3d" xmlns:o="urn:schemas-microsoft-com:office:office" xmlns:r="http://schemas.openxmlformats.org/officeDocument/2006/relationships" xmlns:m="http://schemas.openxmlformats.org/officeDocument/2006/math" xmlns:v="urn:schemas-microsoft-com:vml" xmlns:wp14="http://schemas.microsoft.com/office/word/2010/wordprocessingDrawing" xmlns:wp="http://schemas.openxmlformats.org/drawingml/2006/wordprocessingDrawing" xmlns:w10="urn:schemas-microsoft-com:office:word" xmlns:w="http://schemas.openxmlformats.org/wordprocessingml/2006/main" xmlns:w14="http://schemas.microsoft.com/office/word/2010/wordml" xmlns:w15="http://schemas.microsoft.com/office/word/2012/wordml" xmlns:w16cex="http://schemas.microsoft.com/office/word/2018/wordml/cex" xmlns:w16cid="http://schemas.microsoft.com/office/word/2016/wordml/cid" xmlns:w16="http://schemas.microsoft.com/office/word/2018/wordml" xmlns:w16se="http://schemas.microsoft.com/office/word/2015/wordml/symex" xmlns:wpg="http://schemas.microsoft.com/office/word/2010/wordprocessingGroup" xmlns:wpi="http://schemas.microsoft.com/office/word/2010/wordprocessingInk" xmlns:wne="http://schemas.microsoft.com/office/word/2006/wordml" xmlns:wps="http://schemas.microsoft.com/office/word/2010/wordprocessingShape" mc:Ignorable="w14 w15 w16se w16cid w16 w16cex wp14">
   <w:endnote w:type="separator" w:id="-1">
     <w:p>
       <w:pPr>
@@ -2713,7 +2653,7 @@
 </file>
 
 <file path=word/footnotes.xml><?xml version="1.0" encoding="utf-8"?>
-<w:footnotes xmlns:wpc="http://schemas.microsoft.com/office/word/2010/wordprocessingCanvas" xmlns:cx="http://schemas.microsoft.com/office/drawing/2014/chartex" xmlns:mc="http://schemas.openxmlformats.org/markup-compatibility/2006" xmlns:o="urn:schemas-microsoft-com:office:office" xmlns:r="http://schemas.openxmlformats.org/officeDocument/2006/relationships" xmlns:m="http://schemas.openxmlformats.org/officeDocument/2006/math" xmlns:v="urn:schemas-microsoft-com:vml" xmlns:wp14="http://schemas.microsoft.com/office/word/2010/wordprocessingDrawing" xmlns:wp="http://schemas.openxmlformats.org/drawingml/2006/wordprocessingDrawing" xmlns:w10="urn:schemas-microsoft-com:office:word" xmlns:w="http://schemas.openxmlformats.org/wordprocessingml/2006/main" xmlns:w14="http://schemas.microsoft.com/office/word/2010/wordml" xmlns:w15="http://schemas.microsoft.com/office/word/2012/wordml" xmlns:w16se="http://schemas.microsoft.com/office/word/2015/wordml/symex" xmlns:wpg="http://schemas.microsoft.com/office/word/2010/wordprocessingGroup" xmlns:wpi="http://schemas.microsoft.com/office/word/2010/wordprocessingInk" xmlns:wne="http://schemas.microsoft.com/office/word/2006/wordml" xmlns:wps="http://schemas.microsoft.com/office/word/2010/wordprocessingShape" mc:Ignorable="w14 w15 w16se wp14">
+<w:footnotes xmlns:wpc="http://schemas.microsoft.com/office/word/2010/wordprocessingCanvas" xmlns:cx="http://schemas.microsoft.com/office/drawing/2014/chartex" xmlns:cx1="http://schemas.microsoft.com/office/drawing/2015/9/8/chartex" xmlns:cx2="http://schemas.microsoft.com/office/drawing/2015/10/21/chartex" xmlns:cx3="http://schemas.microsoft.com/office/drawing/2016/5/9/chartex" xmlns:cx4="http://schemas.microsoft.com/office/drawing/2016/5/10/chartex" xmlns:cx5="http://schemas.microsoft.com/office/drawing/2016/5/11/chartex" xmlns:cx6="http://schemas.microsoft.com/office/drawing/2016/5/12/chartex" xmlns:cx7="http://schemas.microsoft.com/office/drawing/2016/5/13/chartex" xmlns:cx8="http://schemas.microsoft.com/office/drawing/2016/5/14/chartex" xmlns:mc="http://schemas.openxmlformats.org/markup-compatibility/2006" xmlns:aink="http://schemas.microsoft.com/office/drawing/2016/ink" xmlns:am3d="http://schemas.microsoft.com/office/drawing/2017/model3d" xmlns:o="urn:schemas-microsoft-com:office:office" xmlns:r="http://schemas.openxmlformats.org/officeDocument/2006/relationships" xmlns:m="http://schemas.openxmlformats.org/officeDocument/2006/math" xmlns:v="urn:schemas-microsoft-com:vml" xmlns:wp14="http://schemas.microsoft.com/office/word/2010/wordprocessingDrawing" xmlns:wp="http://schemas.openxmlformats.org/drawingml/2006/wordprocessingDrawing" xmlns:w10="urn:schemas-microsoft-com:office:word" xmlns:w="http://schemas.openxmlformats.org/wordprocessingml/2006/main" xmlns:w14="http://schemas.microsoft.com/office/word/2010/wordml" xmlns:w15="http://schemas.microsoft.com/office/word/2012/wordml" xmlns:w16cex="http://schemas.microsoft.com/office/word/2018/wordml/cex" xmlns:w16cid="http://schemas.microsoft.com/office/word/2016/wordml/cid" xmlns:w16="http://schemas.microsoft.com/office/word/2018/wordml" xmlns:w16se="http://schemas.microsoft.com/office/word/2015/wordml/symex" xmlns:wpg="http://schemas.microsoft.com/office/word/2010/wordprocessingGroup" xmlns:wpi="http://schemas.microsoft.com/office/word/2010/wordprocessingInk" xmlns:wne="http://schemas.microsoft.com/office/word/2006/wordml" xmlns:wps="http://schemas.microsoft.com/office/word/2010/wordprocessingShape" mc:Ignorable="w14 w15 w16se w16cid w16 w16cex wp14">
   <w:footnote w:type="separator" w:id="-1">
     <w:p>
       <w:pPr>
@@ -2741,7 +2681,7 @@
 </file>
 
 <file path=word/numbering.xml><?xml version="1.0" encoding="utf-8"?>
-<w:numbering xmlns:wpc="http://schemas.microsoft.com/office/word/2010/wordprocessingCanvas" xmlns:cx="http://schemas.microsoft.com/office/drawing/2014/chartex" xmlns:mc="http://schemas.openxmlformats.org/markup-compatibility/2006" xmlns:o="urn:schemas-microsoft-com:office:office" xmlns:r="http://schemas.openxmlformats.org/officeDocument/2006/relationships" xmlns:m="http://schemas.openxmlformats.org/officeDocument/2006/math" xmlns:v="urn:schemas-microsoft-com:vml" xmlns:wp14="http://schemas.microsoft.com/office/word/2010/wordprocessingDrawing" xmlns:wp="http://schemas.openxmlformats.org/drawingml/2006/wordprocessingDrawing" xmlns:w10="urn:schemas-microsoft-com:office:word" xmlns:w="http://schemas.openxmlformats.org/wordprocessingml/2006/main" xmlns:w14="http://schemas.microsoft.com/office/word/2010/wordml" xmlns:w15="http://schemas.microsoft.com/office/word/2012/wordml" xmlns:w16se="http://schemas.microsoft.com/office/word/2015/wordml/symex" xmlns:wpg="http://schemas.microsoft.com/office/word/2010/wordprocessingGroup" xmlns:wpi="http://schemas.microsoft.com/office/word/2010/wordprocessingInk" xmlns:wne="http://schemas.microsoft.com/office/word/2006/wordml" xmlns:wps="http://schemas.microsoft.com/office/word/2010/wordprocessingShape" mc:Ignorable="w14 w15 w16se wp14">
+<w:numbering xmlns:wpc="http://schemas.microsoft.com/office/word/2010/wordprocessingCanvas" xmlns:cx="http://schemas.microsoft.com/office/drawing/2014/chartex" xmlns:cx1="http://schemas.microsoft.com/office/drawing/2015/9/8/chartex" xmlns:cx2="http://schemas.microsoft.com/office/drawing/2015/10/21/chartex" xmlns:cx3="http://schemas.microsoft.com/office/drawing/2016/5/9/chartex" xmlns:cx4="http://schemas.microsoft.com/office/drawing/2016/5/10/chartex" xmlns:cx5="http://schemas.microsoft.com/office/drawing/2016/5/11/chartex" xmlns:cx6="http://schemas.microsoft.com/office/drawing/2016/5/12/chartex" xmlns:cx7="http://schemas.microsoft.com/office/drawing/2016/5/13/chartex" xmlns:cx8="http://schemas.microsoft.com/office/drawing/2016/5/14/chartex" xmlns:mc="http://schemas.openxmlformats.org/markup-compatibility/2006" xmlns:aink="http://schemas.microsoft.com/office/drawing/2016/ink" xmlns:am3d="http://schemas.microsoft.com/office/drawing/2017/model3d" xmlns:o="urn:schemas-microsoft-com:office:office" xmlns:r="http://schemas.openxmlformats.org/officeDocument/2006/relationships" xmlns:m="http://schemas.openxmlformats.org/officeDocument/2006/math" xmlns:v="urn:schemas-microsoft-com:vml" xmlns:wp14="http://schemas.microsoft.com/office/word/2010/wordprocessingDrawing" xmlns:wp="http://schemas.openxmlformats.org/drawingml/2006/wordprocessingDrawing" xmlns:w10="urn:schemas-microsoft-com:office:word" xmlns:w="http://schemas.openxmlformats.org/wordprocessingml/2006/main" xmlns:w14="http://schemas.microsoft.com/office/word/2010/wordml" xmlns:w15="http://schemas.microsoft.com/office/word/2012/wordml" xmlns:w16cex="http://schemas.microsoft.com/office/word/2018/wordml/cex" xmlns:w16cid="http://schemas.microsoft.com/office/word/2016/wordml/cid" xmlns:w16="http://schemas.microsoft.com/office/word/2018/wordml" xmlns:w16se="http://schemas.microsoft.com/office/word/2015/wordml/symex" xmlns:wpg="http://schemas.microsoft.com/office/word/2010/wordprocessingGroup" xmlns:wpi="http://schemas.microsoft.com/office/word/2010/wordprocessingInk" xmlns:wne="http://schemas.microsoft.com/office/word/2006/wordml" xmlns:wps="http://schemas.microsoft.com/office/word/2010/wordprocessingShape" mc:Ignorable="w14 w15 w16se w16cid w16 w16cex wp14">
   <w:abstractNum w:abstractNumId="0" w15:restartNumberingAfterBreak="0">
     <w:nsid w:val="2925308D"/>
     <w:multiLevelType w:val="hybridMultilevel"/>
@@ -4286,7 +4226,7 @@
 </file>
 
 <file path=word/styles.xml><?xml version="1.0" encoding="utf-8"?>
-<w:styles xmlns:mc="http://schemas.openxmlformats.org/markup-compatibility/2006" xmlns:r="http://schemas.openxmlformats.org/officeDocument/2006/relationships" xmlns:w="http://schemas.openxmlformats.org/wordprocessingml/2006/main" xmlns:w14="http://schemas.microsoft.com/office/word/2010/wordml" xmlns:w15="http://schemas.microsoft.com/office/word/2012/wordml" xmlns:w16se="http://schemas.microsoft.com/office/word/2015/wordml/symex" mc:Ignorable="w14 w15 w16se">
+<w:styles xmlns:mc="http://schemas.openxmlformats.org/markup-compatibility/2006" xmlns:r="http://schemas.openxmlformats.org/officeDocument/2006/relationships" xmlns:w="http://schemas.openxmlformats.org/wordprocessingml/2006/main" xmlns:w14="http://schemas.microsoft.com/office/word/2010/wordml" xmlns:w15="http://schemas.microsoft.com/office/word/2012/wordml" xmlns:w16cex="http://schemas.microsoft.com/office/word/2018/wordml/cex" xmlns:w16cid="http://schemas.microsoft.com/office/word/2016/wordml/cid" xmlns:w16="http://schemas.microsoft.com/office/word/2018/wordml" xmlns:w16se="http://schemas.microsoft.com/office/word/2015/wordml/symex" mc:Ignorable="w14 w15 w16se w16cid w16 w16cex">
   <w:docDefaults>
     <w:rPrDefault>
       <w:rPr>
@@ -4307,7 +4247,7 @@
       </w:pPr>
     </w:pPrDefault>
   </w:docDefaults>
-  <w:latentStyles w:defLockedState="0" w:defUIPriority="99" w:defSemiHidden="0" w:defUnhideWhenUsed="0" w:defQFormat="0" w:count="371">
+  <w:latentStyles w:defLockedState="0" w:defUIPriority="99" w:defSemiHidden="0" w:defUnhideWhenUsed="0" w:defQFormat="0" w:count="376">
     <w:lsdException w:name="Normal" w:uiPriority="0" w:qFormat="1"/>
     <w:lsdException w:name="heading 1" w:uiPriority="9" w:qFormat="1"/>
     <w:lsdException w:name="heading 2" w:semiHidden="1" w:uiPriority="9" w:unhideWhenUsed="1" w:qFormat="1"/>
@@ -4679,6 +4619,11 @@
     <w:lsdException w:name="List Table 5 Dark Accent 6" w:uiPriority="50"/>
     <w:lsdException w:name="List Table 6 Colorful Accent 6" w:uiPriority="51"/>
     <w:lsdException w:name="List Table 7 Colorful Accent 6" w:uiPriority="52"/>
+    <w:lsdException w:name="Mention" w:semiHidden="1" w:unhideWhenUsed="1"/>
+    <w:lsdException w:name="Smart Hyperlink" w:semiHidden="1" w:unhideWhenUsed="1"/>
+    <w:lsdException w:name="Hashtag" w:semiHidden="1" w:unhideWhenUsed="1"/>
+    <w:lsdException w:name="Unresolved Mention" w:semiHidden="1" w:unhideWhenUsed="1"/>
+    <w:lsdException w:name="Smart Link" w:semiHidden="1" w:unhideWhenUsed="1"/>
   </w:latentStyles>
   <w:style w:type="paragraph" w:default="1" w:styleId="Normal">
     <w:name w:val="Normal"/>

</xml_diff>